<commit_message>
Added run.sh bash script
</commit_message>
<xml_diff>
--- a/OS Report - 262924.docx
+++ b/OS Report - 262924.docx
@@ -161,7 +161,13 @@
     <w:sdt>
       <w:sdtPr>
         <w:rPr>
-          <w:rFonts w:ascii="Times New Roman" w:hAnsi="Times New Roman"/>
+          <w:rFonts w:ascii="Times New Roman" w:eastAsiaTheme="minorHAnsi" w:hAnsi="Times New Roman" w:cstheme="minorBidi"/>
+          <w:color w:val="auto"/>
+          <w:kern w:val="2"/>
+          <w:sz w:val="24"/>
+          <w:szCs w:val="24"/>
+          <w:lang w:eastAsia="en-US"/>
+          <w14:ligatures w14:val="standardContextual"/>
         </w:rPr>
         <w:id w:val="-1654829045"/>
         <w:docPartObj>
@@ -171,15 +177,8 @@
       </w:sdtPr>
       <w:sdtEndPr>
         <w:rPr>
-          <w:rFonts w:eastAsiaTheme="minorHAnsi" w:cstheme="minorBidi"/>
           <w:b/>
           <w:bCs/>
-          <w:color w:val="auto"/>
-          <w:kern w:val="2"/>
-          <w:sz w:val="24"/>
-          <w:szCs w:val="24"/>
-          <w:lang w:eastAsia="en-US"/>
-          <w14:ligatures w14:val="standardContextual"/>
         </w:rPr>
       </w:sdtEndPr>
       <w:sdtContent>
@@ -240,7 +239,7 @@
             </w:rPr>
             <w:fldChar w:fldCharType="separate"/>
           </w:r>
-          <w:hyperlink w:anchor="_Toc161760273" w:history="1">
+          <w:hyperlink w:anchor="_Toc161830375" w:history="1">
             <w:r>
               <w:rPr>
                 <w:rStyle w:val="Hyperlink"/>
@@ -287,7 +286,7 @@
                 <w:noProof/>
                 <w:webHidden/>
               </w:rPr>
-              <w:instrText xml:space="preserve"> PAGEREF _Toc161760273 \h </w:instrText>
+              <w:instrText xml:space="preserve"> PAGEREF _Toc161830375 \h </w:instrText>
             </w:r>
             <w:r>
               <w:rPr>
@@ -334,7 +333,7 @@
               <w14:ligatures w14:val="standardContextual"/>
             </w:rPr>
           </w:pPr>
-          <w:hyperlink w:anchor="_Toc161760274" w:history="1">
+          <w:hyperlink w:anchor="_Toc161830376" w:history="1">
             <w:r>
               <w:rPr>
                 <w:rStyle w:val="Hyperlink"/>
@@ -360,7 +359,7 @@
                 <w:rFonts w:ascii="Times New Roman" w:hAnsi="Times New Roman"/>
                 <w:noProof/>
               </w:rPr>
-              <w:t>Experiment 1: Investigating….</w:t>
+              <w:t>Experiment 1: Investigating the scalability of the scheduling algorithms.</w:t>
             </w:r>
             <w:r>
               <w:rPr>
@@ -381,7 +380,7 @@
                 <w:noProof/>
                 <w:webHidden/>
               </w:rPr>
-              <w:instrText xml:space="preserve"> PAGEREF _Toc161760274 \h </w:instrText>
+              <w:instrText xml:space="preserve"> PAGEREF _Toc161830376 \h </w:instrText>
             </w:r>
             <w:r>
               <w:rPr>
@@ -428,7 +427,7 @@
               <w14:ligatures w14:val="standardContextual"/>
             </w:rPr>
           </w:pPr>
-          <w:hyperlink w:anchor="_Toc161760275" w:history="1">
+          <w:hyperlink w:anchor="_Toc161830377" w:history="1">
             <w:r>
               <w:rPr>
                 <w:rStyle w:val="Hyperlink"/>
@@ -475,7 +474,7 @@
                 <w:noProof/>
                 <w:webHidden/>
               </w:rPr>
-              <w:instrText xml:space="preserve"> PAGEREF _Toc161760275 \h </w:instrText>
+              <w:instrText xml:space="preserve"> PAGEREF _Toc161830377 \h </w:instrText>
             </w:r>
             <w:r>
               <w:rPr>
@@ -522,7 +521,7 @@
               <w14:ligatures w14:val="standardContextual"/>
             </w:rPr>
           </w:pPr>
-          <w:hyperlink w:anchor="_Toc161760276" w:history="1">
+          <w:hyperlink w:anchor="_Toc161830378" w:history="1">
             <w:r>
               <w:rPr>
                 <w:rStyle w:val="Hyperlink"/>
@@ -569,7 +568,7 @@
                 <w:noProof/>
                 <w:webHidden/>
               </w:rPr>
-              <w:instrText xml:space="preserve"> PAGEREF _Toc161760276 \h </w:instrText>
+              <w:instrText xml:space="preserve"> PAGEREF _Toc161830378 \h </w:instrText>
             </w:r>
             <w:r>
               <w:rPr>
@@ -616,7 +615,7 @@
               <w14:ligatures w14:val="standardContextual"/>
             </w:rPr>
           </w:pPr>
-          <w:hyperlink w:anchor="_Toc161760277" w:history="1">
+          <w:hyperlink w:anchor="_Toc161830379" w:history="1">
             <w:r>
               <w:rPr>
                 <w:rStyle w:val="Hyperlink"/>
@@ -663,7 +662,7 @@
                 <w:noProof/>
                 <w:webHidden/>
               </w:rPr>
-              <w:instrText xml:space="preserve"> PAGEREF _Toc161760277 \h </w:instrText>
+              <w:instrText xml:space="preserve"> PAGEREF _Toc161830379 \h </w:instrText>
             </w:r>
             <w:r>
               <w:rPr>
@@ -710,7 +709,7 @@
               <w14:ligatures w14:val="standardContextual"/>
             </w:rPr>
           </w:pPr>
-          <w:hyperlink w:anchor="_Toc161760278" w:history="1">
+          <w:hyperlink w:anchor="_Toc161830380" w:history="1">
             <w:r>
               <w:rPr>
                 <w:rStyle w:val="Hyperlink"/>
@@ -757,7 +756,7 @@
                 <w:noProof/>
                 <w:webHidden/>
               </w:rPr>
-              <w:instrText xml:space="preserve"> PAGEREF _Toc161760278 \h </w:instrText>
+              <w:instrText xml:space="preserve"> PAGEREF _Toc161830380 \h </w:instrText>
             </w:r>
             <w:r>
               <w:rPr>
@@ -804,7 +803,7 @@
               <w14:ligatures w14:val="standardContextual"/>
             </w:rPr>
           </w:pPr>
-          <w:hyperlink w:anchor="_Toc161760279" w:history="1">
+          <w:hyperlink w:anchor="_Toc161830381" w:history="1">
             <w:r>
               <w:rPr>
                 <w:rStyle w:val="Hyperlink"/>
@@ -851,7 +850,7 @@
                 <w:noProof/>
                 <w:webHidden/>
               </w:rPr>
-              <w:instrText xml:space="preserve"> PAGEREF _Toc161760279 \h </w:instrText>
+              <w:instrText xml:space="preserve"> PAGEREF _Toc161830381 \h </w:instrText>
             </w:r>
             <w:r>
               <w:rPr>
@@ -898,7 +897,7 @@
               <w14:ligatures w14:val="standardContextual"/>
             </w:rPr>
           </w:pPr>
-          <w:hyperlink w:anchor="_Toc161760280" w:history="1">
+          <w:hyperlink w:anchor="_Toc161830382" w:history="1">
             <w:r>
               <w:rPr>
                 <w:rStyle w:val="Hyperlink"/>
@@ -945,7 +944,7 @@
                 <w:noProof/>
                 <w:webHidden/>
               </w:rPr>
-              <w:instrText xml:space="preserve"> PAGEREF _Toc161760280 \h </w:instrText>
+              <w:instrText xml:space="preserve"> PAGEREF _Toc161830382 \h </w:instrText>
             </w:r>
             <w:r>
               <w:rPr>
@@ -992,7 +991,7 @@
               <w14:ligatures w14:val="standardContextual"/>
             </w:rPr>
           </w:pPr>
-          <w:hyperlink w:anchor="_Toc161760281" w:history="1">
+          <w:hyperlink w:anchor="_Toc161830383" w:history="1">
             <w:r>
               <w:rPr>
                 <w:rStyle w:val="Hyperlink"/>
@@ -1018,7 +1017,7 @@
                 <w:rFonts w:ascii="Times New Roman" w:hAnsi="Times New Roman"/>
                 <w:noProof/>
               </w:rPr>
-              <w:t>Experiment 2: Investigating….</w:t>
+              <w:t>Experiment 2: Investigating the average wait time for each algorithm on varying processes.</w:t>
             </w:r>
             <w:r>
               <w:rPr>
@@ -1039,7 +1038,7 @@
                 <w:noProof/>
                 <w:webHidden/>
               </w:rPr>
-              <w:instrText xml:space="preserve"> PAGEREF _Toc161760281 \h </w:instrText>
+              <w:instrText xml:space="preserve"> PAGEREF _Toc161830383 \h </w:instrText>
             </w:r>
             <w:r>
               <w:rPr>
@@ -1086,7 +1085,7 @@
               <w14:ligatures w14:val="standardContextual"/>
             </w:rPr>
           </w:pPr>
-          <w:hyperlink w:anchor="_Toc161760282" w:history="1">
+          <w:hyperlink w:anchor="_Toc161830384" w:history="1">
             <w:r>
               <w:rPr>
                 <w:rStyle w:val="Hyperlink"/>
@@ -1133,7 +1132,7 @@
                 <w:noProof/>
                 <w:webHidden/>
               </w:rPr>
-              <w:instrText xml:space="preserve"> PAGEREF _Toc161760282 \h </w:instrText>
+              <w:instrText xml:space="preserve"> PAGEREF _Toc161830384 \h </w:instrText>
             </w:r>
             <w:r>
               <w:rPr>
@@ -1180,7 +1179,7 @@
               <w14:ligatures w14:val="standardContextual"/>
             </w:rPr>
           </w:pPr>
-          <w:hyperlink w:anchor="_Toc161760283" w:history="1">
+          <w:hyperlink w:anchor="_Toc161830385" w:history="1">
             <w:r>
               <w:rPr>
                 <w:rStyle w:val="Hyperlink"/>
@@ -1227,7 +1226,7 @@
                 <w:noProof/>
                 <w:webHidden/>
               </w:rPr>
-              <w:instrText xml:space="preserve"> PAGEREF _Toc161760283 \h </w:instrText>
+              <w:instrText xml:space="preserve"> PAGEREF _Toc161830385 \h </w:instrText>
             </w:r>
             <w:r>
               <w:rPr>
@@ -1274,7 +1273,7 @@
               <w14:ligatures w14:val="standardContextual"/>
             </w:rPr>
           </w:pPr>
-          <w:hyperlink w:anchor="_Toc161760284" w:history="1">
+          <w:hyperlink w:anchor="_Toc161830386" w:history="1">
             <w:r>
               <w:rPr>
                 <w:rStyle w:val="Hyperlink"/>
@@ -1321,7 +1320,7 @@
                 <w:noProof/>
                 <w:webHidden/>
               </w:rPr>
-              <w:instrText xml:space="preserve"> PAGEREF _Toc161760284 \h </w:instrText>
+              <w:instrText xml:space="preserve"> PAGEREF _Toc161830386 \h </w:instrText>
             </w:r>
             <w:r>
               <w:rPr>
@@ -1368,7 +1367,7 @@
               <w14:ligatures w14:val="standardContextual"/>
             </w:rPr>
           </w:pPr>
-          <w:hyperlink w:anchor="_Toc161760285" w:history="1">
+          <w:hyperlink w:anchor="_Toc161830387" w:history="1">
             <w:r>
               <w:rPr>
                 <w:rStyle w:val="Hyperlink"/>
@@ -1415,7 +1414,7 @@
                 <w:noProof/>
                 <w:webHidden/>
               </w:rPr>
-              <w:instrText xml:space="preserve"> PAGEREF _Toc161760285 \h </w:instrText>
+              <w:instrText xml:space="preserve"> PAGEREF _Toc161830387 \h </w:instrText>
             </w:r>
             <w:r>
               <w:rPr>
@@ -1462,7 +1461,7 @@
               <w14:ligatures w14:val="standardContextual"/>
             </w:rPr>
           </w:pPr>
-          <w:hyperlink w:anchor="_Toc161760286" w:history="1">
+          <w:hyperlink w:anchor="_Toc161830388" w:history="1">
             <w:r>
               <w:rPr>
                 <w:rStyle w:val="Hyperlink"/>
@@ -1509,7 +1508,7 @@
                 <w:noProof/>
                 <w:webHidden/>
               </w:rPr>
-              <w:instrText xml:space="preserve"> PAGEREF _Toc161760286 \h </w:instrText>
+              <w:instrText xml:space="preserve"> PAGEREF _Toc161830388 \h </w:instrText>
             </w:r>
             <w:r>
               <w:rPr>
@@ -1556,7 +1555,7 @@
               <w14:ligatures w14:val="standardContextual"/>
             </w:rPr>
           </w:pPr>
-          <w:hyperlink w:anchor="_Toc161760287" w:history="1">
+          <w:hyperlink w:anchor="_Toc161830389" w:history="1">
             <w:r>
               <w:rPr>
                 <w:rStyle w:val="Hyperlink"/>
@@ -1603,7 +1602,7 @@
                 <w:noProof/>
                 <w:webHidden/>
               </w:rPr>
-              <w:instrText xml:space="preserve"> PAGEREF _Toc161760287 \h </w:instrText>
+              <w:instrText xml:space="preserve"> PAGEREF _Toc161830389 \h </w:instrText>
             </w:r>
             <w:r>
               <w:rPr>
@@ -1650,7 +1649,7 @@
               <w14:ligatures w14:val="standardContextual"/>
             </w:rPr>
           </w:pPr>
-          <w:hyperlink w:anchor="_Toc161760288" w:history="1">
+          <w:hyperlink w:anchor="_Toc161830390" w:history="1">
             <w:r>
               <w:rPr>
                 <w:rStyle w:val="Hyperlink"/>
@@ -1676,7 +1675,7 @@
                 <w:rFonts w:ascii="Times New Roman" w:hAnsi="Times New Roman"/>
                 <w:noProof/>
               </w:rPr>
-              <w:t>Experiment 3: Investigating….</w:t>
+              <w:t>Experiment 3: Investigating the impact of workload variability on the schedulers performance</w:t>
             </w:r>
             <w:r>
               <w:rPr>
@@ -1697,7 +1696,7 @@
                 <w:noProof/>
                 <w:webHidden/>
               </w:rPr>
-              <w:instrText xml:space="preserve"> PAGEREF _Toc161760288 \h </w:instrText>
+              <w:instrText xml:space="preserve"> PAGEREF _Toc161830390 \h </w:instrText>
             </w:r>
             <w:r>
               <w:rPr>
@@ -1744,7 +1743,7 @@
               <w14:ligatures w14:val="standardContextual"/>
             </w:rPr>
           </w:pPr>
-          <w:hyperlink w:anchor="_Toc161760289" w:history="1">
+          <w:hyperlink w:anchor="_Toc161830391" w:history="1">
             <w:r>
               <w:rPr>
                 <w:rStyle w:val="Hyperlink"/>
@@ -1791,7 +1790,7 @@
                 <w:noProof/>
                 <w:webHidden/>
               </w:rPr>
-              <w:instrText xml:space="preserve"> PAGEREF _Toc161760289 \h </w:instrText>
+              <w:instrText xml:space="preserve"> PAGEREF _Toc161830391 \h </w:instrText>
             </w:r>
             <w:r>
               <w:rPr>
@@ -1838,7 +1837,7 @@
               <w14:ligatures w14:val="standardContextual"/>
             </w:rPr>
           </w:pPr>
-          <w:hyperlink w:anchor="_Toc161760290" w:history="1">
+          <w:hyperlink w:anchor="_Toc161830392" w:history="1">
             <w:r>
               <w:rPr>
                 <w:rStyle w:val="Hyperlink"/>
@@ -1885,7 +1884,7 @@
                 <w:noProof/>
                 <w:webHidden/>
               </w:rPr>
-              <w:instrText xml:space="preserve"> PAGEREF _Toc161760290 \h </w:instrText>
+              <w:instrText xml:space="preserve"> PAGEREF _Toc161830392 \h </w:instrText>
             </w:r>
             <w:r>
               <w:rPr>
@@ -1932,7 +1931,7 @@
               <w14:ligatures w14:val="standardContextual"/>
             </w:rPr>
           </w:pPr>
-          <w:hyperlink w:anchor="_Toc161760291" w:history="1">
+          <w:hyperlink w:anchor="_Toc161830393" w:history="1">
             <w:r>
               <w:rPr>
                 <w:rStyle w:val="Hyperlink"/>
@@ -1979,7 +1978,7 @@
                 <w:noProof/>
                 <w:webHidden/>
               </w:rPr>
-              <w:instrText xml:space="preserve"> PAGEREF _Toc161760291 \h </w:instrText>
+              <w:instrText xml:space="preserve"> PAGEREF _Toc161830393 \h </w:instrText>
             </w:r>
             <w:r>
               <w:rPr>
@@ -2026,7 +2025,7 @@
               <w14:ligatures w14:val="standardContextual"/>
             </w:rPr>
           </w:pPr>
-          <w:hyperlink w:anchor="_Toc161760292" w:history="1">
+          <w:hyperlink w:anchor="_Toc161830394" w:history="1">
             <w:r>
               <w:rPr>
                 <w:rStyle w:val="Hyperlink"/>
@@ -2073,7 +2072,7 @@
                 <w:noProof/>
                 <w:webHidden/>
               </w:rPr>
-              <w:instrText xml:space="preserve"> PAGEREF _Toc161760292 \h </w:instrText>
+              <w:instrText xml:space="preserve"> PAGEREF _Toc161830394 \h </w:instrText>
             </w:r>
             <w:r>
               <w:rPr>
@@ -2120,7 +2119,7 @@
               <w14:ligatures w14:val="standardContextual"/>
             </w:rPr>
           </w:pPr>
-          <w:hyperlink w:anchor="_Toc161760293" w:history="1">
+          <w:hyperlink w:anchor="_Toc161830395" w:history="1">
             <w:r>
               <w:rPr>
                 <w:rStyle w:val="Hyperlink"/>
@@ -2167,7 +2166,7 @@
                 <w:noProof/>
                 <w:webHidden/>
               </w:rPr>
-              <w:instrText xml:space="preserve"> PAGEREF _Toc161760293 \h </w:instrText>
+              <w:instrText xml:space="preserve"> PAGEREF _Toc161830395 \h </w:instrText>
             </w:r>
             <w:r>
               <w:rPr>
@@ -2214,7 +2213,7 @@
               <w14:ligatures w14:val="standardContextual"/>
             </w:rPr>
           </w:pPr>
-          <w:hyperlink w:anchor="_Toc161760294" w:history="1">
+          <w:hyperlink w:anchor="_Toc161830396" w:history="1">
             <w:r>
               <w:rPr>
                 <w:rStyle w:val="Hyperlink"/>
@@ -2261,7 +2260,7 @@
                 <w:noProof/>
                 <w:webHidden/>
               </w:rPr>
-              <w:instrText xml:space="preserve"> PAGEREF _Toc161760294 \h </w:instrText>
+              <w:instrText xml:space="preserve"> PAGEREF _Toc161830396 \h </w:instrText>
             </w:r>
             <w:r>
               <w:rPr>
@@ -2354,7 +2353,7 @@
           <w:color w:val="auto"/>
         </w:rPr>
       </w:pPr>
-      <w:bookmarkStart w:id="0" w:name="_Toc161760273"/>
+      <w:bookmarkStart w:id="0" w:name="_Toc161830375"/>
       <w:r>
         <w:rPr>
           <w:rFonts w:ascii="Times New Roman" w:hAnsi="Times New Roman" w:cs="Times New Roman"/>
@@ -2412,29 +2411,30 @@
           <w:color w:val="auto"/>
         </w:rPr>
       </w:pPr>
-      <w:bookmarkStart w:id="1" w:name="_Toc161760274"/>
+      <w:bookmarkStart w:id="1" w:name="_Toc161830376"/>
       <w:r>
         <w:rPr>
           <w:rFonts w:ascii="Times New Roman" w:hAnsi="Times New Roman" w:cs="Times New Roman"/>
           <w:color w:val="auto"/>
         </w:rPr>
         <w:lastRenderedPageBreak/>
-        <w:t>Experiment 1: Investigating….</w:t>
+        <w:t xml:space="preserve">Experiment 1: </w:t>
+      </w:r>
+      <w:r>
+        <w:rPr>
+          <w:rFonts w:ascii="Times New Roman" w:hAnsi="Times New Roman" w:cs="Times New Roman"/>
+          <w:color w:val="auto"/>
+        </w:rPr>
+        <w:t xml:space="preserve">Investigating </w:t>
+      </w:r>
+      <w:r>
+        <w:rPr>
+          <w:rFonts w:ascii="Times New Roman" w:hAnsi="Times New Roman" w:cs="Times New Roman"/>
+          <w:color w:val="auto"/>
+        </w:rPr>
+        <w:t>the scalability of the scheduling algorithms.</w:t>
       </w:r>
       <w:bookmarkEnd w:id="1"/>
-    </w:p>
-    <w:p>
-      <w:pPr>
-        <w:rPr>
-          <w:rFonts w:ascii="Times New Roman" w:hAnsi="Times New Roman" w:cs="Times New Roman"/>
-        </w:rPr>
-      </w:pPr>
-      <w:r>
-        <w:rPr>
-          <w:rFonts w:ascii="Times New Roman" w:hAnsi="Times New Roman" w:cs="Times New Roman"/>
-        </w:rPr>
-        <w:t>Blah blah</w:t>
-      </w:r>
     </w:p>
     <w:p>
       <w:pPr>
@@ -2449,7 +2449,7 @@
           <w:color w:val="auto"/>
         </w:rPr>
       </w:pPr>
-      <w:bookmarkStart w:id="2" w:name="_Toc161760275"/>
+      <w:bookmarkStart w:id="2" w:name="_Toc161830377"/>
       <w:r>
         <w:rPr>
           <w:rFonts w:ascii="Times New Roman" w:hAnsi="Times New Roman" w:cs="Times New Roman"/>
@@ -2485,7 +2485,7 @@
           <w:color w:val="auto"/>
         </w:rPr>
       </w:pPr>
-      <w:bookmarkStart w:id="3" w:name="_Toc161760276"/>
+      <w:bookmarkStart w:id="3" w:name="_Toc161830378"/>
       <w:r>
         <w:rPr>
           <w:rFonts w:ascii="Times New Roman" w:hAnsi="Times New Roman" w:cs="Times New Roman"/>
@@ -2521,7 +2521,7 @@
           <w:color w:val="auto"/>
         </w:rPr>
       </w:pPr>
-      <w:bookmarkStart w:id="4" w:name="_Toc161760277"/>
+      <w:bookmarkStart w:id="4" w:name="_Toc161830379"/>
       <w:r>
         <w:rPr>
           <w:rFonts w:ascii="Times New Roman" w:hAnsi="Times New Roman" w:cs="Times New Roman"/>
@@ -2557,7 +2557,7 @@
           <w:color w:val="auto"/>
         </w:rPr>
       </w:pPr>
-      <w:bookmarkStart w:id="5" w:name="_Toc161760278"/>
+      <w:bookmarkStart w:id="5" w:name="_Toc161830380"/>
       <w:r>
         <w:rPr>
           <w:rFonts w:ascii="Times New Roman" w:hAnsi="Times New Roman" w:cs="Times New Roman"/>
@@ -2593,7 +2593,7 @@
           <w:color w:val="auto"/>
         </w:rPr>
       </w:pPr>
-      <w:bookmarkStart w:id="6" w:name="_Toc161760279"/>
+      <w:bookmarkStart w:id="6" w:name="_Toc161830381"/>
       <w:r>
         <w:rPr>
           <w:rFonts w:ascii="Times New Roman" w:hAnsi="Times New Roman" w:cs="Times New Roman"/>
@@ -2629,7 +2629,7 @@
           <w:color w:val="auto"/>
         </w:rPr>
       </w:pPr>
-      <w:bookmarkStart w:id="7" w:name="_Toc161760280"/>
+      <w:bookmarkStart w:id="7" w:name="_Toc161830382"/>
       <w:r>
         <w:rPr>
           <w:rFonts w:ascii="Times New Roman" w:hAnsi="Times New Roman" w:cs="Times New Roman"/>
@@ -2672,43 +2672,30 @@
           <w:color w:val="auto"/>
         </w:rPr>
       </w:pPr>
-      <w:bookmarkStart w:id="8" w:name="_Toc161760281"/>
+      <w:bookmarkStart w:id="8" w:name="_Toc161830383"/>
       <w:r>
         <w:rPr>
           <w:rFonts w:ascii="Times New Roman" w:hAnsi="Times New Roman" w:cs="Times New Roman"/>
           <w:color w:val="auto"/>
         </w:rPr>
         <w:lastRenderedPageBreak/>
-        <w:t xml:space="preserve">Experiment </w:t>
+        <w:t>Experiment 2: Investigatin</w:t>
       </w:r>
       <w:r>
         <w:rPr>
           <w:rFonts w:ascii="Times New Roman" w:hAnsi="Times New Roman" w:cs="Times New Roman"/>
           <w:color w:val="auto"/>
         </w:rPr>
-        <w:t>2</w:t>
+        <w:t xml:space="preserve">g </w:t>
       </w:r>
       <w:r>
         <w:rPr>
           <w:rFonts w:ascii="Times New Roman" w:hAnsi="Times New Roman" w:cs="Times New Roman"/>
           <w:color w:val="auto"/>
         </w:rPr>
-        <w:t>: Investigating….</w:t>
+        <w:t>the average wait time for each algorithm on varying processes.</w:t>
       </w:r>
       <w:bookmarkEnd w:id="8"/>
-    </w:p>
-    <w:p>
-      <w:pPr>
-        <w:rPr>
-          <w:rFonts w:ascii="Times New Roman" w:hAnsi="Times New Roman" w:cs="Times New Roman"/>
-        </w:rPr>
-      </w:pPr>
-      <w:r>
-        <w:rPr>
-          <w:rFonts w:ascii="Times New Roman" w:hAnsi="Times New Roman" w:cs="Times New Roman"/>
-        </w:rPr>
-        <w:t>Blah blah</w:t>
-      </w:r>
     </w:p>
     <w:p>
       <w:pPr>
@@ -2723,7 +2710,7 @@
           <w:color w:val="auto"/>
         </w:rPr>
       </w:pPr>
-      <w:bookmarkStart w:id="9" w:name="_Toc161760282"/>
+      <w:bookmarkStart w:id="9" w:name="_Toc161830384"/>
       <w:r>
         <w:rPr>
           <w:rFonts w:ascii="Times New Roman" w:hAnsi="Times New Roman" w:cs="Times New Roman"/>
@@ -2759,7 +2746,7 @@
           <w:color w:val="auto"/>
         </w:rPr>
       </w:pPr>
-      <w:bookmarkStart w:id="10" w:name="_Toc161760283"/>
+      <w:bookmarkStart w:id="10" w:name="_Toc161830385"/>
       <w:r>
         <w:rPr>
           <w:rFonts w:ascii="Times New Roman" w:hAnsi="Times New Roman" w:cs="Times New Roman"/>
@@ -2795,7 +2782,7 @@
           <w:color w:val="auto"/>
         </w:rPr>
       </w:pPr>
-      <w:bookmarkStart w:id="11" w:name="_Toc161760284"/>
+      <w:bookmarkStart w:id="11" w:name="_Toc161830386"/>
       <w:r>
         <w:rPr>
           <w:rFonts w:ascii="Times New Roman" w:hAnsi="Times New Roman" w:cs="Times New Roman"/>
@@ -2831,7 +2818,7 @@
           <w:color w:val="auto"/>
         </w:rPr>
       </w:pPr>
-      <w:bookmarkStart w:id="12" w:name="_Toc161760285"/>
+      <w:bookmarkStart w:id="12" w:name="_Toc161830387"/>
       <w:r>
         <w:rPr>
           <w:rFonts w:ascii="Times New Roman" w:hAnsi="Times New Roman" w:cs="Times New Roman"/>
@@ -2867,7 +2854,7 @@
           <w:color w:val="auto"/>
         </w:rPr>
       </w:pPr>
-      <w:bookmarkStart w:id="13" w:name="_Toc161760286"/>
+      <w:bookmarkStart w:id="13" w:name="_Toc161830388"/>
       <w:r>
         <w:rPr>
           <w:rFonts w:ascii="Times New Roman" w:hAnsi="Times New Roman" w:cs="Times New Roman"/>
@@ -2903,7 +2890,7 @@
           <w:color w:val="auto"/>
         </w:rPr>
       </w:pPr>
-      <w:bookmarkStart w:id="14" w:name="_Toc161760287"/>
+      <w:bookmarkStart w:id="14" w:name="_Toc161830389"/>
       <w:r>
         <w:rPr>
           <w:rFonts w:ascii="Times New Roman" w:hAnsi="Times New Roman" w:cs="Times New Roman"/>
@@ -2957,43 +2944,32 @@
           <w:color w:val="auto"/>
         </w:rPr>
       </w:pPr>
-      <w:bookmarkStart w:id="15" w:name="_Toc161760288"/>
+      <w:bookmarkStart w:id="15" w:name="_Toc161830390"/>
       <w:r>
         <w:rPr>
           <w:rFonts w:ascii="Times New Roman" w:hAnsi="Times New Roman" w:cs="Times New Roman"/>
           <w:color w:val="auto"/>
         </w:rPr>
         <w:lastRenderedPageBreak/>
-        <w:t xml:space="preserve">Experiment </w:t>
+        <w:t>Experiment 3: Investigating</w:t>
       </w:r>
       <w:r>
         <w:rPr>
           <w:rFonts w:ascii="Times New Roman" w:hAnsi="Times New Roman" w:cs="Times New Roman"/>
           <w:color w:val="auto"/>
         </w:rPr>
-        <w:t>3</w:t>
+        <w:t xml:space="preserve"> the impact of workload variability on the schedulers </w:t>
       </w:r>
+      <w:proofErr w:type="gramStart"/>
       <w:r>
         <w:rPr>
           <w:rFonts w:ascii="Times New Roman" w:hAnsi="Times New Roman" w:cs="Times New Roman"/>
           <w:color w:val="auto"/>
         </w:rPr>
-        <w:t>: Investigating….</w:t>
+        <w:t>performance</w:t>
       </w:r>
       <w:bookmarkEnd w:id="15"/>
-    </w:p>
-    <w:p>
-      <w:pPr>
-        <w:rPr>
-          <w:rFonts w:ascii="Times New Roman" w:hAnsi="Times New Roman" w:cs="Times New Roman"/>
-        </w:rPr>
-      </w:pPr>
-      <w:r>
-        <w:rPr>
-          <w:rFonts w:ascii="Times New Roman" w:hAnsi="Times New Roman" w:cs="Times New Roman"/>
-        </w:rPr>
-        <w:t>Blah blah</w:t>
-      </w:r>
+      <w:proofErr w:type="gramEnd"/>
     </w:p>
     <w:p>
       <w:pPr>
@@ -3008,7 +2984,7 @@
           <w:color w:val="auto"/>
         </w:rPr>
       </w:pPr>
-      <w:bookmarkStart w:id="16" w:name="_Toc161760289"/>
+      <w:bookmarkStart w:id="16" w:name="_Toc161830391"/>
       <w:r>
         <w:rPr>
           <w:rFonts w:ascii="Times New Roman" w:hAnsi="Times New Roman" w:cs="Times New Roman"/>
@@ -3044,7 +3020,7 @@
           <w:color w:val="auto"/>
         </w:rPr>
       </w:pPr>
-      <w:bookmarkStart w:id="17" w:name="_Toc161760290"/>
+      <w:bookmarkStart w:id="17" w:name="_Toc161830392"/>
       <w:r>
         <w:rPr>
           <w:rFonts w:ascii="Times New Roman" w:hAnsi="Times New Roman" w:cs="Times New Roman"/>
@@ -3080,7 +3056,7 @@
           <w:color w:val="auto"/>
         </w:rPr>
       </w:pPr>
-      <w:bookmarkStart w:id="18" w:name="_Toc161760291"/>
+      <w:bookmarkStart w:id="18" w:name="_Toc161830393"/>
       <w:r>
         <w:rPr>
           <w:rFonts w:ascii="Times New Roman" w:hAnsi="Times New Roman" w:cs="Times New Roman"/>
@@ -3116,7 +3092,7 @@
           <w:color w:val="auto"/>
         </w:rPr>
       </w:pPr>
-      <w:bookmarkStart w:id="19" w:name="_Toc161760292"/>
+      <w:bookmarkStart w:id="19" w:name="_Toc161830394"/>
       <w:r>
         <w:rPr>
           <w:rFonts w:ascii="Times New Roman" w:hAnsi="Times New Roman" w:cs="Times New Roman"/>
@@ -3152,7 +3128,7 @@
           <w:color w:val="auto"/>
         </w:rPr>
       </w:pPr>
-      <w:bookmarkStart w:id="20" w:name="_Toc161760293"/>
+      <w:bookmarkStart w:id="20" w:name="_Toc161830395"/>
       <w:r>
         <w:rPr>
           <w:rFonts w:ascii="Times New Roman" w:hAnsi="Times New Roman" w:cs="Times New Roman"/>
@@ -3188,7 +3164,7 @@
           <w:color w:val="auto"/>
         </w:rPr>
       </w:pPr>
-      <w:bookmarkStart w:id="21" w:name="_Toc161760294"/>
+      <w:bookmarkStart w:id="21" w:name="_Toc161830396"/>
       <w:r>
         <w:rPr>
           <w:rFonts w:ascii="Times New Roman" w:hAnsi="Times New Roman" w:cs="Times New Roman"/>

</xml_diff>

<commit_message>
Updated report and script
</commit_message>
<xml_diff>
--- a/OS Report - 262924.docx
+++ b/OS Report - 262924.docx
@@ -239,7 +239,7 @@
             </w:rPr>
             <w:fldChar w:fldCharType="separate"/>
           </w:r>
-          <w:hyperlink w:anchor="_Toc163230565" w:history="1">
+          <w:hyperlink w:anchor="_Toc164096367" w:history="1">
             <w:r>
               <w:rPr>
                 <w:rStyle w:val="Hyperlink"/>
@@ -286,7 +286,7 @@
                 <w:noProof/>
                 <w:webHidden/>
               </w:rPr>
-              <w:instrText xml:space="preserve"> PAGEREF _Toc163230565 \h </w:instrText>
+              <w:instrText xml:space="preserve"> PAGEREF _Toc164096367 \h </w:instrText>
             </w:r>
             <w:r>
               <w:rPr>
@@ -333,7 +333,7 @@
               <w14:ligatures w14:val="standardContextual"/>
             </w:rPr>
           </w:pPr>
-          <w:hyperlink w:anchor="_Toc163230566" w:history="1">
+          <w:hyperlink w:anchor="_Toc164096368" w:history="1">
             <w:r>
               <w:rPr>
                 <w:rStyle w:val="Hyperlink"/>
@@ -380,7 +380,7 @@
                 <w:noProof/>
                 <w:webHidden/>
               </w:rPr>
-              <w:instrText xml:space="preserve"> PAGEREF _Toc163230566 \h </w:instrText>
+              <w:instrText xml:space="preserve"> PAGEREF _Toc164096368 \h </w:instrText>
             </w:r>
             <w:r>
               <w:rPr>
@@ -427,7 +427,7 @@
               <w14:ligatures w14:val="standardContextual"/>
             </w:rPr>
           </w:pPr>
-          <w:hyperlink w:anchor="_Toc163230567" w:history="1">
+          <w:hyperlink w:anchor="_Toc164096369" w:history="1">
             <w:r>
               <w:rPr>
                 <w:rStyle w:val="Hyperlink"/>
@@ -474,7 +474,7 @@
                 <w:noProof/>
                 <w:webHidden/>
               </w:rPr>
-              <w:instrText xml:space="preserve"> PAGEREF _Toc163230567 \h </w:instrText>
+              <w:instrText xml:space="preserve"> PAGEREF _Toc164096369 \h </w:instrText>
             </w:r>
             <w:r>
               <w:rPr>
@@ -521,7 +521,7 @@
               <w14:ligatures w14:val="standardContextual"/>
             </w:rPr>
           </w:pPr>
-          <w:hyperlink w:anchor="_Toc163230568" w:history="1">
+          <w:hyperlink w:anchor="_Toc164096370" w:history="1">
             <w:r>
               <w:rPr>
                 <w:rStyle w:val="Hyperlink"/>
@@ -568,7 +568,7 @@
                 <w:noProof/>
                 <w:webHidden/>
               </w:rPr>
-              <w:instrText xml:space="preserve"> PAGEREF _Toc163230568 \h </w:instrText>
+              <w:instrText xml:space="preserve"> PAGEREF _Toc164096370 \h </w:instrText>
             </w:r>
             <w:r>
               <w:rPr>
@@ -615,7 +615,7 @@
               <w14:ligatures w14:val="standardContextual"/>
             </w:rPr>
           </w:pPr>
-          <w:hyperlink w:anchor="_Toc163230569" w:history="1">
+          <w:hyperlink w:anchor="_Toc164096371" w:history="1">
             <w:r>
               <w:rPr>
                 <w:rStyle w:val="Hyperlink"/>
@@ -662,7 +662,7 @@
                 <w:noProof/>
                 <w:webHidden/>
               </w:rPr>
-              <w:instrText xml:space="preserve"> PAGEREF _Toc163230569 \h </w:instrText>
+              <w:instrText xml:space="preserve"> PAGEREF _Toc164096371 \h </w:instrText>
             </w:r>
             <w:r>
               <w:rPr>
@@ -682,7 +682,7 @@
                 <w:noProof/>
                 <w:webHidden/>
               </w:rPr>
-              <w:t>5</w:t>
+              <w:t>6</w:t>
             </w:r>
             <w:r>
               <w:rPr>
@@ -709,7 +709,7 @@
               <w14:ligatures w14:val="standardContextual"/>
             </w:rPr>
           </w:pPr>
-          <w:hyperlink w:anchor="_Toc163230570" w:history="1">
+          <w:hyperlink w:anchor="_Toc164096372" w:history="1">
             <w:r>
               <w:rPr>
                 <w:rStyle w:val="Hyperlink"/>
@@ -756,7 +756,7 @@
                 <w:noProof/>
                 <w:webHidden/>
               </w:rPr>
-              <w:instrText xml:space="preserve"> PAGEREF _Toc163230570 \h </w:instrText>
+              <w:instrText xml:space="preserve"> PAGEREF _Toc164096372 \h </w:instrText>
             </w:r>
             <w:r>
               <w:rPr>
@@ -776,7 +776,7 @@
                 <w:noProof/>
                 <w:webHidden/>
               </w:rPr>
-              <w:t>5</w:t>
+              <w:t>11</w:t>
             </w:r>
             <w:r>
               <w:rPr>
@@ -803,7 +803,7 @@
               <w14:ligatures w14:val="standardContextual"/>
             </w:rPr>
           </w:pPr>
-          <w:hyperlink w:anchor="_Toc163230571" w:history="1">
+          <w:hyperlink w:anchor="_Toc164096373" w:history="1">
             <w:r>
               <w:rPr>
                 <w:rStyle w:val="Hyperlink"/>
@@ -850,7 +850,7 @@
                 <w:noProof/>
                 <w:webHidden/>
               </w:rPr>
-              <w:instrText xml:space="preserve"> PAGEREF _Toc163230571 \h </w:instrText>
+              <w:instrText xml:space="preserve"> PAGEREF _Toc164096373 \h </w:instrText>
             </w:r>
             <w:r>
               <w:rPr>
@@ -870,7 +870,7 @@
                 <w:noProof/>
                 <w:webHidden/>
               </w:rPr>
-              <w:t>5</w:t>
+              <w:t>11</w:t>
             </w:r>
             <w:r>
               <w:rPr>
@@ -897,7 +897,7 @@
               <w14:ligatures w14:val="standardContextual"/>
             </w:rPr>
           </w:pPr>
-          <w:hyperlink w:anchor="_Toc163230572" w:history="1">
+          <w:hyperlink w:anchor="_Toc164096374" w:history="1">
             <w:r>
               <w:rPr>
                 <w:rStyle w:val="Hyperlink"/>
@@ -944,7 +944,7 @@
                 <w:noProof/>
                 <w:webHidden/>
               </w:rPr>
-              <w:instrText xml:space="preserve"> PAGEREF _Toc163230572 \h </w:instrText>
+              <w:instrText xml:space="preserve"> PAGEREF _Toc164096374 \h </w:instrText>
             </w:r>
             <w:r>
               <w:rPr>
@@ -964,7 +964,7 @@
                 <w:noProof/>
                 <w:webHidden/>
               </w:rPr>
-              <w:t>6</w:t>
+              <w:t>11</w:t>
             </w:r>
             <w:r>
               <w:rPr>
@@ -991,7 +991,7 @@
               <w14:ligatures w14:val="standardContextual"/>
             </w:rPr>
           </w:pPr>
-          <w:hyperlink w:anchor="_Toc163230573" w:history="1">
+          <w:hyperlink w:anchor="_Toc164096375" w:history="1">
             <w:r>
               <w:rPr>
                 <w:rStyle w:val="Hyperlink"/>
@@ -1038,7 +1038,7 @@
                 <w:noProof/>
                 <w:webHidden/>
               </w:rPr>
-              <w:instrText xml:space="preserve"> PAGEREF _Toc163230573 \h </w:instrText>
+              <w:instrText xml:space="preserve"> PAGEREF _Toc164096375 \h </w:instrText>
             </w:r>
             <w:r>
               <w:rPr>
@@ -1058,7 +1058,7 @@
                 <w:noProof/>
                 <w:webHidden/>
               </w:rPr>
-              <w:t>7</w:t>
+              <w:t>12</w:t>
             </w:r>
             <w:r>
               <w:rPr>
@@ -1085,7 +1085,7 @@
               <w14:ligatures w14:val="standardContextual"/>
             </w:rPr>
           </w:pPr>
-          <w:hyperlink w:anchor="_Toc163230574" w:history="1">
+          <w:hyperlink w:anchor="_Toc164096376" w:history="1">
             <w:r>
               <w:rPr>
                 <w:rStyle w:val="Hyperlink"/>
@@ -1132,7 +1132,7 @@
                 <w:noProof/>
                 <w:webHidden/>
               </w:rPr>
-              <w:instrText xml:space="preserve"> PAGEREF _Toc163230574 \h </w:instrText>
+              <w:instrText xml:space="preserve"> PAGEREF _Toc164096376 \h </w:instrText>
             </w:r>
             <w:r>
               <w:rPr>
@@ -1152,7 +1152,7 @@
                 <w:noProof/>
                 <w:webHidden/>
               </w:rPr>
-              <w:t>7</w:t>
+              <w:t>12</w:t>
             </w:r>
             <w:r>
               <w:rPr>
@@ -1179,7 +1179,7 @@
               <w14:ligatures w14:val="standardContextual"/>
             </w:rPr>
           </w:pPr>
-          <w:hyperlink w:anchor="_Toc163230575" w:history="1">
+          <w:hyperlink w:anchor="_Toc164096377" w:history="1">
             <w:r>
               <w:rPr>
                 <w:rStyle w:val="Hyperlink"/>
@@ -1226,7 +1226,7 @@
                 <w:noProof/>
                 <w:webHidden/>
               </w:rPr>
-              <w:instrText xml:space="preserve"> PAGEREF _Toc163230575 \h </w:instrText>
+              <w:instrText xml:space="preserve"> PAGEREF _Toc164096377 \h </w:instrText>
             </w:r>
             <w:r>
               <w:rPr>
@@ -1246,7 +1246,7 @@
                 <w:noProof/>
                 <w:webHidden/>
               </w:rPr>
-              <w:t>7</w:t>
+              <w:t>12</w:t>
             </w:r>
             <w:r>
               <w:rPr>
@@ -1273,7 +1273,7 @@
               <w14:ligatures w14:val="standardContextual"/>
             </w:rPr>
           </w:pPr>
-          <w:hyperlink w:anchor="_Toc163230576" w:history="1">
+          <w:hyperlink w:anchor="_Toc164096378" w:history="1">
             <w:r>
               <w:rPr>
                 <w:rStyle w:val="Hyperlink"/>
@@ -1320,7 +1320,7 @@
                 <w:noProof/>
                 <w:webHidden/>
               </w:rPr>
-              <w:instrText xml:space="preserve"> PAGEREF _Toc163230576 \h </w:instrText>
+              <w:instrText xml:space="preserve"> PAGEREF _Toc164096378 \h </w:instrText>
             </w:r>
             <w:r>
               <w:rPr>
@@ -1340,7 +1340,7 @@
                 <w:noProof/>
                 <w:webHidden/>
               </w:rPr>
-              <w:t>8</w:t>
+              <w:t>14</w:t>
             </w:r>
             <w:r>
               <w:rPr>
@@ -1367,7 +1367,7 @@
               <w14:ligatures w14:val="standardContextual"/>
             </w:rPr>
           </w:pPr>
-          <w:hyperlink w:anchor="_Toc163230577" w:history="1">
+          <w:hyperlink w:anchor="_Toc164096379" w:history="1">
             <w:r>
               <w:rPr>
                 <w:rStyle w:val="Hyperlink"/>
@@ -1414,7 +1414,7 @@
                 <w:noProof/>
                 <w:webHidden/>
               </w:rPr>
-              <w:instrText xml:space="preserve"> PAGEREF _Toc163230577 \h </w:instrText>
+              <w:instrText xml:space="preserve"> PAGEREF _Toc164096379 \h </w:instrText>
             </w:r>
             <w:r>
               <w:rPr>
@@ -1434,7 +1434,7 @@
                 <w:noProof/>
                 <w:webHidden/>
               </w:rPr>
-              <w:t>8</w:t>
+              <w:t>16</w:t>
             </w:r>
             <w:r>
               <w:rPr>
@@ -1461,7 +1461,7 @@
               <w14:ligatures w14:val="standardContextual"/>
             </w:rPr>
           </w:pPr>
-          <w:hyperlink w:anchor="_Toc163230578" w:history="1">
+          <w:hyperlink w:anchor="_Toc164096380" w:history="1">
             <w:r>
               <w:rPr>
                 <w:rStyle w:val="Hyperlink"/>
@@ -1508,7 +1508,7 @@
                 <w:noProof/>
                 <w:webHidden/>
               </w:rPr>
-              <w:instrText xml:space="preserve"> PAGEREF _Toc163230578 \h </w:instrText>
+              <w:instrText xml:space="preserve"> PAGEREF _Toc164096380 \h </w:instrText>
             </w:r>
             <w:r>
               <w:rPr>
@@ -1528,7 +1528,7 @@
                 <w:noProof/>
                 <w:webHidden/>
               </w:rPr>
-              <w:t>8</w:t>
+              <w:t>16</w:t>
             </w:r>
             <w:r>
               <w:rPr>
@@ -1555,7 +1555,7 @@
               <w14:ligatures w14:val="standardContextual"/>
             </w:rPr>
           </w:pPr>
-          <w:hyperlink w:anchor="_Toc163230579" w:history="1">
+          <w:hyperlink w:anchor="_Toc164096381" w:history="1">
             <w:r>
               <w:rPr>
                 <w:rStyle w:val="Hyperlink"/>
@@ -1602,7 +1602,7 @@
                 <w:noProof/>
                 <w:webHidden/>
               </w:rPr>
-              <w:instrText xml:space="preserve"> PAGEREF _Toc163230579 \h </w:instrText>
+              <w:instrText xml:space="preserve"> PAGEREF _Toc164096381 \h </w:instrText>
             </w:r>
             <w:r>
               <w:rPr>
@@ -1622,7 +1622,7 @@
                 <w:noProof/>
                 <w:webHidden/>
               </w:rPr>
-              <w:t>8</w:t>
+              <w:t>16</w:t>
             </w:r>
             <w:r>
               <w:rPr>
@@ -1649,7 +1649,7 @@
               <w14:ligatures w14:val="standardContextual"/>
             </w:rPr>
           </w:pPr>
-          <w:hyperlink w:anchor="_Toc163230580" w:history="1">
+          <w:hyperlink w:anchor="_Toc164096382" w:history="1">
             <w:r>
               <w:rPr>
                 <w:rStyle w:val="Hyperlink"/>
@@ -1696,7 +1696,7 @@
                 <w:noProof/>
                 <w:webHidden/>
               </w:rPr>
-              <w:instrText xml:space="preserve"> PAGEREF _Toc163230580 \h </w:instrText>
+              <w:instrText xml:space="preserve"> PAGEREF _Toc164096382 \h </w:instrText>
             </w:r>
             <w:r>
               <w:rPr>
@@ -1716,7 +1716,7 @@
                 <w:noProof/>
                 <w:webHidden/>
               </w:rPr>
-              <w:t>9</w:t>
+              <w:t>17</w:t>
             </w:r>
             <w:r>
               <w:rPr>
@@ -1743,7 +1743,7 @@
               <w14:ligatures w14:val="standardContextual"/>
             </w:rPr>
           </w:pPr>
-          <w:hyperlink w:anchor="_Toc163230581" w:history="1">
+          <w:hyperlink w:anchor="_Toc164096383" w:history="1">
             <w:r>
               <w:rPr>
                 <w:rStyle w:val="Hyperlink"/>
@@ -1790,7 +1790,7 @@
                 <w:noProof/>
                 <w:webHidden/>
               </w:rPr>
-              <w:instrText xml:space="preserve"> PAGEREF _Toc163230581 \h </w:instrText>
+              <w:instrText xml:space="preserve"> PAGEREF _Toc164096383 \h </w:instrText>
             </w:r>
             <w:r>
               <w:rPr>
@@ -1810,7 +1810,7 @@
                 <w:noProof/>
                 <w:webHidden/>
               </w:rPr>
-              <w:t>9</w:t>
+              <w:t>17</w:t>
             </w:r>
             <w:r>
               <w:rPr>
@@ -1837,7 +1837,7 @@
               <w14:ligatures w14:val="standardContextual"/>
             </w:rPr>
           </w:pPr>
-          <w:hyperlink w:anchor="_Toc163230582" w:history="1">
+          <w:hyperlink w:anchor="_Toc164096384" w:history="1">
             <w:r>
               <w:rPr>
                 <w:rStyle w:val="Hyperlink"/>
@@ -1884,7 +1884,7 @@
                 <w:noProof/>
                 <w:webHidden/>
               </w:rPr>
-              <w:instrText xml:space="preserve"> PAGEREF _Toc163230582 \h </w:instrText>
+              <w:instrText xml:space="preserve"> PAGEREF _Toc164096384 \h </w:instrText>
             </w:r>
             <w:r>
               <w:rPr>
@@ -1904,7 +1904,7 @@
                 <w:noProof/>
                 <w:webHidden/>
               </w:rPr>
-              <w:t>9</w:t>
+              <w:t>17</w:t>
             </w:r>
             <w:r>
               <w:rPr>
@@ -1931,7 +1931,7 @@
               <w14:ligatures w14:val="standardContextual"/>
             </w:rPr>
           </w:pPr>
-          <w:hyperlink w:anchor="_Toc163230583" w:history="1">
+          <w:hyperlink w:anchor="_Toc164096385" w:history="1">
             <w:r>
               <w:rPr>
                 <w:rStyle w:val="Hyperlink"/>
@@ -1978,7 +1978,7 @@
                 <w:noProof/>
                 <w:webHidden/>
               </w:rPr>
-              <w:instrText xml:space="preserve"> PAGEREF _Toc163230583 \h </w:instrText>
+              <w:instrText xml:space="preserve"> PAGEREF _Toc164096385 \h </w:instrText>
             </w:r>
             <w:r>
               <w:rPr>
@@ -1998,7 +1998,7 @@
                 <w:noProof/>
                 <w:webHidden/>
               </w:rPr>
-              <w:t>10</w:t>
+              <w:t>19</w:t>
             </w:r>
             <w:r>
               <w:rPr>
@@ -2025,7 +2025,7 @@
               <w14:ligatures w14:val="standardContextual"/>
             </w:rPr>
           </w:pPr>
-          <w:hyperlink w:anchor="_Toc163230584" w:history="1">
+          <w:hyperlink w:anchor="_Toc164096386" w:history="1">
             <w:r>
               <w:rPr>
                 <w:rStyle w:val="Hyperlink"/>
@@ -2072,7 +2072,7 @@
                 <w:noProof/>
                 <w:webHidden/>
               </w:rPr>
-              <w:instrText xml:space="preserve"> PAGEREF _Toc163230584 \h </w:instrText>
+              <w:instrText xml:space="preserve"> PAGEREF _Toc164096386 \h </w:instrText>
             </w:r>
             <w:r>
               <w:rPr>
@@ -2092,7 +2092,7 @@
                 <w:noProof/>
                 <w:webHidden/>
               </w:rPr>
-              <w:t>10</w:t>
+              <w:t>21</w:t>
             </w:r>
             <w:r>
               <w:rPr>
@@ -2119,7 +2119,7 @@
               <w14:ligatures w14:val="standardContextual"/>
             </w:rPr>
           </w:pPr>
-          <w:hyperlink w:anchor="_Toc163230585" w:history="1">
+          <w:hyperlink w:anchor="_Toc164096387" w:history="1">
             <w:r>
               <w:rPr>
                 <w:rStyle w:val="Hyperlink"/>
@@ -2166,7 +2166,7 @@
                 <w:noProof/>
                 <w:webHidden/>
               </w:rPr>
-              <w:instrText xml:space="preserve"> PAGEREF _Toc163230585 \h </w:instrText>
+              <w:instrText xml:space="preserve"> PAGEREF _Toc164096387 \h </w:instrText>
             </w:r>
             <w:r>
               <w:rPr>
@@ -2186,7 +2186,7 @@
                 <w:noProof/>
                 <w:webHidden/>
               </w:rPr>
-              <w:t>10</w:t>
+              <w:t>21</w:t>
             </w:r>
             <w:r>
               <w:rPr>
@@ -2213,7 +2213,7 @@
               <w14:ligatures w14:val="standardContextual"/>
             </w:rPr>
           </w:pPr>
-          <w:hyperlink w:anchor="_Toc163230586" w:history="1">
+          <w:hyperlink w:anchor="_Toc164096388" w:history="1">
             <w:r>
               <w:rPr>
                 <w:rStyle w:val="Hyperlink"/>
@@ -2260,7 +2260,7 @@
                 <w:noProof/>
                 <w:webHidden/>
               </w:rPr>
-              <w:instrText xml:space="preserve"> PAGEREF _Toc163230586 \h </w:instrText>
+              <w:instrText xml:space="preserve"> PAGEREF _Toc164096388 \h </w:instrText>
             </w:r>
             <w:r>
               <w:rPr>
@@ -2280,7 +2280,7 @@
                 <w:noProof/>
                 <w:webHidden/>
               </w:rPr>
-              <w:t>10</w:t>
+              <w:t>21</w:t>
             </w:r>
             <w:r>
               <w:rPr>
@@ -2353,7 +2353,7 @@
           <w:color w:val="auto"/>
         </w:rPr>
       </w:pPr>
-      <w:bookmarkStart w:id="0" w:name="_Toc163230565"/>
+      <w:bookmarkStart w:id="0" w:name="_Toc164096367"/>
       <w:r>
         <w:rPr>
           <w:rFonts w:ascii="Times New Roman" w:hAnsi="Times New Roman" w:cs="Times New Roman"/>
@@ -2377,7 +2377,7 @@
           <w:noProof/>
         </w:rPr>
         <w:drawing>
-          <wp:anchor distT="0" distB="0" distL="114300" distR="114300" simplePos="0" relativeHeight="251658240" behindDoc="1" locked="0" layoutInCell="1" allowOverlap="1" wp14:anchorId="52534E20" wp14:editId="5F85A5B2">
+          <wp:anchor distT="0" distB="0" distL="114300" distR="114300" simplePos="0" relativeHeight="251658240" behindDoc="1" locked="0" layoutInCell="1" allowOverlap="1" wp14:anchorId="52534E20" wp14:editId="410C76D9">
             <wp:simplePos x="0" y="0"/>
             <wp:positionH relativeFrom="margin">
               <wp:posOffset>2908300</wp:posOffset>
@@ -2552,7 +2552,7 @@
           <w:color w:val="auto"/>
         </w:rPr>
       </w:pPr>
-      <w:bookmarkStart w:id="1" w:name="_Toc163230566"/>
+      <w:bookmarkStart w:id="1" w:name="_Toc164096368"/>
       <w:r>
         <w:rPr>
           <w:rFonts w:ascii="Times New Roman" w:hAnsi="Times New Roman" w:cs="Times New Roman"/>
@@ -2632,7 +2632,7 @@
           <w:color w:val="auto"/>
         </w:rPr>
       </w:pPr>
-      <w:bookmarkStart w:id="2" w:name="_Toc163230567"/>
+      <w:bookmarkStart w:id="2" w:name="_Toc164096369"/>
       <w:r>
         <w:rPr>
           <w:rFonts w:ascii="Times New Roman" w:hAnsi="Times New Roman" w:cs="Times New Roman"/>
@@ -2713,7 +2713,7 @@
           <w:color w:val="auto"/>
         </w:rPr>
       </w:pPr>
-      <w:bookmarkStart w:id="3" w:name="_Toc163230568"/>
+      <w:bookmarkStart w:id="3" w:name="_Toc164096370"/>
       <w:r>
         <w:rPr>
           <w:rFonts w:ascii="Times New Roman" w:hAnsi="Times New Roman" w:cs="Times New Roman"/>
@@ -3133,6 +3133,34 @@
         </w:rPr>
         <w:t xml:space="preserve"> I set the initial burst estimate like the mean CPU burst time.</w:t>
       </w:r>
+    </w:p>
+    <w:p>
+      <w:pPr>
+        <w:rPr>
+          <w:rFonts w:ascii="Times New Roman" w:hAnsi="Times New Roman" w:cs="Times New Roman"/>
+        </w:rPr>
+      </w:pPr>
+    </w:p>
+    <w:p>
+      <w:pPr>
+        <w:rPr>
+          <w:rFonts w:ascii="Times New Roman" w:hAnsi="Times New Roman" w:cs="Times New Roman"/>
+        </w:rPr>
+      </w:pPr>
+    </w:p>
+    <w:p>
+      <w:pPr>
+        <w:rPr>
+          <w:rFonts w:ascii="Times New Roman" w:hAnsi="Times New Roman" w:cs="Times New Roman"/>
+        </w:rPr>
+      </w:pPr>
+    </w:p>
+    <w:p>
+      <w:pPr>
+        <w:rPr>
+          <w:rFonts w:ascii="Times New Roman" w:hAnsi="Times New Roman" w:cs="Times New Roman"/>
+        </w:rPr>
+      </w:pPr>
     </w:p>
     <w:p>
       <w:pPr>
@@ -3175,12 +3203,13 @@
           <w:color w:val="auto"/>
         </w:rPr>
       </w:pPr>
-      <w:bookmarkStart w:id="4" w:name="_Toc163230569"/>
+      <w:bookmarkStart w:id="4" w:name="_Toc164096371"/>
       <w:r>
         <w:rPr>
           <w:rFonts w:ascii="Times New Roman" w:hAnsi="Times New Roman" w:cs="Times New Roman"/>
           <w:color w:val="auto"/>
         </w:rPr>
+        <w:lastRenderedPageBreak/>
         <w:t>Results</w:t>
       </w:r>
       <w:bookmarkEnd w:id="4"/>
@@ -3188,15 +3217,1022 @@
     <w:p>
       <w:pPr>
         <w:rPr>
-          <w:rFonts w:ascii="Times New Roman" w:hAnsi="Times New Roman" w:cs="Times New Roman"/>
-        </w:rPr>
-      </w:pPr>
-      <w:r>
-        <w:rPr>
-          <w:rFonts w:ascii="Times New Roman" w:hAnsi="Times New Roman" w:cs="Times New Roman"/>
-        </w:rPr>
-        <w:t>Blah</w:t>
-      </w:r>
+          <w:u w:val="single"/>
+        </w:rPr>
+      </w:pPr>
+      <w:r>
+        <w:rPr>
+          <w:u w:val="single"/>
+        </w:rPr>
+        <w:t>Average waiting times for the 5 seeds</w:t>
+      </w:r>
+    </w:p>
+    <w:p>
+      <w:pPr>
+        <w:jc w:val="center"/>
+        <w:rPr>
+          <w:rFonts w:ascii="Times New Roman" w:hAnsi="Times New Roman" w:cs="Times New Roman"/>
+        </w:rPr>
+      </w:pPr>
+      <w:r>
+        <w:rPr>
+          <w:rFonts w:ascii="Times New Roman" w:hAnsi="Times New Roman" w:cs="Times New Roman"/>
+          <w:noProof/>
+        </w:rPr>
+        <w:drawing>
+          <wp:inline distT="0" distB="0" distL="0" distR="0" wp14:anchorId="23C5B999" wp14:editId="3201C7DE">
+            <wp:extent cx="4584700" cy="2597727"/>
+            <wp:effectExtent l="0" t="0" r="6350" b="0"/>
+            <wp:docPr id="438490253" name="Picture 1"/>
+            <wp:cNvGraphicFramePr>
+              <a:graphicFrameLocks xmlns:a="http://schemas.openxmlformats.org/drawingml/2006/main" noChangeAspect="1"/>
+            </wp:cNvGraphicFramePr>
+            <a:graphic xmlns:a="http://schemas.openxmlformats.org/drawingml/2006/main">
+              <a:graphicData uri="http://schemas.openxmlformats.org/drawingml/2006/picture">
+                <pic:pic xmlns:pic="http://schemas.openxmlformats.org/drawingml/2006/picture">
+                  <pic:nvPicPr>
+                    <pic:cNvPr id="0" name="Picture 2"/>
+                    <pic:cNvPicPr>
+                      <a:picLocks noChangeAspect="1" noChangeArrowheads="1"/>
+                    </pic:cNvPicPr>
+                  </pic:nvPicPr>
+                  <pic:blipFill>
+                    <a:blip r:embed="rId9">
+                      <a:extLst>
+                        <a:ext uri="{28A0092B-C50C-407E-A947-70E740481C1C}">
+                          <a14:useLocalDpi xmlns:a14="http://schemas.microsoft.com/office/drawing/2010/main" val="0"/>
+                        </a:ext>
+                      </a:extLst>
+                    </a:blip>
+                    <a:srcRect/>
+                    <a:stretch>
+                      <a:fillRect/>
+                    </a:stretch>
+                  </pic:blipFill>
+                  <pic:spPr bwMode="auto">
+                    <a:xfrm>
+                      <a:off x="0" y="0"/>
+                      <a:ext cx="4592923" cy="2602386"/>
+                    </a:xfrm>
+                    <a:prstGeom prst="rect">
+                      <a:avLst/>
+                    </a:prstGeom>
+                    <a:noFill/>
+                  </pic:spPr>
+                </pic:pic>
+              </a:graphicData>
+            </a:graphic>
+          </wp:inline>
+        </w:drawing>
+      </w:r>
+    </w:p>
+    <w:p>
+      <w:pPr>
+        <w:jc w:val="center"/>
+        <w:rPr>
+          <w:rFonts w:ascii="Times New Roman" w:hAnsi="Times New Roman" w:cs="Times New Roman"/>
+        </w:rPr>
+      </w:pPr>
+      <w:r>
+        <w:rPr>
+          <w:rFonts w:ascii="Times New Roman" w:hAnsi="Times New Roman" w:cs="Times New Roman"/>
+          <w:noProof/>
+        </w:rPr>
+        <w:drawing>
+          <wp:inline distT="0" distB="0" distL="0" distR="0" wp14:anchorId="5AFB621A" wp14:editId="17E8CDC2">
+            <wp:extent cx="4584700" cy="2632363"/>
+            <wp:effectExtent l="0" t="0" r="6350" b="0"/>
+            <wp:docPr id="696211961" name="Picture 2"/>
+            <wp:cNvGraphicFramePr>
+              <a:graphicFrameLocks xmlns:a="http://schemas.openxmlformats.org/drawingml/2006/main" noChangeAspect="1"/>
+            </wp:cNvGraphicFramePr>
+            <a:graphic xmlns:a="http://schemas.openxmlformats.org/drawingml/2006/main">
+              <a:graphicData uri="http://schemas.openxmlformats.org/drawingml/2006/picture">
+                <pic:pic xmlns:pic="http://schemas.openxmlformats.org/drawingml/2006/picture">
+                  <pic:nvPicPr>
+                    <pic:cNvPr id="0" name="Picture 3"/>
+                    <pic:cNvPicPr>
+                      <a:picLocks noChangeAspect="1" noChangeArrowheads="1"/>
+                    </pic:cNvPicPr>
+                  </pic:nvPicPr>
+                  <pic:blipFill>
+                    <a:blip r:embed="rId10">
+                      <a:extLst>
+                        <a:ext uri="{28A0092B-C50C-407E-A947-70E740481C1C}">
+                          <a14:useLocalDpi xmlns:a14="http://schemas.microsoft.com/office/drawing/2010/main" val="0"/>
+                        </a:ext>
+                      </a:extLst>
+                    </a:blip>
+                    <a:srcRect/>
+                    <a:stretch>
+                      <a:fillRect/>
+                    </a:stretch>
+                  </pic:blipFill>
+                  <pic:spPr bwMode="auto">
+                    <a:xfrm>
+                      <a:off x="0" y="0"/>
+                      <a:ext cx="4589757" cy="2635266"/>
+                    </a:xfrm>
+                    <a:prstGeom prst="rect">
+                      <a:avLst/>
+                    </a:prstGeom>
+                    <a:noFill/>
+                  </pic:spPr>
+                </pic:pic>
+              </a:graphicData>
+            </a:graphic>
+          </wp:inline>
+        </w:drawing>
+      </w:r>
+    </w:p>
+    <w:p>
+      <w:pPr>
+        <w:jc w:val="center"/>
+        <w:rPr>
+          <w:rFonts w:ascii="Times New Roman" w:hAnsi="Times New Roman" w:cs="Times New Roman"/>
+        </w:rPr>
+      </w:pPr>
+      <w:r>
+        <w:rPr>
+          <w:rFonts w:ascii="Times New Roman" w:hAnsi="Times New Roman" w:cs="Times New Roman"/>
+          <w:noProof/>
+        </w:rPr>
+        <w:drawing>
+          <wp:anchor distT="0" distB="0" distL="114300" distR="114300" simplePos="0" relativeHeight="251659264" behindDoc="0" locked="0" layoutInCell="1" allowOverlap="1" wp14:anchorId="046F6A5B" wp14:editId="40C9264C">
+            <wp:simplePos x="0" y="0"/>
+            <wp:positionH relativeFrom="margin">
+              <wp:align>center</wp:align>
+            </wp:positionH>
+            <wp:positionV relativeFrom="paragraph">
+              <wp:posOffset>3810</wp:posOffset>
+            </wp:positionV>
+            <wp:extent cx="4584700" cy="2403475"/>
+            <wp:effectExtent l="0" t="0" r="6350" b="0"/>
+            <wp:wrapSquare wrapText="bothSides"/>
+            <wp:docPr id="1522684799" name="Picture 3"/>
+            <wp:cNvGraphicFramePr>
+              <a:graphicFrameLocks xmlns:a="http://schemas.openxmlformats.org/drawingml/2006/main" noChangeAspect="1"/>
+            </wp:cNvGraphicFramePr>
+            <a:graphic xmlns:a="http://schemas.openxmlformats.org/drawingml/2006/main">
+              <a:graphicData uri="http://schemas.openxmlformats.org/drawingml/2006/picture">
+                <pic:pic xmlns:pic="http://schemas.openxmlformats.org/drawingml/2006/picture">
+                  <pic:nvPicPr>
+                    <pic:cNvPr id="0" name="Picture 4"/>
+                    <pic:cNvPicPr>
+                      <a:picLocks noChangeAspect="1" noChangeArrowheads="1"/>
+                    </pic:cNvPicPr>
+                  </pic:nvPicPr>
+                  <pic:blipFill>
+                    <a:blip r:embed="rId11">
+                      <a:extLst>
+                        <a:ext uri="{28A0092B-C50C-407E-A947-70E740481C1C}">
+                          <a14:useLocalDpi xmlns:a14="http://schemas.microsoft.com/office/drawing/2010/main" val="0"/>
+                        </a:ext>
+                      </a:extLst>
+                    </a:blip>
+                    <a:srcRect/>
+                    <a:stretch>
+                      <a:fillRect/>
+                    </a:stretch>
+                  </pic:blipFill>
+                  <pic:spPr bwMode="auto">
+                    <a:xfrm>
+                      <a:off x="0" y="0"/>
+                      <a:ext cx="4584700" cy="2403475"/>
+                    </a:xfrm>
+                    <a:prstGeom prst="rect">
+                      <a:avLst/>
+                    </a:prstGeom>
+                    <a:noFill/>
+                  </pic:spPr>
+                </pic:pic>
+              </a:graphicData>
+            </a:graphic>
+            <wp14:sizeRelV relativeFrom="margin">
+              <wp14:pctHeight>0</wp14:pctHeight>
+            </wp14:sizeRelV>
+          </wp:anchor>
+        </w:drawing>
+      </w:r>
+    </w:p>
+    <w:p>
+      <w:pPr>
+        <w:rPr>
+          <w:rFonts w:ascii="Times New Roman" w:hAnsi="Times New Roman" w:cs="Times New Roman"/>
+        </w:rPr>
+      </w:pPr>
+    </w:p>
+    <w:p>
+      <w:pPr>
+        <w:rPr>
+          <w:rFonts w:ascii="Times New Roman" w:hAnsi="Times New Roman" w:cs="Times New Roman"/>
+        </w:rPr>
+      </w:pPr>
+    </w:p>
+    <w:p>
+      <w:pPr>
+        <w:rPr>
+          <w:rFonts w:ascii="Times New Roman" w:hAnsi="Times New Roman" w:cs="Times New Roman"/>
+        </w:rPr>
+      </w:pPr>
+    </w:p>
+    <w:p>
+      <w:pPr>
+        <w:rPr>
+          <w:rFonts w:ascii="Times New Roman" w:hAnsi="Times New Roman" w:cs="Times New Roman"/>
+        </w:rPr>
+      </w:pPr>
+    </w:p>
+    <w:p>
+      <w:pPr>
+        <w:rPr>
+          <w:rFonts w:ascii="Times New Roman" w:hAnsi="Times New Roman" w:cs="Times New Roman"/>
+        </w:rPr>
+      </w:pPr>
+    </w:p>
+    <w:p>
+      <w:pPr>
+        <w:rPr>
+          <w:rFonts w:ascii="Times New Roman" w:hAnsi="Times New Roman" w:cs="Times New Roman"/>
+        </w:rPr>
+      </w:pPr>
+    </w:p>
+    <w:p>
+      <w:pPr>
+        <w:rPr>
+          <w:rFonts w:ascii="Times New Roman" w:hAnsi="Times New Roman" w:cs="Times New Roman"/>
+        </w:rPr>
+      </w:pPr>
+    </w:p>
+    <w:p>
+      <w:pPr>
+        <w:rPr>
+          <w:rFonts w:ascii="Times New Roman" w:hAnsi="Times New Roman" w:cs="Times New Roman"/>
+        </w:rPr>
+      </w:pPr>
+    </w:p>
+    <w:p>
+      <w:pPr>
+        <w:rPr>
+          <w:rFonts w:ascii="Times New Roman" w:hAnsi="Times New Roman" w:cs="Times New Roman"/>
+        </w:rPr>
+      </w:pPr>
+    </w:p>
+    <w:p>
+      <w:pPr>
+        <w:jc w:val="center"/>
+        <w:rPr>
+          <w:rFonts w:ascii="Times New Roman" w:hAnsi="Times New Roman" w:cs="Times New Roman"/>
+          <w:u w:val="single"/>
+        </w:rPr>
+      </w:pPr>
+      <w:r>
+        <w:rPr>
+          <w:rFonts w:ascii="Times New Roman" w:hAnsi="Times New Roman" w:cs="Times New Roman"/>
+          <w:noProof/>
+          <w:u w:val="single"/>
+        </w:rPr>
+        <w:drawing>
+          <wp:inline distT="0" distB="0" distL="0" distR="0" wp14:anchorId="11819D8A" wp14:editId="5C05BB8E">
+            <wp:extent cx="4584700" cy="2755900"/>
+            <wp:effectExtent l="0" t="0" r="6350" b="6350"/>
+            <wp:docPr id="2040756719" name="Picture 4"/>
+            <wp:cNvGraphicFramePr>
+              <a:graphicFrameLocks xmlns:a="http://schemas.openxmlformats.org/drawingml/2006/main" noChangeAspect="1"/>
+            </wp:cNvGraphicFramePr>
+            <a:graphic xmlns:a="http://schemas.openxmlformats.org/drawingml/2006/main">
+              <a:graphicData uri="http://schemas.openxmlformats.org/drawingml/2006/picture">
+                <pic:pic xmlns:pic="http://schemas.openxmlformats.org/drawingml/2006/picture">
+                  <pic:nvPicPr>
+                    <pic:cNvPr id="0" name="Picture 5"/>
+                    <pic:cNvPicPr>
+                      <a:picLocks noChangeAspect="1" noChangeArrowheads="1"/>
+                    </pic:cNvPicPr>
+                  </pic:nvPicPr>
+                  <pic:blipFill>
+                    <a:blip r:embed="rId12">
+                      <a:extLst>
+                        <a:ext uri="{28A0092B-C50C-407E-A947-70E740481C1C}">
+                          <a14:useLocalDpi xmlns:a14="http://schemas.microsoft.com/office/drawing/2010/main" val="0"/>
+                        </a:ext>
+                      </a:extLst>
+                    </a:blip>
+                    <a:srcRect/>
+                    <a:stretch>
+                      <a:fillRect/>
+                    </a:stretch>
+                  </pic:blipFill>
+                  <pic:spPr bwMode="auto">
+                    <a:xfrm>
+                      <a:off x="0" y="0"/>
+                      <a:ext cx="4584700" cy="2755900"/>
+                    </a:xfrm>
+                    <a:prstGeom prst="rect">
+                      <a:avLst/>
+                    </a:prstGeom>
+                    <a:noFill/>
+                  </pic:spPr>
+                </pic:pic>
+              </a:graphicData>
+            </a:graphic>
+          </wp:inline>
+        </w:drawing>
+      </w:r>
+    </w:p>
+    <w:p>
+      <w:pPr>
+        <w:jc w:val="center"/>
+        <w:rPr>
+          <w:rFonts w:ascii="Times New Roman" w:hAnsi="Times New Roman" w:cs="Times New Roman"/>
+        </w:rPr>
+      </w:pPr>
+      <w:r>
+        <w:rPr>
+          <w:noProof/>
+        </w:rPr>
+        <w:drawing>
+          <wp:inline distT="0" distB="0" distL="0" distR="0" wp14:anchorId="73C71FA5" wp14:editId="3CC23BB3">
+            <wp:extent cx="4572000" cy="2743200"/>
+            <wp:effectExtent l="0" t="0" r="0" b="0"/>
+            <wp:docPr id="893648873" name="Chart 1">
+              <a:extLst xmlns:a="http://schemas.openxmlformats.org/drawingml/2006/main">
+                <a:ext uri="{FF2B5EF4-FFF2-40B4-BE49-F238E27FC236}">
+                  <a16:creationId xmlns:a16="http://schemas.microsoft.com/office/drawing/2014/main" id="{7EEE9DD7-BE98-FC45-0FBC-0AB0401AE0A6}"/>
+                </a:ext>
+              </a:extLst>
+            </wp:docPr>
+            <wp:cNvGraphicFramePr/>
+            <a:graphic xmlns:a="http://schemas.openxmlformats.org/drawingml/2006/main">
+              <a:graphicData uri="http://schemas.openxmlformats.org/drawingml/2006/chart">
+                <c:chart xmlns:c="http://schemas.openxmlformats.org/drawingml/2006/chart" xmlns:r="http://schemas.openxmlformats.org/officeDocument/2006/relationships" r:id="rId13"/>
+              </a:graphicData>
+            </a:graphic>
+          </wp:inline>
+        </w:drawing>
+      </w:r>
+    </w:p>
+    <w:p>
+      <w:pPr>
+        <w:rPr>
+          <w:rFonts w:ascii="Times New Roman" w:hAnsi="Times New Roman" w:cs="Times New Roman"/>
+          <w:u w:val="single"/>
+        </w:rPr>
+      </w:pPr>
+    </w:p>
+    <w:p>
+      <w:pPr>
+        <w:rPr>
+          <w:rFonts w:ascii="Times New Roman" w:hAnsi="Times New Roman" w:cs="Times New Roman"/>
+          <w:u w:val="single"/>
+        </w:rPr>
+      </w:pPr>
+    </w:p>
+    <w:p>
+      <w:pPr>
+        <w:rPr>
+          <w:rFonts w:ascii="Times New Roman" w:hAnsi="Times New Roman" w:cs="Times New Roman"/>
+          <w:u w:val="single"/>
+        </w:rPr>
+      </w:pPr>
+    </w:p>
+    <w:p>
+      <w:pPr>
+        <w:rPr>
+          <w:rFonts w:ascii="Times New Roman" w:hAnsi="Times New Roman" w:cs="Times New Roman"/>
+          <w:u w:val="single"/>
+        </w:rPr>
+      </w:pPr>
+    </w:p>
+    <w:p>
+      <w:pPr>
+        <w:rPr>
+          <w:rFonts w:ascii="Times New Roman" w:hAnsi="Times New Roman" w:cs="Times New Roman"/>
+          <w:u w:val="single"/>
+        </w:rPr>
+      </w:pPr>
+    </w:p>
+    <w:p>
+      <w:pPr>
+        <w:rPr>
+          <w:rFonts w:ascii="Times New Roman" w:hAnsi="Times New Roman" w:cs="Times New Roman"/>
+          <w:u w:val="single"/>
+        </w:rPr>
+      </w:pPr>
+    </w:p>
+    <w:p>
+      <w:pPr>
+        <w:rPr>
+          <w:rFonts w:ascii="Times New Roman" w:hAnsi="Times New Roman" w:cs="Times New Roman"/>
+          <w:u w:val="single"/>
+        </w:rPr>
+      </w:pPr>
+    </w:p>
+    <w:p>
+      <w:pPr>
+        <w:rPr>
+          <w:rFonts w:ascii="Times New Roman" w:hAnsi="Times New Roman" w:cs="Times New Roman"/>
+          <w:u w:val="single"/>
+        </w:rPr>
+      </w:pPr>
+    </w:p>
+    <w:p>
+      <w:pPr>
+        <w:rPr>
+          <w:rFonts w:ascii="Times New Roman" w:hAnsi="Times New Roman" w:cs="Times New Roman"/>
+          <w:u w:val="single"/>
+        </w:rPr>
+      </w:pPr>
+    </w:p>
+    <w:p>
+      <w:pPr>
+        <w:rPr>
+          <w:rFonts w:ascii="Times New Roman" w:hAnsi="Times New Roman" w:cs="Times New Roman"/>
+          <w:u w:val="single"/>
+        </w:rPr>
+      </w:pPr>
+      <w:r>
+        <w:rPr>
+          <w:rFonts w:ascii="Times New Roman" w:hAnsi="Times New Roman" w:cs="Times New Roman"/>
+          <w:u w:val="single"/>
+        </w:rPr>
+        <w:lastRenderedPageBreak/>
+        <w:t>Average throughput from time 0 - 40000</w:t>
+      </w:r>
+    </w:p>
+    <w:p>
+      <w:pPr>
+        <w:jc w:val="center"/>
+        <w:rPr>
+          <w:rFonts w:ascii="Times New Roman" w:hAnsi="Times New Roman" w:cs="Times New Roman"/>
+        </w:rPr>
+      </w:pPr>
+      <w:r>
+        <w:rPr>
+          <w:rFonts w:ascii="Times New Roman" w:hAnsi="Times New Roman" w:cs="Times New Roman"/>
+          <w:noProof/>
+        </w:rPr>
+        <w:drawing>
+          <wp:inline distT="0" distB="0" distL="0" distR="0" wp14:anchorId="0759E19A" wp14:editId="4456989E">
+            <wp:extent cx="4582326" cy="2403764"/>
+            <wp:effectExtent l="0" t="0" r="8890" b="0"/>
+            <wp:docPr id="2022235924" name="Picture 5"/>
+            <wp:cNvGraphicFramePr>
+              <a:graphicFrameLocks xmlns:a="http://schemas.openxmlformats.org/drawingml/2006/main" noChangeAspect="1"/>
+            </wp:cNvGraphicFramePr>
+            <a:graphic xmlns:a="http://schemas.openxmlformats.org/drawingml/2006/main">
+              <a:graphicData uri="http://schemas.openxmlformats.org/drawingml/2006/picture">
+                <pic:pic xmlns:pic="http://schemas.openxmlformats.org/drawingml/2006/picture">
+                  <pic:nvPicPr>
+                    <pic:cNvPr id="0" name="Picture 6"/>
+                    <pic:cNvPicPr>
+                      <a:picLocks noChangeAspect="1" noChangeArrowheads="1"/>
+                    </pic:cNvPicPr>
+                  </pic:nvPicPr>
+                  <pic:blipFill>
+                    <a:blip r:embed="rId14">
+                      <a:extLst>
+                        <a:ext uri="{28A0092B-C50C-407E-A947-70E740481C1C}">
+                          <a14:useLocalDpi xmlns:a14="http://schemas.microsoft.com/office/drawing/2010/main" val="0"/>
+                        </a:ext>
+                      </a:extLst>
+                    </a:blip>
+                    <a:srcRect/>
+                    <a:stretch>
+                      <a:fillRect/>
+                    </a:stretch>
+                  </pic:blipFill>
+                  <pic:spPr bwMode="auto">
+                    <a:xfrm>
+                      <a:off x="0" y="0"/>
+                      <a:ext cx="4603731" cy="2414992"/>
+                    </a:xfrm>
+                    <a:prstGeom prst="rect">
+                      <a:avLst/>
+                    </a:prstGeom>
+                    <a:noFill/>
+                  </pic:spPr>
+                </pic:pic>
+              </a:graphicData>
+            </a:graphic>
+          </wp:inline>
+        </w:drawing>
+      </w:r>
+    </w:p>
+    <w:p>
+      <w:pPr>
+        <w:jc w:val="center"/>
+        <w:rPr>
+          <w:rFonts w:ascii="Times New Roman" w:hAnsi="Times New Roman" w:cs="Times New Roman"/>
+        </w:rPr>
+      </w:pPr>
+      <w:r>
+        <w:rPr>
+          <w:rFonts w:ascii="Times New Roman" w:hAnsi="Times New Roman" w:cs="Times New Roman"/>
+          <w:noProof/>
+        </w:rPr>
+        <w:drawing>
+          <wp:inline distT="0" distB="0" distL="0" distR="0" wp14:anchorId="0907B89B" wp14:editId="7C9FB6F5">
+            <wp:extent cx="4584700" cy="2755900"/>
+            <wp:effectExtent l="0" t="0" r="6350" b="6350"/>
+            <wp:docPr id="184178381" name="Picture 6"/>
+            <wp:cNvGraphicFramePr>
+              <a:graphicFrameLocks xmlns:a="http://schemas.openxmlformats.org/drawingml/2006/main" noChangeAspect="1"/>
+            </wp:cNvGraphicFramePr>
+            <a:graphic xmlns:a="http://schemas.openxmlformats.org/drawingml/2006/main">
+              <a:graphicData uri="http://schemas.openxmlformats.org/drawingml/2006/picture">
+                <pic:pic xmlns:pic="http://schemas.openxmlformats.org/drawingml/2006/picture">
+                  <pic:nvPicPr>
+                    <pic:cNvPr id="0" name="Picture 7"/>
+                    <pic:cNvPicPr>
+                      <a:picLocks noChangeAspect="1" noChangeArrowheads="1"/>
+                    </pic:cNvPicPr>
+                  </pic:nvPicPr>
+                  <pic:blipFill>
+                    <a:blip r:embed="rId15">
+                      <a:extLst>
+                        <a:ext uri="{28A0092B-C50C-407E-A947-70E740481C1C}">
+                          <a14:useLocalDpi xmlns:a14="http://schemas.microsoft.com/office/drawing/2010/main" val="0"/>
+                        </a:ext>
+                      </a:extLst>
+                    </a:blip>
+                    <a:srcRect/>
+                    <a:stretch>
+                      <a:fillRect/>
+                    </a:stretch>
+                  </pic:blipFill>
+                  <pic:spPr bwMode="auto">
+                    <a:xfrm>
+                      <a:off x="0" y="0"/>
+                      <a:ext cx="4584700" cy="2755900"/>
+                    </a:xfrm>
+                    <a:prstGeom prst="rect">
+                      <a:avLst/>
+                    </a:prstGeom>
+                    <a:noFill/>
+                  </pic:spPr>
+                </pic:pic>
+              </a:graphicData>
+            </a:graphic>
+          </wp:inline>
+        </w:drawing>
+      </w:r>
+    </w:p>
+    <w:p>
+      <w:pPr>
+        <w:jc w:val="center"/>
+        <w:rPr>
+          <w:rFonts w:ascii="Times New Roman" w:hAnsi="Times New Roman" w:cs="Times New Roman"/>
+        </w:rPr>
+      </w:pPr>
+      <w:r>
+        <w:rPr>
+          <w:rFonts w:ascii="Times New Roman" w:hAnsi="Times New Roman" w:cs="Times New Roman"/>
+          <w:noProof/>
+        </w:rPr>
+        <w:drawing>
+          <wp:inline distT="0" distB="0" distL="0" distR="0" wp14:anchorId="5199AAA9" wp14:editId="1058B9CE">
+            <wp:extent cx="4584700" cy="2755900"/>
+            <wp:effectExtent l="0" t="0" r="6350" b="6350"/>
+            <wp:docPr id="2131685074" name="Picture 7"/>
+            <wp:cNvGraphicFramePr>
+              <a:graphicFrameLocks xmlns:a="http://schemas.openxmlformats.org/drawingml/2006/main" noChangeAspect="1"/>
+            </wp:cNvGraphicFramePr>
+            <a:graphic xmlns:a="http://schemas.openxmlformats.org/drawingml/2006/main">
+              <a:graphicData uri="http://schemas.openxmlformats.org/drawingml/2006/picture">
+                <pic:pic xmlns:pic="http://schemas.openxmlformats.org/drawingml/2006/picture">
+                  <pic:nvPicPr>
+                    <pic:cNvPr id="0" name="Picture 8"/>
+                    <pic:cNvPicPr>
+                      <a:picLocks noChangeAspect="1" noChangeArrowheads="1"/>
+                    </pic:cNvPicPr>
+                  </pic:nvPicPr>
+                  <pic:blipFill>
+                    <a:blip r:embed="rId16">
+                      <a:extLst>
+                        <a:ext uri="{28A0092B-C50C-407E-A947-70E740481C1C}">
+                          <a14:useLocalDpi xmlns:a14="http://schemas.microsoft.com/office/drawing/2010/main" val="0"/>
+                        </a:ext>
+                      </a:extLst>
+                    </a:blip>
+                    <a:srcRect/>
+                    <a:stretch>
+                      <a:fillRect/>
+                    </a:stretch>
+                  </pic:blipFill>
+                  <pic:spPr bwMode="auto">
+                    <a:xfrm>
+                      <a:off x="0" y="0"/>
+                      <a:ext cx="4584700" cy="2755900"/>
+                    </a:xfrm>
+                    <a:prstGeom prst="rect">
+                      <a:avLst/>
+                    </a:prstGeom>
+                    <a:noFill/>
+                  </pic:spPr>
+                </pic:pic>
+              </a:graphicData>
+            </a:graphic>
+          </wp:inline>
+        </w:drawing>
+      </w:r>
+    </w:p>
+    <w:p>
+      <w:pPr>
+        <w:rPr>
+          <w:rFonts w:ascii="Times New Roman" w:hAnsi="Times New Roman" w:cs="Times New Roman"/>
+        </w:rPr>
+      </w:pPr>
+    </w:p>
+    <w:p>
+      <w:pPr>
+        <w:jc w:val="center"/>
+        <w:rPr>
+          <w:rFonts w:ascii="Times New Roman" w:hAnsi="Times New Roman" w:cs="Times New Roman"/>
+          <w:u w:val="single"/>
+        </w:rPr>
+      </w:pPr>
+      <w:r>
+        <w:rPr>
+          <w:rFonts w:ascii="Times New Roman" w:hAnsi="Times New Roman" w:cs="Times New Roman"/>
+          <w:noProof/>
+        </w:rPr>
+        <w:lastRenderedPageBreak/>
+        <w:drawing>
+          <wp:inline distT="0" distB="0" distL="0" distR="0" wp14:anchorId="4AB30CA3" wp14:editId="44C66F3F">
+            <wp:extent cx="4584700" cy="2755900"/>
+            <wp:effectExtent l="0" t="0" r="6350" b="6350"/>
+            <wp:docPr id="641155991" name="Picture 8"/>
+            <wp:cNvGraphicFramePr>
+              <a:graphicFrameLocks xmlns:a="http://schemas.openxmlformats.org/drawingml/2006/main" noChangeAspect="1"/>
+            </wp:cNvGraphicFramePr>
+            <a:graphic xmlns:a="http://schemas.openxmlformats.org/drawingml/2006/main">
+              <a:graphicData uri="http://schemas.openxmlformats.org/drawingml/2006/picture">
+                <pic:pic xmlns:pic="http://schemas.openxmlformats.org/drawingml/2006/picture">
+                  <pic:nvPicPr>
+                    <pic:cNvPr id="0" name="Picture 9"/>
+                    <pic:cNvPicPr>
+                      <a:picLocks noChangeAspect="1" noChangeArrowheads="1"/>
+                    </pic:cNvPicPr>
+                  </pic:nvPicPr>
+                  <pic:blipFill>
+                    <a:blip r:embed="rId17">
+                      <a:extLst>
+                        <a:ext uri="{28A0092B-C50C-407E-A947-70E740481C1C}">
+                          <a14:useLocalDpi xmlns:a14="http://schemas.microsoft.com/office/drawing/2010/main" val="0"/>
+                        </a:ext>
+                      </a:extLst>
+                    </a:blip>
+                    <a:srcRect/>
+                    <a:stretch>
+                      <a:fillRect/>
+                    </a:stretch>
+                  </pic:blipFill>
+                  <pic:spPr bwMode="auto">
+                    <a:xfrm>
+                      <a:off x="0" y="0"/>
+                      <a:ext cx="4584700" cy="2755900"/>
+                    </a:xfrm>
+                    <a:prstGeom prst="rect">
+                      <a:avLst/>
+                    </a:prstGeom>
+                    <a:noFill/>
+                  </pic:spPr>
+                </pic:pic>
+              </a:graphicData>
+            </a:graphic>
+          </wp:inline>
+        </w:drawing>
+      </w:r>
+    </w:p>
+    <w:p>
+      <w:pPr>
+        <w:jc w:val="center"/>
+        <w:rPr>
+          <w:rFonts w:ascii="Times New Roman" w:hAnsi="Times New Roman" w:cs="Times New Roman"/>
+        </w:rPr>
+      </w:pPr>
+      <w:r>
+        <w:rPr>
+          <w:rFonts w:ascii="Times New Roman" w:hAnsi="Times New Roman" w:cs="Times New Roman"/>
+          <w:noProof/>
+        </w:rPr>
+        <w:drawing>
+          <wp:inline distT="0" distB="0" distL="0" distR="0" wp14:anchorId="38168D96" wp14:editId="197ED2E6">
+            <wp:extent cx="4584700" cy="2755900"/>
+            <wp:effectExtent l="0" t="0" r="6350" b="6350"/>
+            <wp:docPr id="1702751766" name="Picture 9"/>
+            <wp:cNvGraphicFramePr>
+              <a:graphicFrameLocks xmlns:a="http://schemas.openxmlformats.org/drawingml/2006/main" noChangeAspect="1"/>
+            </wp:cNvGraphicFramePr>
+            <a:graphic xmlns:a="http://schemas.openxmlformats.org/drawingml/2006/main">
+              <a:graphicData uri="http://schemas.openxmlformats.org/drawingml/2006/picture">
+                <pic:pic xmlns:pic="http://schemas.openxmlformats.org/drawingml/2006/picture">
+                  <pic:nvPicPr>
+                    <pic:cNvPr id="0" name="Picture 10"/>
+                    <pic:cNvPicPr>
+                      <a:picLocks noChangeAspect="1" noChangeArrowheads="1"/>
+                    </pic:cNvPicPr>
+                  </pic:nvPicPr>
+                  <pic:blipFill>
+                    <a:blip r:embed="rId18">
+                      <a:extLst>
+                        <a:ext uri="{28A0092B-C50C-407E-A947-70E740481C1C}">
+                          <a14:useLocalDpi xmlns:a14="http://schemas.microsoft.com/office/drawing/2010/main" val="0"/>
+                        </a:ext>
+                      </a:extLst>
+                    </a:blip>
+                    <a:srcRect/>
+                    <a:stretch>
+                      <a:fillRect/>
+                    </a:stretch>
+                  </pic:blipFill>
+                  <pic:spPr bwMode="auto">
+                    <a:xfrm>
+                      <a:off x="0" y="0"/>
+                      <a:ext cx="4584700" cy="2755900"/>
+                    </a:xfrm>
+                    <a:prstGeom prst="rect">
+                      <a:avLst/>
+                    </a:prstGeom>
+                    <a:noFill/>
+                  </pic:spPr>
+                </pic:pic>
+              </a:graphicData>
+            </a:graphic>
+          </wp:inline>
+        </w:drawing>
+      </w:r>
+    </w:p>
+    <w:p>
+      <w:pPr>
+        <w:rPr>
+          <w:rFonts w:ascii="Times New Roman" w:hAnsi="Times New Roman" w:cs="Times New Roman"/>
+        </w:rPr>
+      </w:pPr>
+    </w:p>
+    <w:p>
+      <w:pPr>
+        <w:rPr>
+          <w:rFonts w:ascii="Times New Roman" w:hAnsi="Times New Roman" w:cs="Times New Roman"/>
+          <w:u w:val="single"/>
+        </w:rPr>
+      </w:pPr>
+    </w:p>
+    <w:p>
+      <w:pPr>
+        <w:rPr>
+          <w:rFonts w:ascii="Times New Roman" w:hAnsi="Times New Roman" w:cs="Times New Roman"/>
+          <w:u w:val="single"/>
+        </w:rPr>
+      </w:pPr>
+    </w:p>
+    <w:p>
+      <w:pPr>
+        <w:rPr>
+          <w:rFonts w:ascii="Times New Roman" w:hAnsi="Times New Roman" w:cs="Times New Roman"/>
+          <w:u w:val="single"/>
+        </w:rPr>
+      </w:pPr>
+    </w:p>
+    <w:p>
+      <w:pPr>
+        <w:rPr>
+          <w:rFonts w:ascii="Times New Roman" w:hAnsi="Times New Roman" w:cs="Times New Roman"/>
+          <w:u w:val="single"/>
+        </w:rPr>
+      </w:pPr>
+    </w:p>
+    <w:p>
+      <w:pPr>
+        <w:rPr>
+          <w:rFonts w:ascii="Times New Roman" w:hAnsi="Times New Roman" w:cs="Times New Roman"/>
+          <w:u w:val="single"/>
+        </w:rPr>
+      </w:pPr>
+    </w:p>
+    <w:p>
+      <w:pPr>
+        <w:rPr>
+          <w:rFonts w:ascii="Times New Roman" w:hAnsi="Times New Roman" w:cs="Times New Roman"/>
+          <w:u w:val="single"/>
+        </w:rPr>
+      </w:pPr>
+    </w:p>
+    <w:p>
+      <w:pPr>
+        <w:rPr>
+          <w:rFonts w:ascii="Times New Roman" w:hAnsi="Times New Roman" w:cs="Times New Roman"/>
+          <w:u w:val="single"/>
+        </w:rPr>
+      </w:pPr>
+    </w:p>
+    <w:p>
+      <w:pPr>
+        <w:rPr>
+          <w:rFonts w:ascii="Times New Roman" w:hAnsi="Times New Roman" w:cs="Times New Roman"/>
+          <w:u w:val="single"/>
+        </w:rPr>
+      </w:pPr>
+    </w:p>
+    <w:p>
+      <w:pPr>
+        <w:rPr>
+          <w:rFonts w:ascii="Times New Roman" w:hAnsi="Times New Roman" w:cs="Times New Roman"/>
+          <w:u w:val="single"/>
+        </w:rPr>
+      </w:pPr>
+    </w:p>
+    <w:p>
+      <w:pPr>
+        <w:rPr>
+          <w:rFonts w:ascii="Times New Roman" w:hAnsi="Times New Roman" w:cs="Times New Roman"/>
+          <w:u w:val="single"/>
+        </w:rPr>
+      </w:pPr>
+      <w:r>
+        <w:rPr>
+          <w:rFonts w:ascii="Times New Roman" w:hAnsi="Times New Roman" w:cs="Times New Roman"/>
+          <w:u w:val="single"/>
+        </w:rPr>
+        <w:lastRenderedPageBreak/>
+        <w:t>Overall averages</w:t>
+      </w:r>
+    </w:p>
+    <w:p>
+      <w:pPr>
+        <w:jc w:val="center"/>
+        <w:rPr>
+          <w:rFonts w:ascii="Times New Roman" w:hAnsi="Times New Roman" w:cs="Times New Roman"/>
+          <w:u w:val="single"/>
+        </w:rPr>
+      </w:pPr>
+      <w:r>
+        <w:rPr>
+          <w:rFonts w:ascii="Times New Roman" w:hAnsi="Times New Roman" w:cs="Times New Roman"/>
+          <w:noProof/>
+          <w:u w:val="single"/>
+        </w:rPr>
+        <w:drawing>
+          <wp:inline distT="0" distB="0" distL="0" distR="0" wp14:anchorId="003A641D" wp14:editId="398CB85D">
+            <wp:extent cx="4584700" cy="2755900"/>
+            <wp:effectExtent l="0" t="0" r="6350" b="6350"/>
+            <wp:docPr id="1100963927" name="Picture 11"/>
+            <wp:cNvGraphicFramePr>
+              <a:graphicFrameLocks xmlns:a="http://schemas.openxmlformats.org/drawingml/2006/main" noChangeAspect="1"/>
+            </wp:cNvGraphicFramePr>
+            <a:graphic xmlns:a="http://schemas.openxmlformats.org/drawingml/2006/main">
+              <a:graphicData uri="http://schemas.openxmlformats.org/drawingml/2006/picture">
+                <pic:pic xmlns:pic="http://schemas.openxmlformats.org/drawingml/2006/picture">
+                  <pic:nvPicPr>
+                    <pic:cNvPr id="0" name="Picture 12"/>
+                    <pic:cNvPicPr>
+                      <a:picLocks noChangeAspect="1" noChangeArrowheads="1"/>
+                    </pic:cNvPicPr>
+                  </pic:nvPicPr>
+                  <pic:blipFill>
+                    <a:blip r:embed="rId19">
+                      <a:extLst>
+                        <a:ext uri="{28A0092B-C50C-407E-A947-70E740481C1C}">
+                          <a14:useLocalDpi xmlns:a14="http://schemas.microsoft.com/office/drawing/2010/main" val="0"/>
+                        </a:ext>
+                      </a:extLst>
+                    </a:blip>
+                    <a:srcRect/>
+                    <a:stretch>
+                      <a:fillRect/>
+                    </a:stretch>
+                  </pic:blipFill>
+                  <pic:spPr bwMode="auto">
+                    <a:xfrm>
+                      <a:off x="0" y="0"/>
+                      <a:ext cx="4584700" cy="2755900"/>
+                    </a:xfrm>
+                    <a:prstGeom prst="rect">
+                      <a:avLst/>
+                    </a:prstGeom>
+                    <a:noFill/>
+                  </pic:spPr>
+                </pic:pic>
+              </a:graphicData>
+            </a:graphic>
+          </wp:inline>
+        </w:drawing>
+      </w:r>
+    </w:p>
+    <w:p>
+      <w:pPr>
+        <w:jc w:val="center"/>
+        <w:rPr>
+          <w:rFonts w:ascii="Times New Roman" w:hAnsi="Times New Roman" w:cs="Times New Roman"/>
+        </w:rPr>
+      </w:pPr>
+      <w:r>
+        <w:rPr>
+          <w:rFonts w:ascii="Times New Roman" w:hAnsi="Times New Roman" w:cs="Times New Roman"/>
+          <w:noProof/>
+        </w:rPr>
+        <w:drawing>
+          <wp:inline distT="0" distB="0" distL="0" distR="0" wp14:anchorId="51B23ACA" wp14:editId="3E772979">
+            <wp:extent cx="4584700" cy="2755900"/>
+            <wp:effectExtent l="0" t="0" r="6350" b="6350"/>
+            <wp:docPr id="3953214" name="Picture 10"/>
+            <wp:cNvGraphicFramePr>
+              <a:graphicFrameLocks xmlns:a="http://schemas.openxmlformats.org/drawingml/2006/main" noChangeAspect="1"/>
+            </wp:cNvGraphicFramePr>
+            <a:graphic xmlns:a="http://schemas.openxmlformats.org/drawingml/2006/main">
+              <a:graphicData uri="http://schemas.openxmlformats.org/drawingml/2006/picture">
+                <pic:pic xmlns:pic="http://schemas.openxmlformats.org/drawingml/2006/picture">
+                  <pic:nvPicPr>
+                    <pic:cNvPr id="0" name="Picture 11"/>
+                    <pic:cNvPicPr>
+                      <a:picLocks noChangeAspect="1" noChangeArrowheads="1"/>
+                    </pic:cNvPicPr>
+                  </pic:nvPicPr>
+                  <pic:blipFill>
+                    <a:blip r:embed="rId20">
+                      <a:extLst>
+                        <a:ext uri="{28A0092B-C50C-407E-A947-70E740481C1C}">
+                          <a14:useLocalDpi xmlns:a14="http://schemas.microsoft.com/office/drawing/2010/main" val="0"/>
+                        </a:ext>
+                      </a:extLst>
+                    </a:blip>
+                    <a:srcRect/>
+                    <a:stretch>
+                      <a:fillRect/>
+                    </a:stretch>
+                  </pic:blipFill>
+                  <pic:spPr bwMode="auto">
+                    <a:xfrm>
+                      <a:off x="0" y="0"/>
+                      <a:ext cx="4584700" cy="2755900"/>
+                    </a:xfrm>
+                    <a:prstGeom prst="rect">
+                      <a:avLst/>
+                    </a:prstGeom>
+                    <a:noFill/>
+                  </pic:spPr>
+                </pic:pic>
+              </a:graphicData>
+            </a:graphic>
+          </wp:inline>
+        </w:drawing>
+      </w:r>
+    </w:p>
+    <w:p>
+      <w:pPr>
+        <w:rPr>
+          <w:rFonts w:ascii="Times New Roman" w:hAnsi="Times New Roman" w:cs="Times New Roman"/>
+        </w:rPr>
+      </w:pPr>
+    </w:p>
+    <w:p>
+      <w:pPr>
+        <w:rPr>
+          <w:rFonts w:ascii="Times New Roman" w:hAnsi="Times New Roman" w:cs="Times New Roman"/>
+        </w:rPr>
+      </w:pPr>
+    </w:p>
+    <w:p>
+      <w:pPr>
+        <w:rPr>
+          <w:rFonts w:ascii="Times New Roman" w:hAnsi="Times New Roman" w:cs="Times New Roman"/>
+        </w:rPr>
+      </w:pPr>
+    </w:p>
+    <w:p>
+      <w:pPr>
+        <w:rPr>
+          <w:rFonts w:ascii="Times New Roman" w:hAnsi="Times New Roman" w:cs="Times New Roman"/>
+        </w:rPr>
+      </w:pPr>
+    </w:p>
+    <w:p>
+      <w:pPr>
+        <w:rPr>
+          <w:rFonts w:ascii="Times New Roman" w:hAnsi="Times New Roman" w:cs="Times New Roman"/>
+        </w:rPr>
+      </w:pPr>
+    </w:p>
+    <w:p>
+      <w:pPr>
+        <w:rPr>
+          <w:rFonts w:ascii="Times New Roman" w:hAnsi="Times New Roman" w:cs="Times New Roman"/>
+        </w:rPr>
+      </w:pPr>
+    </w:p>
+    <w:p>
+      <w:pPr>
+        <w:rPr>
+          <w:rFonts w:ascii="Times New Roman" w:hAnsi="Times New Roman" w:cs="Times New Roman"/>
+        </w:rPr>
+      </w:pPr>
+    </w:p>
+    <w:p>
+      <w:pPr>
+        <w:rPr>
+          <w:rFonts w:ascii="Times New Roman" w:hAnsi="Times New Roman" w:cs="Times New Roman"/>
+        </w:rPr>
+      </w:pPr>
     </w:p>
     <w:p>
       <w:pPr>
@@ -3211,12 +4247,13 @@
           <w:color w:val="auto"/>
         </w:rPr>
       </w:pPr>
-      <w:bookmarkStart w:id="5" w:name="_Toc163230570"/>
+      <w:bookmarkStart w:id="5" w:name="_Toc164096372"/>
       <w:r>
         <w:rPr>
           <w:rFonts w:ascii="Times New Roman" w:hAnsi="Times New Roman" w:cs="Times New Roman"/>
           <w:color w:val="auto"/>
         </w:rPr>
+        <w:lastRenderedPageBreak/>
         <w:t>Discussion</w:t>
       </w:r>
       <w:bookmarkEnd w:id="5"/>
@@ -3247,13 +4284,12 @@
           <w:color w:val="auto"/>
         </w:rPr>
       </w:pPr>
-      <w:bookmarkStart w:id="6" w:name="_Toc163230571"/>
+      <w:bookmarkStart w:id="6" w:name="_Toc164096373"/>
       <w:r>
         <w:rPr>
           <w:rFonts w:ascii="Times New Roman" w:hAnsi="Times New Roman" w:cs="Times New Roman"/>
           <w:color w:val="auto"/>
         </w:rPr>
-        <w:lastRenderedPageBreak/>
         <w:t>Threats to validity</w:t>
       </w:r>
       <w:bookmarkEnd w:id="6"/>
@@ -3284,7 +4320,7 @@
           <w:color w:val="auto"/>
         </w:rPr>
       </w:pPr>
-      <w:bookmarkStart w:id="7" w:name="_Toc163230572"/>
+      <w:bookmarkStart w:id="7" w:name="_Toc164096374"/>
       <w:r>
         <w:rPr>
           <w:rFonts w:ascii="Times New Roman" w:hAnsi="Times New Roman" w:cs="Times New Roman"/>
@@ -3327,7 +4363,7 @@
           <w:color w:val="auto"/>
         </w:rPr>
       </w:pPr>
-      <w:bookmarkStart w:id="8" w:name="_Toc163230573"/>
+      <w:bookmarkStart w:id="8" w:name="_Toc164096375"/>
       <w:r>
         <w:rPr>
           <w:rFonts w:ascii="Times New Roman" w:hAnsi="Times New Roman" w:cs="Times New Roman"/>
@@ -3365,7 +4401,7 @@
           <w:color w:val="auto"/>
         </w:rPr>
       </w:pPr>
-      <w:bookmarkStart w:id="9" w:name="_Toc163230574"/>
+      <w:bookmarkStart w:id="9" w:name="_Toc164096376"/>
       <w:r>
         <w:rPr>
           <w:rFonts w:ascii="Times New Roman" w:hAnsi="Times New Roman" w:cs="Times New Roman"/>
@@ -3452,7 +4488,7 @@
           <w:color w:val="auto"/>
         </w:rPr>
       </w:pPr>
-      <w:bookmarkStart w:id="10" w:name="_Toc163230575"/>
+      <w:bookmarkStart w:id="10" w:name="_Toc164096377"/>
       <w:r>
         <w:rPr>
           <w:rFonts w:ascii="Times New Roman" w:hAnsi="Times New Roman" w:cs="Times New Roman"/>
@@ -3785,7 +4821,13 @@
         <w:rPr>
           <w:rFonts w:ascii="Times New Roman" w:hAnsi="Times New Roman" w:cs="Times New Roman"/>
         </w:rPr>
-        <w:t xml:space="preserve">An </w:t>
+        <w:t>An</w:t>
+      </w:r>
+      <w:r>
+        <w:rPr>
+          <w:rFonts w:ascii="Times New Roman" w:hAnsi="Times New Roman" w:cs="Times New Roman"/>
+        </w:rPr>
+        <w:t xml:space="preserve"> </w:t>
       </w:r>
       <w:proofErr w:type="gramStart"/>
       <w:r>
@@ -3799,26 +4841,56 @@
         <w:rPr>
           <w:rFonts w:ascii="Times New Roman" w:hAnsi="Times New Roman" w:cs="Times New Roman"/>
         </w:rPr>
-        <w:t xml:space="preserve"> of processes of 100 allows for a range of processes to be produced using the parameters and to give a good amount of results to allow for a fair test.</w:t>
-      </w:r>
-    </w:p>
-    <w:p>
-      <w:pPr>
-        <w:rPr>
-          <w:rFonts w:ascii="Times New Roman" w:hAnsi="Times New Roman" w:cs="Times New Roman"/>
-        </w:rPr>
-      </w:pPr>
-      <w:r>
-        <w:rPr>
-          <w:rFonts w:ascii="Times New Roman" w:hAnsi="Times New Roman" w:cs="Times New Roman"/>
-        </w:rPr>
-        <w:t>The metric average waiting time is plotted together</w:t>
-      </w:r>
-      <w:r>
-        <w:rPr>
-          <w:rFonts w:ascii="Times New Roman" w:hAnsi="Times New Roman" w:cs="Times New Roman"/>
-        </w:rPr>
-        <w:t xml:space="preserve"> for each seed and then the average waiting time is calculated using all these seeds to get a good evaluation of the </w:t>
+        <w:t xml:space="preserve"> of processes of 100 allows for a range of processes to be produced using the parameters and to give a good </w:t>
+      </w:r>
+      <w:r>
+        <w:rPr>
+          <w:rFonts w:ascii="Times New Roman" w:hAnsi="Times New Roman" w:cs="Times New Roman"/>
+        </w:rPr>
+        <w:t>number</w:t>
+      </w:r>
+      <w:r>
+        <w:rPr>
+          <w:rFonts w:ascii="Times New Roman" w:hAnsi="Times New Roman" w:cs="Times New Roman"/>
+        </w:rPr>
+        <w:t xml:space="preserve"> of results to allow for a fair test.</w:t>
+      </w:r>
+    </w:p>
+    <w:p>
+      <w:pPr>
+        <w:rPr>
+          <w:rFonts w:ascii="Times New Roman" w:hAnsi="Times New Roman" w:cs="Times New Roman"/>
+        </w:rPr>
+      </w:pPr>
+      <w:r>
+        <w:rPr>
+          <w:rFonts w:ascii="Times New Roman" w:hAnsi="Times New Roman" w:cs="Times New Roman"/>
+        </w:rPr>
+        <w:t xml:space="preserve">The metric average waiting time is plotted </w:t>
+      </w:r>
+      <w:r>
+        <w:rPr>
+          <w:rFonts w:ascii="Times New Roman" w:hAnsi="Times New Roman" w:cs="Times New Roman"/>
+        </w:rPr>
+        <w:t>separately with each scheduler</w:t>
+      </w:r>
+      <w:r>
+        <w:rPr>
+          <w:rFonts w:ascii="Times New Roman" w:hAnsi="Times New Roman" w:cs="Times New Roman"/>
+        </w:rPr>
+        <w:t xml:space="preserve"> </w:t>
+      </w:r>
+      <w:r>
+        <w:rPr>
+          <w:rFonts w:ascii="Times New Roman" w:hAnsi="Times New Roman" w:cs="Times New Roman"/>
+        </w:rPr>
+        <w:t>with each seed</w:t>
+      </w:r>
+      <w:r>
+        <w:rPr>
+          <w:rFonts w:ascii="Times New Roman" w:hAnsi="Times New Roman" w:cs="Times New Roman"/>
+        </w:rPr>
+        <w:t xml:space="preserve"> and then the average waiting time is calculated using all these seeds to get a good evaluation of the </w:t>
       </w:r>
       <w:r>
         <w:rPr>
@@ -3875,6 +4947,76 @@
         </w:rPr>
         <w:t xml:space="preserve"> are accounted for.</w:t>
       </w:r>
+    </w:p>
+    <w:p>
+      <w:pPr>
+        <w:rPr>
+          <w:rFonts w:ascii="Times New Roman" w:hAnsi="Times New Roman" w:cs="Times New Roman"/>
+        </w:rPr>
+      </w:pPr>
+    </w:p>
+    <w:p>
+      <w:pPr>
+        <w:rPr>
+          <w:rFonts w:ascii="Times New Roman" w:hAnsi="Times New Roman" w:cs="Times New Roman"/>
+        </w:rPr>
+      </w:pPr>
+    </w:p>
+    <w:p>
+      <w:pPr>
+        <w:rPr>
+          <w:rFonts w:ascii="Times New Roman" w:hAnsi="Times New Roman" w:cs="Times New Roman"/>
+        </w:rPr>
+      </w:pPr>
+    </w:p>
+    <w:p>
+      <w:pPr>
+        <w:rPr>
+          <w:rFonts w:ascii="Times New Roman" w:hAnsi="Times New Roman" w:cs="Times New Roman"/>
+        </w:rPr>
+      </w:pPr>
+    </w:p>
+    <w:p>
+      <w:pPr>
+        <w:rPr>
+          <w:rFonts w:ascii="Times New Roman" w:hAnsi="Times New Roman" w:cs="Times New Roman"/>
+        </w:rPr>
+      </w:pPr>
+    </w:p>
+    <w:p>
+      <w:pPr>
+        <w:rPr>
+          <w:rFonts w:ascii="Times New Roman" w:hAnsi="Times New Roman" w:cs="Times New Roman"/>
+        </w:rPr>
+      </w:pPr>
+    </w:p>
+    <w:p>
+      <w:pPr>
+        <w:rPr>
+          <w:rFonts w:ascii="Times New Roman" w:hAnsi="Times New Roman" w:cs="Times New Roman"/>
+        </w:rPr>
+      </w:pPr>
+    </w:p>
+    <w:p>
+      <w:pPr>
+        <w:rPr>
+          <w:rFonts w:ascii="Times New Roman" w:hAnsi="Times New Roman" w:cs="Times New Roman"/>
+        </w:rPr>
+      </w:pPr>
+    </w:p>
+    <w:p>
+      <w:pPr>
+        <w:rPr>
+          <w:rFonts w:ascii="Times New Roman" w:hAnsi="Times New Roman" w:cs="Times New Roman"/>
+        </w:rPr>
+      </w:pPr>
+    </w:p>
+    <w:p>
+      <w:pPr>
+        <w:rPr>
+          <w:rFonts w:ascii="Times New Roman" w:hAnsi="Times New Roman" w:cs="Times New Roman"/>
+        </w:rPr>
+      </w:pPr>
     </w:p>
     <w:p>
       <w:pPr>
@@ -3896,7 +5038,7 @@
           <w:color w:val="auto"/>
         </w:rPr>
       </w:pPr>
-      <w:bookmarkStart w:id="11" w:name="_Toc163230576"/>
+      <w:bookmarkStart w:id="11" w:name="_Toc164096378"/>
       <w:r>
         <w:rPr>
           <w:rFonts w:ascii="Times New Roman" w:hAnsi="Times New Roman" w:cs="Times New Roman"/>
@@ -3909,15 +5051,379 @@
     <w:p>
       <w:pPr>
         <w:rPr>
-          <w:rFonts w:ascii="Times New Roman" w:hAnsi="Times New Roman" w:cs="Times New Roman"/>
-        </w:rPr>
-      </w:pPr>
-      <w:r>
-        <w:rPr>
-          <w:rFonts w:ascii="Times New Roman" w:hAnsi="Times New Roman" w:cs="Times New Roman"/>
-        </w:rPr>
-        <w:t>Blah</w:t>
-      </w:r>
+          <w:u w:val="single"/>
+        </w:rPr>
+      </w:pPr>
+      <w:r>
+        <w:rPr>
+          <w:u w:val="single"/>
+        </w:rPr>
+        <w:t xml:space="preserve">Average waiting time for </w:t>
+      </w:r>
+      <w:r>
+        <w:rPr>
+          <w:u w:val="single"/>
+        </w:rPr>
+        <w:t>each seed and scheduler</w:t>
+      </w:r>
+    </w:p>
+    <w:p>
+      <w:pPr>
+        <w:jc w:val="center"/>
+        <w:rPr>
+          <w:rFonts w:ascii="Times New Roman" w:hAnsi="Times New Roman" w:cs="Times New Roman"/>
+        </w:rPr>
+      </w:pPr>
+      <w:r>
+        <w:rPr>
+          <w:rFonts w:ascii="Times New Roman" w:hAnsi="Times New Roman" w:cs="Times New Roman"/>
+          <w:noProof/>
+        </w:rPr>
+        <w:drawing>
+          <wp:inline distT="0" distB="0" distL="0" distR="0" wp14:anchorId="0814EE46" wp14:editId="4F23C7DB">
+            <wp:extent cx="4584700" cy="2755900"/>
+            <wp:effectExtent l="0" t="0" r="6350" b="6350"/>
+            <wp:docPr id="1140079626" name="Picture 12"/>
+            <wp:cNvGraphicFramePr>
+              <a:graphicFrameLocks xmlns:a="http://schemas.openxmlformats.org/drawingml/2006/main" noChangeAspect="1"/>
+            </wp:cNvGraphicFramePr>
+            <a:graphic xmlns:a="http://schemas.openxmlformats.org/drawingml/2006/main">
+              <a:graphicData uri="http://schemas.openxmlformats.org/drawingml/2006/picture">
+                <pic:pic xmlns:pic="http://schemas.openxmlformats.org/drawingml/2006/picture">
+                  <pic:nvPicPr>
+                    <pic:cNvPr id="0" name="Picture 13"/>
+                    <pic:cNvPicPr>
+                      <a:picLocks noChangeAspect="1" noChangeArrowheads="1"/>
+                    </pic:cNvPicPr>
+                  </pic:nvPicPr>
+                  <pic:blipFill>
+                    <a:blip r:embed="rId21">
+                      <a:extLst>
+                        <a:ext uri="{28A0092B-C50C-407E-A947-70E740481C1C}">
+                          <a14:useLocalDpi xmlns:a14="http://schemas.microsoft.com/office/drawing/2010/main" val="0"/>
+                        </a:ext>
+                      </a:extLst>
+                    </a:blip>
+                    <a:srcRect/>
+                    <a:stretch>
+                      <a:fillRect/>
+                    </a:stretch>
+                  </pic:blipFill>
+                  <pic:spPr bwMode="auto">
+                    <a:xfrm>
+                      <a:off x="0" y="0"/>
+                      <a:ext cx="4584700" cy="2755900"/>
+                    </a:xfrm>
+                    <a:prstGeom prst="rect">
+                      <a:avLst/>
+                    </a:prstGeom>
+                    <a:noFill/>
+                  </pic:spPr>
+                </pic:pic>
+              </a:graphicData>
+            </a:graphic>
+          </wp:inline>
+        </w:drawing>
+      </w:r>
+    </w:p>
+    <w:p>
+      <w:pPr>
+        <w:jc w:val="center"/>
+        <w:rPr>
+          <w:rFonts w:ascii="Times New Roman" w:hAnsi="Times New Roman" w:cs="Times New Roman"/>
+        </w:rPr>
+      </w:pPr>
+      <w:r>
+        <w:rPr>
+          <w:rFonts w:ascii="Times New Roman" w:hAnsi="Times New Roman" w:cs="Times New Roman"/>
+          <w:noProof/>
+        </w:rPr>
+        <w:drawing>
+          <wp:inline distT="0" distB="0" distL="0" distR="0" wp14:anchorId="2EA8739B" wp14:editId="77A20F7F">
+            <wp:extent cx="4583994" cy="2459182"/>
+            <wp:effectExtent l="0" t="0" r="7620" b="0"/>
+            <wp:docPr id="300043697" name="Picture 13"/>
+            <wp:cNvGraphicFramePr>
+              <a:graphicFrameLocks xmlns:a="http://schemas.openxmlformats.org/drawingml/2006/main" noChangeAspect="1"/>
+            </wp:cNvGraphicFramePr>
+            <a:graphic xmlns:a="http://schemas.openxmlformats.org/drawingml/2006/main">
+              <a:graphicData uri="http://schemas.openxmlformats.org/drawingml/2006/picture">
+                <pic:pic xmlns:pic="http://schemas.openxmlformats.org/drawingml/2006/picture">
+                  <pic:nvPicPr>
+                    <pic:cNvPr id="0" name="Picture 14"/>
+                    <pic:cNvPicPr>
+                      <a:picLocks noChangeAspect="1" noChangeArrowheads="1"/>
+                    </pic:cNvPicPr>
+                  </pic:nvPicPr>
+                  <pic:blipFill>
+                    <a:blip r:embed="rId22">
+                      <a:extLst>
+                        <a:ext uri="{28A0092B-C50C-407E-A947-70E740481C1C}">
+                          <a14:useLocalDpi xmlns:a14="http://schemas.microsoft.com/office/drawing/2010/main" val="0"/>
+                        </a:ext>
+                      </a:extLst>
+                    </a:blip>
+                    <a:srcRect/>
+                    <a:stretch>
+                      <a:fillRect/>
+                    </a:stretch>
+                  </pic:blipFill>
+                  <pic:spPr bwMode="auto">
+                    <a:xfrm>
+                      <a:off x="0" y="0"/>
+                      <a:ext cx="4596938" cy="2466126"/>
+                    </a:xfrm>
+                    <a:prstGeom prst="rect">
+                      <a:avLst/>
+                    </a:prstGeom>
+                    <a:noFill/>
+                  </pic:spPr>
+                </pic:pic>
+              </a:graphicData>
+            </a:graphic>
+          </wp:inline>
+        </w:drawing>
+      </w:r>
+    </w:p>
+    <w:p>
+      <w:pPr>
+        <w:jc w:val="center"/>
+        <w:rPr>
+          <w:rFonts w:ascii="Times New Roman" w:hAnsi="Times New Roman" w:cs="Times New Roman"/>
+        </w:rPr>
+      </w:pPr>
+      <w:r>
+        <w:rPr>
+          <w:rFonts w:ascii="Times New Roman" w:hAnsi="Times New Roman" w:cs="Times New Roman"/>
+          <w:noProof/>
+        </w:rPr>
+        <w:drawing>
+          <wp:inline distT="0" distB="0" distL="0" distR="0" wp14:anchorId="64935884" wp14:editId="69EF86B5">
+            <wp:extent cx="4582160" cy="2424488"/>
+            <wp:effectExtent l="0" t="0" r="8890" b="0"/>
+            <wp:docPr id="1259389762" name="Picture 2"/>
+            <wp:cNvGraphicFramePr>
+              <a:graphicFrameLocks xmlns:a="http://schemas.openxmlformats.org/drawingml/2006/main" noChangeAspect="1"/>
+            </wp:cNvGraphicFramePr>
+            <a:graphic xmlns:a="http://schemas.openxmlformats.org/drawingml/2006/main">
+              <a:graphicData uri="http://schemas.openxmlformats.org/drawingml/2006/picture">
+                <pic:pic xmlns:pic="http://schemas.openxmlformats.org/drawingml/2006/picture">
+                  <pic:nvPicPr>
+                    <pic:cNvPr id="0" name="Picture 3"/>
+                    <pic:cNvPicPr>
+                      <a:picLocks noChangeAspect="1" noChangeArrowheads="1"/>
+                    </pic:cNvPicPr>
+                  </pic:nvPicPr>
+                  <pic:blipFill>
+                    <a:blip r:embed="rId23">
+                      <a:extLst>
+                        <a:ext uri="{28A0092B-C50C-407E-A947-70E740481C1C}">
+                          <a14:useLocalDpi xmlns:a14="http://schemas.microsoft.com/office/drawing/2010/main" val="0"/>
+                        </a:ext>
+                      </a:extLst>
+                    </a:blip>
+                    <a:srcRect/>
+                    <a:stretch>
+                      <a:fillRect/>
+                    </a:stretch>
+                  </pic:blipFill>
+                  <pic:spPr bwMode="auto">
+                    <a:xfrm>
+                      <a:off x="0" y="0"/>
+                      <a:ext cx="4596070" cy="2431848"/>
+                    </a:xfrm>
+                    <a:prstGeom prst="rect">
+                      <a:avLst/>
+                    </a:prstGeom>
+                    <a:noFill/>
+                  </pic:spPr>
+                </pic:pic>
+              </a:graphicData>
+            </a:graphic>
+          </wp:inline>
+        </w:drawing>
+      </w:r>
+    </w:p>
+    <w:p>
+      <w:pPr>
+        <w:jc w:val="center"/>
+        <w:rPr>
+          <w:rFonts w:ascii="Times New Roman" w:hAnsi="Times New Roman" w:cs="Times New Roman"/>
+        </w:rPr>
+      </w:pPr>
+      <w:r>
+        <w:rPr>
+          <w:rFonts w:ascii="Times New Roman" w:hAnsi="Times New Roman" w:cs="Times New Roman"/>
+          <w:noProof/>
+        </w:rPr>
+        <w:lastRenderedPageBreak/>
+        <w:drawing>
+          <wp:inline distT="0" distB="0" distL="0" distR="0" wp14:anchorId="76CA8858" wp14:editId="2313F42F">
+            <wp:extent cx="4584700" cy="2755900"/>
+            <wp:effectExtent l="0" t="0" r="6350" b="6350"/>
+            <wp:docPr id="980620733" name="Picture 3"/>
+            <wp:cNvGraphicFramePr>
+              <a:graphicFrameLocks xmlns:a="http://schemas.openxmlformats.org/drawingml/2006/main" noChangeAspect="1"/>
+            </wp:cNvGraphicFramePr>
+            <a:graphic xmlns:a="http://schemas.openxmlformats.org/drawingml/2006/main">
+              <a:graphicData uri="http://schemas.openxmlformats.org/drawingml/2006/picture">
+                <pic:pic xmlns:pic="http://schemas.openxmlformats.org/drawingml/2006/picture">
+                  <pic:nvPicPr>
+                    <pic:cNvPr id="0" name="Picture 4"/>
+                    <pic:cNvPicPr>
+                      <a:picLocks noChangeAspect="1" noChangeArrowheads="1"/>
+                    </pic:cNvPicPr>
+                  </pic:nvPicPr>
+                  <pic:blipFill>
+                    <a:blip r:embed="rId24">
+                      <a:extLst>
+                        <a:ext uri="{28A0092B-C50C-407E-A947-70E740481C1C}">
+                          <a14:useLocalDpi xmlns:a14="http://schemas.microsoft.com/office/drawing/2010/main" val="0"/>
+                        </a:ext>
+                      </a:extLst>
+                    </a:blip>
+                    <a:srcRect/>
+                    <a:stretch>
+                      <a:fillRect/>
+                    </a:stretch>
+                  </pic:blipFill>
+                  <pic:spPr bwMode="auto">
+                    <a:xfrm>
+                      <a:off x="0" y="0"/>
+                      <a:ext cx="4584700" cy="2755900"/>
+                    </a:xfrm>
+                    <a:prstGeom prst="rect">
+                      <a:avLst/>
+                    </a:prstGeom>
+                    <a:noFill/>
+                  </pic:spPr>
+                </pic:pic>
+              </a:graphicData>
+            </a:graphic>
+          </wp:inline>
+        </w:drawing>
+      </w:r>
+    </w:p>
+    <w:p>
+      <w:pPr>
+        <w:jc w:val="center"/>
+        <w:rPr>
+          <w:rFonts w:ascii="Times New Roman" w:hAnsi="Times New Roman" w:cs="Times New Roman"/>
+        </w:rPr>
+      </w:pPr>
+      <w:r>
+        <w:rPr>
+          <w:noProof/>
+        </w:rPr>
+        <w:drawing>
+          <wp:inline distT="0" distB="0" distL="0" distR="0" wp14:anchorId="31C1C795" wp14:editId="0D6B165A">
+            <wp:extent cx="4572000" cy="2743200"/>
+            <wp:effectExtent l="0" t="0" r="0" b="0"/>
+            <wp:docPr id="1402090165" name="Chart 1">
+              <a:extLst xmlns:a="http://schemas.openxmlformats.org/drawingml/2006/main">
+                <a:ext uri="{FF2B5EF4-FFF2-40B4-BE49-F238E27FC236}">
+                  <a16:creationId xmlns:a16="http://schemas.microsoft.com/office/drawing/2014/main" id="{5141FEAA-DABB-E7A1-E409-240CE0368D28}"/>
+                </a:ext>
+              </a:extLst>
+            </wp:docPr>
+            <wp:cNvGraphicFramePr/>
+            <a:graphic xmlns:a="http://schemas.openxmlformats.org/drawingml/2006/main">
+              <a:graphicData uri="http://schemas.openxmlformats.org/drawingml/2006/chart">
+                <c:chart xmlns:c="http://schemas.openxmlformats.org/drawingml/2006/chart" xmlns:r="http://schemas.openxmlformats.org/officeDocument/2006/relationships" r:id="rId25"/>
+              </a:graphicData>
+            </a:graphic>
+          </wp:inline>
+        </w:drawing>
+      </w:r>
+    </w:p>
+    <w:p>
+      <w:pPr>
+        <w:rPr>
+          <w:rFonts w:ascii="Times New Roman" w:hAnsi="Times New Roman" w:cs="Times New Roman"/>
+        </w:rPr>
+      </w:pPr>
+      <w:r>
+        <w:rPr>
+          <w:rFonts w:ascii="Times New Roman" w:hAnsi="Times New Roman" w:cs="Times New Roman"/>
+          <w:u w:val="single"/>
+        </w:rPr>
+        <w:t>Overall result</w:t>
+      </w:r>
+      <w:r>
+        <w:rPr>
+          <w:rFonts w:ascii="Times New Roman" w:hAnsi="Times New Roman" w:cs="Times New Roman"/>
+          <w:u w:val="single"/>
+        </w:rPr>
+        <w:t>s</w:t>
+      </w:r>
+    </w:p>
+    <w:p>
+      <w:pPr>
+        <w:jc w:val="center"/>
+        <w:rPr>
+          <w:rFonts w:ascii="Times New Roman" w:hAnsi="Times New Roman" w:cs="Times New Roman"/>
+          <w:u w:val="single"/>
+        </w:rPr>
+      </w:pPr>
+      <w:r>
+        <w:rPr>
+          <w:rFonts w:ascii="Times New Roman" w:hAnsi="Times New Roman" w:cs="Times New Roman"/>
+          <w:noProof/>
+          <w:u w:val="single"/>
+        </w:rPr>
+        <w:drawing>
+          <wp:inline distT="0" distB="0" distL="0" distR="0" wp14:anchorId="164F6ECC" wp14:editId="056C01DD">
+            <wp:extent cx="4584700" cy="2673927"/>
+            <wp:effectExtent l="0" t="0" r="6350" b="0"/>
+            <wp:docPr id="1025133943" name="Picture 4"/>
+            <wp:cNvGraphicFramePr>
+              <a:graphicFrameLocks xmlns:a="http://schemas.openxmlformats.org/drawingml/2006/main" noChangeAspect="1"/>
+            </wp:cNvGraphicFramePr>
+            <a:graphic xmlns:a="http://schemas.openxmlformats.org/drawingml/2006/main">
+              <a:graphicData uri="http://schemas.openxmlformats.org/drawingml/2006/picture">
+                <pic:pic xmlns:pic="http://schemas.openxmlformats.org/drawingml/2006/picture">
+                  <pic:nvPicPr>
+                    <pic:cNvPr id="0" name="Picture 5"/>
+                    <pic:cNvPicPr>
+                      <a:picLocks noChangeAspect="1" noChangeArrowheads="1"/>
+                    </pic:cNvPicPr>
+                  </pic:nvPicPr>
+                  <pic:blipFill>
+                    <a:blip r:embed="rId26">
+                      <a:extLst>
+                        <a:ext uri="{28A0092B-C50C-407E-A947-70E740481C1C}">
+                          <a14:useLocalDpi xmlns:a14="http://schemas.microsoft.com/office/drawing/2010/main" val="0"/>
+                        </a:ext>
+                      </a:extLst>
+                    </a:blip>
+                    <a:srcRect/>
+                    <a:stretch>
+                      <a:fillRect/>
+                    </a:stretch>
+                  </pic:blipFill>
+                  <pic:spPr bwMode="auto">
+                    <a:xfrm>
+                      <a:off x="0" y="0"/>
+                      <a:ext cx="4586967" cy="2675249"/>
+                    </a:xfrm>
+                    <a:prstGeom prst="rect">
+                      <a:avLst/>
+                    </a:prstGeom>
+                    <a:noFill/>
+                  </pic:spPr>
+                </pic:pic>
+              </a:graphicData>
+            </a:graphic>
+          </wp:inline>
+        </w:drawing>
+      </w:r>
+    </w:p>
+    <w:p>
+      <w:pPr>
+        <w:rPr>
+          <w:rFonts w:ascii="Times New Roman" w:hAnsi="Times New Roman" w:cs="Times New Roman"/>
+        </w:rPr>
+      </w:pPr>
     </w:p>
     <w:p>
       <w:pPr>
@@ -3932,7 +5438,7 @@
           <w:color w:val="auto"/>
         </w:rPr>
       </w:pPr>
-      <w:bookmarkStart w:id="12" w:name="_Toc163230577"/>
+      <w:bookmarkStart w:id="12" w:name="_Toc164096379"/>
       <w:r>
         <w:rPr>
           <w:rFonts w:ascii="Times New Roman" w:hAnsi="Times New Roman" w:cs="Times New Roman"/>
@@ -3968,7 +5474,7 @@
           <w:color w:val="auto"/>
         </w:rPr>
       </w:pPr>
-      <w:bookmarkStart w:id="13" w:name="_Toc163230578"/>
+      <w:bookmarkStart w:id="13" w:name="_Toc164096380"/>
       <w:r>
         <w:rPr>
           <w:rFonts w:ascii="Times New Roman" w:hAnsi="Times New Roman" w:cs="Times New Roman"/>
@@ -4004,7 +5510,7 @@
           <w:color w:val="auto"/>
         </w:rPr>
       </w:pPr>
-      <w:bookmarkStart w:id="14" w:name="_Toc163230579"/>
+      <w:bookmarkStart w:id="14" w:name="_Toc164096381"/>
       <w:r>
         <w:rPr>
           <w:rFonts w:ascii="Times New Roman" w:hAnsi="Times New Roman" w:cs="Times New Roman"/>
@@ -4042,7 +5548,6 @@
           <w:sz w:val="22"/>
           <w:szCs w:val="22"/>
         </w:rPr>
-        <w:lastRenderedPageBreak/>
         <w:br w:type="page"/>
       </w:r>
     </w:p>
@@ -4059,7 +5564,7 @@
           <w:color w:val="auto"/>
         </w:rPr>
       </w:pPr>
-      <w:bookmarkStart w:id="15" w:name="_Toc163230580"/>
+      <w:bookmarkStart w:id="15" w:name="_Toc164096382"/>
       <w:r>
         <w:rPr>
           <w:rFonts w:ascii="Times New Roman" w:hAnsi="Times New Roman" w:cs="Times New Roman"/>
@@ -4118,7 +5623,7 @@
           <w:color w:val="auto"/>
         </w:rPr>
       </w:pPr>
-      <w:bookmarkStart w:id="16" w:name="_Toc163230581"/>
+      <w:bookmarkStart w:id="16" w:name="_Toc164096383"/>
       <w:r>
         <w:rPr>
           <w:rFonts w:ascii="Times New Roman" w:hAnsi="Times New Roman" w:cs="Times New Roman"/>
@@ -4247,7 +5752,7 @@
           <w:color w:val="auto"/>
         </w:rPr>
       </w:pPr>
-      <w:bookmarkStart w:id="17" w:name="_Toc163230582"/>
+      <w:bookmarkStart w:id="17" w:name="_Toc164096384"/>
       <w:r>
         <w:rPr>
           <w:rFonts w:ascii="Times New Roman" w:hAnsi="Times New Roman" w:cs="Times New Roman"/>
@@ -4771,6 +6276,55 @@
         </w:rPr>
         <w:t>Doing this experiment 5 times allows for any anomalies of the experiment to be hashed out and therefore is one of the input parameters does produce vastly different results than the others I can discard it from the results.</w:t>
       </w:r>
+    </w:p>
+    <w:p>
+      <w:pPr>
+        <w:rPr>
+          <w:rFonts w:ascii="Times New Roman" w:hAnsi="Times New Roman" w:cs="Times New Roman"/>
+        </w:rPr>
+      </w:pPr>
+    </w:p>
+    <w:p>
+      <w:pPr>
+        <w:rPr>
+          <w:rFonts w:ascii="Times New Roman" w:hAnsi="Times New Roman" w:cs="Times New Roman"/>
+        </w:rPr>
+      </w:pPr>
+    </w:p>
+    <w:p>
+      <w:pPr>
+        <w:rPr>
+          <w:rFonts w:ascii="Times New Roman" w:hAnsi="Times New Roman" w:cs="Times New Roman"/>
+        </w:rPr>
+      </w:pPr>
+    </w:p>
+    <w:p>
+      <w:pPr>
+        <w:rPr>
+          <w:rFonts w:ascii="Times New Roman" w:hAnsi="Times New Roman" w:cs="Times New Roman"/>
+        </w:rPr>
+      </w:pPr>
+    </w:p>
+    <w:p>
+      <w:pPr>
+        <w:rPr>
+          <w:rFonts w:ascii="Times New Roman" w:hAnsi="Times New Roman" w:cs="Times New Roman"/>
+        </w:rPr>
+      </w:pPr>
+    </w:p>
+    <w:p>
+      <w:pPr>
+        <w:rPr>
+          <w:rFonts w:ascii="Times New Roman" w:hAnsi="Times New Roman" w:cs="Times New Roman"/>
+        </w:rPr>
+      </w:pPr>
+    </w:p>
+    <w:p>
+      <w:pPr>
+        <w:rPr>
+          <w:rFonts w:ascii="Times New Roman" w:hAnsi="Times New Roman" w:cs="Times New Roman"/>
+        </w:rPr>
+      </w:pPr>
     </w:p>
     <w:p>
       <w:pPr>
@@ -4785,12 +6339,13 @@
           <w:color w:val="auto"/>
         </w:rPr>
       </w:pPr>
-      <w:bookmarkStart w:id="18" w:name="_Toc163230583"/>
+      <w:bookmarkStart w:id="18" w:name="_Toc164096385"/>
       <w:r>
         <w:rPr>
           <w:rFonts w:ascii="Times New Roman" w:hAnsi="Times New Roman" w:cs="Times New Roman"/>
           <w:color w:val="auto"/>
         </w:rPr>
+        <w:lastRenderedPageBreak/>
         <w:t>Results</w:t>
       </w:r>
       <w:bookmarkEnd w:id="18"/>
@@ -4798,15 +6353,392 @@
     <w:p>
       <w:pPr>
         <w:rPr>
-          <w:rFonts w:ascii="Times New Roman" w:hAnsi="Times New Roman" w:cs="Times New Roman"/>
-        </w:rPr>
-      </w:pPr>
-      <w:r>
-        <w:rPr>
-          <w:rFonts w:ascii="Times New Roman" w:hAnsi="Times New Roman" w:cs="Times New Roman"/>
-        </w:rPr>
-        <w:t>Blah</w:t>
-      </w:r>
+          <w:u w:val="single"/>
+        </w:rPr>
+      </w:pPr>
+      <w:r>
+        <w:rPr>
+          <w:u w:val="single"/>
+        </w:rPr>
+        <w:t>Average turnaround time for each seed</w:t>
+      </w:r>
+    </w:p>
+    <w:p>
+      <w:pPr>
+        <w:jc w:val="center"/>
+        <w:rPr>
+          <w:rFonts w:ascii="Times New Roman" w:hAnsi="Times New Roman" w:cs="Times New Roman"/>
+        </w:rPr>
+      </w:pPr>
+      <w:r>
+        <w:rPr>
+          <w:rFonts w:ascii="Times New Roman" w:hAnsi="Times New Roman" w:cs="Times New Roman"/>
+          <w:noProof/>
+        </w:rPr>
+        <w:drawing>
+          <wp:inline distT="0" distB="0" distL="0" distR="0" wp14:anchorId="7C6FF2D7" wp14:editId="47D02457">
+            <wp:extent cx="4584700" cy="2755900"/>
+            <wp:effectExtent l="0" t="0" r="6350" b="6350"/>
+            <wp:docPr id="520730194" name="Picture 5"/>
+            <wp:cNvGraphicFramePr>
+              <a:graphicFrameLocks xmlns:a="http://schemas.openxmlformats.org/drawingml/2006/main" noChangeAspect="1"/>
+            </wp:cNvGraphicFramePr>
+            <a:graphic xmlns:a="http://schemas.openxmlformats.org/drawingml/2006/main">
+              <a:graphicData uri="http://schemas.openxmlformats.org/drawingml/2006/picture">
+                <pic:pic xmlns:pic="http://schemas.openxmlformats.org/drawingml/2006/picture">
+                  <pic:nvPicPr>
+                    <pic:cNvPr id="0" name="Picture 6"/>
+                    <pic:cNvPicPr>
+                      <a:picLocks noChangeAspect="1" noChangeArrowheads="1"/>
+                    </pic:cNvPicPr>
+                  </pic:nvPicPr>
+                  <pic:blipFill>
+                    <a:blip r:embed="rId27">
+                      <a:extLst>
+                        <a:ext uri="{28A0092B-C50C-407E-A947-70E740481C1C}">
+                          <a14:useLocalDpi xmlns:a14="http://schemas.microsoft.com/office/drawing/2010/main" val="0"/>
+                        </a:ext>
+                      </a:extLst>
+                    </a:blip>
+                    <a:srcRect/>
+                    <a:stretch>
+                      <a:fillRect/>
+                    </a:stretch>
+                  </pic:blipFill>
+                  <pic:spPr bwMode="auto">
+                    <a:xfrm>
+                      <a:off x="0" y="0"/>
+                      <a:ext cx="4584700" cy="2755900"/>
+                    </a:xfrm>
+                    <a:prstGeom prst="rect">
+                      <a:avLst/>
+                    </a:prstGeom>
+                    <a:noFill/>
+                  </pic:spPr>
+                </pic:pic>
+              </a:graphicData>
+            </a:graphic>
+          </wp:inline>
+        </w:drawing>
+      </w:r>
+    </w:p>
+    <w:p>
+      <w:pPr>
+        <w:jc w:val="center"/>
+        <w:rPr>
+          <w:rFonts w:ascii="Times New Roman" w:hAnsi="Times New Roman" w:cs="Times New Roman"/>
+        </w:rPr>
+      </w:pPr>
+      <w:r>
+        <w:rPr>
+          <w:rFonts w:ascii="Times New Roman" w:hAnsi="Times New Roman" w:cs="Times New Roman"/>
+          <w:noProof/>
+        </w:rPr>
+        <w:drawing>
+          <wp:inline distT="0" distB="0" distL="0" distR="0" wp14:anchorId="0F359653" wp14:editId="62737371">
+            <wp:extent cx="4584700" cy="2639291"/>
+            <wp:effectExtent l="0" t="0" r="6350" b="8890"/>
+            <wp:docPr id="1302274397" name="Picture 6" descr="A graph with blue lines&#10;&#10;Description automatically generated"/>
+            <wp:cNvGraphicFramePr>
+              <a:graphicFrameLocks xmlns:a="http://schemas.openxmlformats.org/drawingml/2006/main" noChangeAspect="1"/>
+            </wp:cNvGraphicFramePr>
+            <a:graphic xmlns:a="http://schemas.openxmlformats.org/drawingml/2006/main">
+              <a:graphicData uri="http://schemas.openxmlformats.org/drawingml/2006/picture">
+                <pic:pic xmlns:pic="http://schemas.openxmlformats.org/drawingml/2006/picture">
+                  <pic:nvPicPr>
+                    <pic:cNvPr id="1302274397" name="Picture 6" descr="A graph with blue lines&#10;&#10;Description automatically generated"/>
+                    <pic:cNvPicPr>
+                      <a:picLocks noChangeAspect="1" noChangeArrowheads="1"/>
+                    </pic:cNvPicPr>
+                  </pic:nvPicPr>
+                  <pic:blipFill>
+                    <a:blip r:embed="rId28">
+                      <a:extLst>
+                        <a:ext uri="{28A0092B-C50C-407E-A947-70E740481C1C}">
+                          <a14:useLocalDpi xmlns:a14="http://schemas.microsoft.com/office/drawing/2010/main" val="0"/>
+                        </a:ext>
+                      </a:extLst>
+                    </a:blip>
+                    <a:srcRect/>
+                    <a:stretch>
+                      <a:fillRect/>
+                    </a:stretch>
+                  </pic:blipFill>
+                  <pic:spPr bwMode="auto">
+                    <a:xfrm>
+                      <a:off x="0" y="0"/>
+                      <a:ext cx="4588359" cy="2641397"/>
+                    </a:xfrm>
+                    <a:prstGeom prst="rect">
+                      <a:avLst/>
+                    </a:prstGeom>
+                    <a:noFill/>
+                  </pic:spPr>
+                </pic:pic>
+              </a:graphicData>
+            </a:graphic>
+          </wp:inline>
+        </w:drawing>
+      </w:r>
+    </w:p>
+    <w:p>
+      <w:pPr>
+        <w:jc w:val="center"/>
+        <w:rPr>
+          <w:rFonts w:ascii="Times New Roman" w:hAnsi="Times New Roman" w:cs="Times New Roman"/>
+        </w:rPr>
+      </w:pPr>
+      <w:r>
+        <w:rPr>
+          <w:rFonts w:ascii="Times New Roman" w:hAnsi="Times New Roman" w:cs="Times New Roman"/>
+          <w:noProof/>
+        </w:rPr>
+        <w:drawing>
+          <wp:inline distT="0" distB="0" distL="0" distR="0" wp14:anchorId="592B9E1A" wp14:editId="31C25CBD">
+            <wp:extent cx="4582575" cy="2376055"/>
+            <wp:effectExtent l="0" t="0" r="8890" b="5715"/>
+            <wp:docPr id="442878928" name="Picture 10"/>
+            <wp:cNvGraphicFramePr>
+              <a:graphicFrameLocks xmlns:a="http://schemas.openxmlformats.org/drawingml/2006/main" noChangeAspect="1"/>
+            </wp:cNvGraphicFramePr>
+            <a:graphic xmlns:a="http://schemas.openxmlformats.org/drawingml/2006/main">
+              <a:graphicData uri="http://schemas.openxmlformats.org/drawingml/2006/picture">
+                <pic:pic xmlns:pic="http://schemas.openxmlformats.org/drawingml/2006/picture">
+                  <pic:nvPicPr>
+                    <pic:cNvPr id="0" name="Picture 11"/>
+                    <pic:cNvPicPr>
+                      <a:picLocks noChangeAspect="1" noChangeArrowheads="1"/>
+                    </pic:cNvPicPr>
+                  </pic:nvPicPr>
+                  <pic:blipFill>
+                    <a:blip r:embed="rId29">
+                      <a:extLst>
+                        <a:ext uri="{28A0092B-C50C-407E-A947-70E740481C1C}">
+                          <a14:useLocalDpi xmlns:a14="http://schemas.microsoft.com/office/drawing/2010/main" val="0"/>
+                        </a:ext>
+                      </a:extLst>
+                    </a:blip>
+                    <a:srcRect/>
+                    <a:stretch>
+                      <a:fillRect/>
+                    </a:stretch>
+                  </pic:blipFill>
+                  <pic:spPr bwMode="auto">
+                    <a:xfrm>
+                      <a:off x="0" y="0"/>
+                      <a:ext cx="4632769" cy="2402081"/>
+                    </a:xfrm>
+                    <a:prstGeom prst="rect">
+                      <a:avLst/>
+                    </a:prstGeom>
+                    <a:noFill/>
+                  </pic:spPr>
+                </pic:pic>
+              </a:graphicData>
+            </a:graphic>
+          </wp:inline>
+        </w:drawing>
+      </w:r>
+    </w:p>
+    <w:p>
+      <w:pPr>
+        <w:jc w:val="center"/>
+        <w:rPr>
+          <w:rFonts w:ascii="Times New Roman" w:hAnsi="Times New Roman" w:cs="Times New Roman"/>
+        </w:rPr>
+      </w:pPr>
+      <w:r>
+        <w:rPr>
+          <w:rFonts w:ascii="Times New Roman" w:hAnsi="Times New Roman" w:cs="Times New Roman"/>
+          <w:noProof/>
+        </w:rPr>
+        <w:lastRenderedPageBreak/>
+        <w:drawing>
+          <wp:inline distT="0" distB="0" distL="0" distR="0" wp14:anchorId="5EFEFE6C" wp14:editId="74B20FE4">
+            <wp:extent cx="4584700" cy="2755900"/>
+            <wp:effectExtent l="0" t="0" r="6350" b="6350"/>
+            <wp:docPr id="620557451" name="Picture 7"/>
+            <wp:cNvGraphicFramePr>
+              <a:graphicFrameLocks xmlns:a="http://schemas.openxmlformats.org/drawingml/2006/main" noChangeAspect="1"/>
+            </wp:cNvGraphicFramePr>
+            <a:graphic xmlns:a="http://schemas.openxmlformats.org/drawingml/2006/main">
+              <a:graphicData uri="http://schemas.openxmlformats.org/drawingml/2006/picture">
+                <pic:pic xmlns:pic="http://schemas.openxmlformats.org/drawingml/2006/picture">
+                  <pic:nvPicPr>
+                    <pic:cNvPr id="0" name="Picture 8"/>
+                    <pic:cNvPicPr>
+                      <a:picLocks noChangeAspect="1" noChangeArrowheads="1"/>
+                    </pic:cNvPicPr>
+                  </pic:nvPicPr>
+                  <pic:blipFill>
+                    <a:blip r:embed="rId30">
+                      <a:extLst>
+                        <a:ext uri="{28A0092B-C50C-407E-A947-70E740481C1C}">
+                          <a14:useLocalDpi xmlns:a14="http://schemas.microsoft.com/office/drawing/2010/main" val="0"/>
+                        </a:ext>
+                      </a:extLst>
+                    </a:blip>
+                    <a:srcRect/>
+                    <a:stretch>
+                      <a:fillRect/>
+                    </a:stretch>
+                  </pic:blipFill>
+                  <pic:spPr bwMode="auto">
+                    <a:xfrm>
+                      <a:off x="0" y="0"/>
+                      <a:ext cx="4584700" cy="2755900"/>
+                    </a:xfrm>
+                    <a:prstGeom prst="rect">
+                      <a:avLst/>
+                    </a:prstGeom>
+                    <a:noFill/>
+                  </pic:spPr>
+                </pic:pic>
+              </a:graphicData>
+            </a:graphic>
+          </wp:inline>
+        </w:drawing>
+      </w:r>
+    </w:p>
+    <w:p>
+      <w:pPr>
+        <w:jc w:val="center"/>
+        <w:rPr>
+          <w:rFonts w:ascii="Times New Roman" w:hAnsi="Times New Roman" w:cs="Times New Roman"/>
+        </w:rPr>
+      </w:pPr>
+      <w:r>
+        <w:rPr>
+          <w:rFonts w:ascii="Times New Roman" w:hAnsi="Times New Roman" w:cs="Times New Roman"/>
+          <w:noProof/>
+        </w:rPr>
+        <w:drawing>
+          <wp:inline distT="0" distB="0" distL="0" distR="0" wp14:anchorId="7A6FD524" wp14:editId="6F9BDC03">
+            <wp:extent cx="4584700" cy="2755900"/>
+            <wp:effectExtent l="0" t="0" r="6350" b="6350"/>
+            <wp:docPr id="563421106" name="Picture 8"/>
+            <wp:cNvGraphicFramePr>
+              <a:graphicFrameLocks xmlns:a="http://schemas.openxmlformats.org/drawingml/2006/main" noChangeAspect="1"/>
+            </wp:cNvGraphicFramePr>
+            <a:graphic xmlns:a="http://schemas.openxmlformats.org/drawingml/2006/main">
+              <a:graphicData uri="http://schemas.openxmlformats.org/drawingml/2006/picture">
+                <pic:pic xmlns:pic="http://schemas.openxmlformats.org/drawingml/2006/picture">
+                  <pic:nvPicPr>
+                    <pic:cNvPr id="0" name="Picture 9"/>
+                    <pic:cNvPicPr>
+                      <a:picLocks noChangeAspect="1" noChangeArrowheads="1"/>
+                    </pic:cNvPicPr>
+                  </pic:nvPicPr>
+                  <pic:blipFill>
+                    <a:blip r:embed="rId31">
+                      <a:extLst>
+                        <a:ext uri="{28A0092B-C50C-407E-A947-70E740481C1C}">
+                          <a14:useLocalDpi xmlns:a14="http://schemas.microsoft.com/office/drawing/2010/main" val="0"/>
+                        </a:ext>
+                      </a:extLst>
+                    </a:blip>
+                    <a:srcRect/>
+                    <a:stretch>
+                      <a:fillRect/>
+                    </a:stretch>
+                  </pic:blipFill>
+                  <pic:spPr bwMode="auto">
+                    <a:xfrm>
+                      <a:off x="0" y="0"/>
+                      <a:ext cx="4584700" cy="2755900"/>
+                    </a:xfrm>
+                    <a:prstGeom prst="rect">
+                      <a:avLst/>
+                    </a:prstGeom>
+                    <a:noFill/>
+                  </pic:spPr>
+                </pic:pic>
+              </a:graphicData>
+            </a:graphic>
+          </wp:inline>
+        </w:drawing>
+      </w:r>
+    </w:p>
+    <w:p>
+      <w:pPr>
+        <w:rPr>
+          <w:rFonts w:ascii="Times New Roman" w:hAnsi="Times New Roman" w:cs="Times New Roman"/>
+          <w:u w:val="single"/>
+        </w:rPr>
+      </w:pPr>
+      <w:r>
+        <w:rPr>
+          <w:rFonts w:ascii="Times New Roman" w:hAnsi="Times New Roman" w:cs="Times New Roman"/>
+          <w:u w:val="single"/>
+        </w:rPr>
+        <w:t>Overall results</w:t>
+      </w:r>
+    </w:p>
+    <w:p>
+      <w:pPr>
+        <w:jc w:val="center"/>
+        <w:rPr>
+          <w:rFonts w:ascii="Times New Roman" w:hAnsi="Times New Roman" w:cs="Times New Roman"/>
+        </w:rPr>
+      </w:pPr>
+      <w:r>
+        <w:rPr>
+          <w:rFonts w:ascii="Times New Roman" w:hAnsi="Times New Roman" w:cs="Times New Roman"/>
+          <w:noProof/>
+        </w:rPr>
+        <w:drawing>
+          <wp:inline distT="0" distB="0" distL="0" distR="0" wp14:anchorId="3765A88C" wp14:editId="137E4A04">
+            <wp:extent cx="4584700" cy="2755900"/>
+            <wp:effectExtent l="0" t="0" r="6350" b="6350"/>
+            <wp:docPr id="32236325" name="Picture 9"/>
+            <wp:cNvGraphicFramePr>
+              <a:graphicFrameLocks xmlns:a="http://schemas.openxmlformats.org/drawingml/2006/main" noChangeAspect="1"/>
+            </wp:cNvGraphicFramePr>
+            <a:graphic xmlns:a="http://schemas.openxmlformats.org/drawingml/2006/main">
+              <a:graphicData uri="http://schemas.openxmlformats.org/drawingml/2006/picture">
+                <pic:pic xmlns:pic="http://schemas.openxmlformats.org/drawingml/2006/picture">
+                  <pic:nvPicPr>
+                    <pic:cNvPr id="0" name="Picture 10"/>
+                    <pic:cNvPicPr>
+                      <a:picLocks noChangeAspect="1" noChangeArrowheads="1"/>
+                    </pic:cNvPicPr>
+                  </pic:nvPicPr>
+                  <pic:blipFill>
+                    <a:blip r:embed="rId32">
+                      <a:extLst>
+                        <a:ext uri="{28A0092B-C50C-407E-A947-70E740481C1C}">
+                          <a14:useLocalDpi xmlns:a14="http://schemas.microsoft.com/office/drawing/2010/main" val="0"/>
+                        </a:ext>
+                      </a:extLst>
+                    </a:blip>
+                    <a:srcRect/>
+                    <a:stretch>
+                      <a:fillRect/>
+                    </a:stretch>
+                  </pic:blipFill>
+                  <pic:spPr bwMode="auto">
+                    <a:xfrm>
+                      <a:off x="0" y="0"/>
+                      <a:ext cx="4584700" cy="2755900"/>
+                    </a:xfrm>
+                    <a:prstGeom prst="rect">
+                      <a:avLst/>
+                    </a:prstGeom>
+                    <a:noFill/>
+                  </pic:spPr>
+                </pic:pic>
+              </a:graphicData>
+            </a:graphic>
+          </wp:inline>
+        </w:drawing>
+      </w:r>
+    </w:p>
+    <w:p>
+      <w:pPr>
+        <w:rPr>
+          <w:rFonts w:ascii="Times New Roman" w:hAnsi="Times New Roman" w:cs="Times New Roman"/>
+        </w:rPr>
+      </w:pPr>
     </w:p>
     <w:p>
       <w:pPr>
@@ -4821,7 +6753,7 @@
           <w:color w:val="auto"/>
         </w:rPr>
       </w:pPr>
-      <w:bookmarkStart w:id="19" w:name="_Toc163230584"/>
+      <w:bookmarkStart w:id="19" w:name="_Toc164096386"/>
       <w:r>
         <w:rPr>
           <w:rFonts w:ascii="Times New Roman" w:hAnsi="Times New Roman" w:cs="Times New Roman"/>
@@ -4857,7 +6789,7 @@
           <w:color w:val="auto"/>
         </w:rPr>
       </w:pPr>
-      <w:bookmarkStart w:id="20" w:name="_Toc163230585"/>
+      <w:bookmarkStart w:id="20" w:name="_Toc164096387"/>
       <w:r>
         <w:rPr>
           <w:rFonts w:ascii="Times New Roman" w:hAnsi="Times New Roman" w:cs="Times New Roman"/>
@@ -4893,7 +6825,7 @@
           <w:color w:val="auto"/>
         </w:rPr>
       </w:pPr>
-      <w:bookmarkStart w:id="21" w:name="_Toc163230586"/>
+      <w:bookmarkStart w:id="21" w:name="_Toc164096388"/>
       <w:r>
         <w:rPr>
           <w:rFonts w:ascii="Times New Roman" w:hAnsi="Times New Roman" w:cs="Times New Roman"/>
@@ -4926,7 +6858,7 @@
       </w:pPr>
     </w:p>
     <w:sectPr>
-      <w:footerReference w:type="default" r:id="rId9"/>
+      <w:footerReference w:type="default" r:id="rId33"/>
       <w:pgSz w:w="11906" w:h="16838"/>
       <w:pgMar w:top="1440" w:right="1440" w:bottom="1440" w:left="1440" w:header="708" w:footer="708" w:gutter="0"/>
       <w:cols w:space="708"/>
@@ -8312,6 +10244,1941 @@
 </w:styles>
 </file>
 
+<file path=word/charts/chart1.xml><?xml version="1.0" encoding="utf-8"?>
+<c:chartSpace xmlns:c="http://schemas.openxmlformats.org/drawingml/2006/chart" xmlns:a="http://schemas.openxmlformats.org/drawingml/2006/main" xmlns:r="http://schemas.openxmlformats.org/officeDocument/2006/relationships" xmlns:c16r2="http://schemas.microsoft.com/office/drawing/2015/06/chart">
+  <c:date1904 val="0"/>
+  <c:lang val="en-GB"/>
+  <c:roundedCorners val="0"/>
+  <mc:AlternateContent xmlns:mc="http://schemas.openxmlformats.org/markup-compatibility/2006">
+    <mc:Choice xmlns:c14="http://schemas.microsoft.com/office/drawing/2007/8/2/chart" Requires="c14">
+      <c14:style val="102"/>
+    </mc:Choice>
+    <mc:Fallback>
+      <c:style val="2"/>
+    </mc:Fallback>
+  </mc:AlternateContent>
+  <c:chart>
+    <c:title>
+      <c:tx>
+        <c:rich>
+          <a:bodyPr rot="0" spcFirstLastPara="1" vertOverflow="ellipsis" vert="horz" wrap="square" anchor="ctr" anchorCtr="1"/>
+          <a:lstStyle/>
+          <a:p>
+            <a:pPr>
+              <a:defRPr sz="1400" b="0" i="0" u="none" strike="noStrike" kern="1200" spc="0" baseline="0">
+                <a:solidFill>
+                  <a:schemeClr val="tx1">
+                    <a:lumMod val="65000"/>
+                    <a:lumOff val="35000"/>
+                  </a:schemeClr>
+                </a:solidFill>
+                <a:latin typeface="+mn-lt"/>
+                <a:ea typeface="+mn-ea"/>
+                <a:cs typeface="+mn-cs"/>
+              </a:defRPr>
+            </a:pPr>
+            <a:r>
+              <a:rPr lang="en-GB"/>
+              <a:t>Seed - 97108</a:t>
+            </a:r>
+          </a:p>
+        </c:rich>
+      </c:tx>
+      <c:overlay val="0"/>
+      <c:spPr>
+        <a:noFill/>
+        <a:ln>
+          <a:noFill/>
+        </a:ln>
+        <a:effectLst/>
+      </c:spPr>
+      <c:txPr>
+        <a:bodyPr rot="0" spcFirstLastPara="1" vertOverflow="ellipsis" vert="horz" wrap="square" anchor="ctr" anchorCtr="1"/>
+        <a:lstStyle/>
+        <a:p>
+          <a:pPr>
+            <a:defRPr sz="1400" b="0" i="0" u="none" strike="noStrike" kern="1200" spc="0" baseline="0">
+              <a:solidFill>
+                <a:schemeClr val="tx1">
+                  <a:lumMod val="65000"/>
+                  <a:lumOff val="35000"/>
+                </a:schemeClr>
+              </a:solidFill>
+              <a:latin typeface="+mn-lt"/>
+              <a:ea typeface="+mn-ea"/>
+              <a:cs typeface="+mn-cs"/>
+            </a:defRPr>
+          </a:pPr>
+          <a:endParaRPr lang="en-US"/>
+        </a:p>
+      </c:txPr>
+    </c:title>
+    <c:autoTitleDeleted val="0"/>
+    <c:plotArea>
+      <c:layout/>
+      <c:barChart>
+        <c:barDir val="bar"/>
+        <c:grouping val="clustered"/>
+        <c:varyColors val="0"/>
+        <c:ser>
+          <c:idx val="0"/>
+          <c:order val="0"/>
+          <c:spPr>
+            <a:solidFill>
+              <a:schemeClr val="accent1"/>
+            </a:solidFill>
+            <a:ln>
+              <a:noFill/>
+            </a:ln>
+            <a:effectLst/>
+          </c:spPr>
+          <c:invertIfNegative val="0"/>
+          <c:cat>
+            <c:strRef>
+              <c:f>Sheet1!$A$2:$A$6</c:f>
+              <c:strCache>
+                <c:ptCount val="5"/>
+                <c:pt idx="0">
+                  <c:v>FcfsScheduler</c:v>
+                </c:pt>
+                <c:pt idx="1">
+                  <c:v>RRScheduler</c:v>
+                </c:pt>
+                <c:pt idx="2">
+                  <c:v>SJFScheduler</c:v>
+                </c:pt>
+                <c:pt idx="3">
+                  <c:v>IdealSJFScheduler</c:v>
+                </c:pt>
+                <c:pt idx="4">
+                  <c:v>FeedbackRRScheduler</c:v>
+                </c:pt>
+              </c:strCache>
+            </c:strRef>
+          </c:cat>
+          <c:val>
+            <c:numRef>
+              <c:f>Sheet1!$B$2:$B$6</c:f>
+              <c:numCache>
+                <c:formatCode>General</c:formatCode>
+                <c:ptCount val="5"/>
+                <c:pt idx="0">
+                  <c:v>7227.6</c:v>
+                </c:pt>
+                <c:pt idx="1">
+                  <c:v>2507.5</c:v>
+                </c:pt>
+                <c:pt idx="2">
+                  <c:v>12794.6</c:v>
+                </c:pt>
+                <c:pt idx="3">
+                  <c:v>6692.4</c:v>
+                </c:pt>
+                <c:pt idx="4">
+                  <c:v>2719.9</c:v>
+                </c:pt>
+              </c:numCache>
+            </c:numRef>
+          </c:val>
+          <c:extLst>
+            <c:ext xmlns:c16="http://schemas.microsoft.com/office/drawing/2014/chart" uri="{C3380CC4-5D6E-409C-BE32-E72D297353CC}">
+              <c16:uniqueId val="{00000000-CECA-4884-A6DE-15649839ACA1}"/>
+            </c:ext>
+          </c:extLst>
+        </c:ser>
+        <c:dLbls>
+          <c:showLegendKey val="0"/>
+          <c:showVal val="0"/>
+          <c:showCatName val="0"/>
+          <c:showSerName val="0"/>
+          <c:showPercent val="0"/>
+          <c:showBubbleSize val="0"/>
+        </c:dLbls>
+        <c:gapWidth val="182"/>
+        <c:axId val="483979983"/>
+        <c:axId val="483973263"/>
+      </c:barChart>
+      <c:catAx>
+        <c:axId val="483979983"/>
+        <c:scaling>
+          <c:orientation val="minMax"/>
+        </c:scaling>
+        <c:delete val="0"/>
+        <c:axPos val="l"/>
+        <c:title>
+          <c:tx>
+            <c:rich>
+              <a:bodyPr rot="-5400000" spcFirstLastPara="1" vertOverflow="ellipsis" vert="horz" wrap="square" anchor="ctr" anchorCtr="1"/>
+              <a:lstStyle/>
+              <a:p>
+                <a:pPr>
+                  <a:defRPr sz="1000" b="0" i="0" u="none" strike="noStrike" kern="1200" baseline="0">
+                    <a:solidFill>
+                      <a:schemeClr val="tx1">
+                        <a:lumMod val="65000"/>
+                        <a:lumOff val="35000"/>
+                      </a:schemeClr>
+                    </a:solidFill>
+                    <a:latin typeface="+mn-lt"/>
+                    <a:ea typeface="+mn-ea"/>
+                    <a:cs typeface="+mn-cs"/>
+                  </a:defRPr>
+                </a:pPr>
+                <a:r>
+                  <a:rPr lang="en-GB"/>
+                  <a:t>Scheduler</a:t>
+                </a:r>
+              </a:p>
+            </c:rich>
+          </c:tx>
+          <c:overlay val="0"/>
+          <c:spPr>
+            <a:noFill/>
+            <a:ln>
+              <a:noFill/>
+            </a:ln>
+            <a:effectLst/>
+          </c:spPr>
+          <c:txPr>
+            <a:bodyPr rot="-5400000" spcFirstLastPara="1" vertOverflow="ellipsis" vert="horz" wrap="square" anchor="ctr" anchorCtr="1"/>
+            <a:lstStyle/>
+            <a:p>
+              <a:pPr>
+                <a:defRPr sz="1000" b="0" i="0" u="none" strike="noStrike" kern="1200" baseline="0">
+                  <a:solidFill>
+                    <a:schemeClr val="tx1">
+                      <a:lumMod val="65000"/>
+                      <a:lumOff val="35000"/>
+                    </a:schemeClr>
+                  </a:solidFill>
+                  <a:latin typeface="+mn-lt"/>
+                  <a:ea typeface="+mn-ea"/>
+                  <a:cs typeface="+mn-cs"/>
+                </a:defRPr>
+              </a:pPr>
+              <a:endParaRPr lang="en-US"/>
+            </a:p>
+          </c:txPr>
+        </c:title>
+        <c:numFmt formatCode="General" sourceLinked="1"/>
+        <c:majorTickMark val="none"/>
+        <c:minorTickMark val="none"/>
+        <c:tickLblPos val="nextTo"/>
+        <c:spPr>
+          <a:noFill/>
+          <a:ln w="9525" cap="flat" cmpd="sng" algn="ctr">
+            <a:solidFill>
+              <a:schemeClr val="tx1">
+                <a:lumMod val="15000"/>
+                <a:lumOff val="85000"/>
+              </a:schemeClr>
+            </a:solidFill>
+            <a:round/>
+          </a:ln>
+          <a:effectLst/>
+        </c:spPr>
+        <c:txPr>
+          <a:bodyPr rot="-60000000" spcFirstLastPara="1" vertOverflow="ellipsis" vert="horz" wrap="square" anchor="ctr" anchorCtr="1"/>
+          <a:lstStyle/>
+          <a:p>
+            <a:pPr>
+              <a:defRPr sz="900" b="0" i="0" u="none" strike="noStrike" kern="1200" baseline="0">
+                <a:solidFill>
+                  <a:schemeClr val="tx1">
+                    <a:lumMod val="65000"/>
+                    <a:lumOff val="35000"/>
+                  </a:schemeClr>
+                </a:solidFill>
+                <a:latin typeface="+mn-lt"/>
+                <a:ea typeface="+mn-ea"/>
+                <a:cs typeface="+mn-cs"/>
+              </a:defRPr>
+            </a:pPr>
+            <a:endParaRPr lang="en-US"/>
+          </a:p>
+        </c:txPr>
+        <c:crossAx val="483973263"/>
+        <c:crosses val="autoZero"/>
+        <c:auto val="1"/>
+        <c:lblAlgn val="ctr"/>
+        <c:lblOffset val="100"/>
+        <c:noMultiLvlLbl val="0"/>
+      </c:catAx>
+      <c:valAx>
+        <c:axId val="483973263"/>
+        <c:scaling>
+          <c:orientation val="minMax"/>
+        </c:scaling>
+        <c:delete val="0"/>
+        <c:axPos val="b"/>
+        <c:majorGridlines>
+          <c:spPr>
+            <a:ln w="9525" cap="flat" cmpd="sng" algn="ctr">
+              <a:solidFill>
+                <a:schemeClr val="tx1">
+                  <a:lumMod val="15000"/>
+                  <a:lumOff val="85000"/>
+                </a:schemeClr>
+              </a:solidFill>
+              <a:round/>
+            </a:ln>
+            <a:effectLst/>
+          </c:spPr>
+        </c:majorGridlines>
+        <c:title>
+          <c:tx>
+            <c:rich>
+              <a:bodyPr rot="0" spcFirstLastPara="1" vertOverflow="ellipsis" vert="horz" wrap="square" anchor="ctr" anchorCtr="1"/>
+              <a:lstStyle/>
+              <a:p>
+                <a:pPr>
+                  <a:defRPr sz="1000" b="0" i="0" u="none" strike="noStrike" kern="1200" baseline="0">
+                    <a:solidFill>
+                      <a:schemeClr val="tx1">
+                        <a:lumMod val="65000"/>
+                        <a:lumOff val="35000"/>
+                      </a:schemeClr>
+                    </a:solidFill>
+                    <a:latin typeface="+mn-lt"/>
+                    <a:ea typeface="+mn-ea"/>
+                    <a:cs typeface="+mn-cs"/>
+                  </a:defRPr>
+                </a:pPr>
+                <a:r>
+                  <a:rPr lang="en-GB"/>
+                  <a:t>Average waiting time</a:t>
+                </a:r>
+              </a:p>
+            </c:rich>
+          </c:tx>
+          <c:overlay val="0"/>
+          <c:spPr>
+            <a:noFill/>
+            <a:ln>
+              <a:noFill/>
+            </a:ln>
+            <a:effectLst/>
+          </c:spPr>
+          <c:txPr>
+            <a:bodyPr rot="0" spcFirstLastPara="1" vertOverflow="ellipsis" vert="horz" wrap="square" anchor="ctr" anchorCtr="1"/>
+            <a:lstStyle/>
+            <a:p>
+              <a:pPr>
+                <a:defRPr sz="1000" b="0" i="0" u="none" strike="noStrike" kern="1200" baseline="0">
+                  <a:solidFill>
+                    <a:schemeClr val="tx1">
+                      <a:lumMod val="65000"/>
+                      <a:lumOff val="35000"/>
+                    </a:schemeClr>
+                  </a:solidFill>
+                  <a:latin typeface="+mn-lt"/>
+                  <a:ea typeface="+mn-ea"/>
+                  <a:cs typeface="+mn-cs"/>
+                </a:defRPr>
+              </a:pPr>
+              <a:endParaRPr lang="en-US"/>
+            </a:p>
+          </c:txPr>
+        </c:title>
+        <c:numFmt formatCode="General" sourceLinked="1"/>
+        <c:majorTickMark val="none"/>
+        <c:minorTickMark val="none"/>
+        <c:tickLblPos val="nextTo"/>
+        <c:spPr>
+          <a:noFill/>
+          <a:ln>
+            <a:noFill/>
+          </a:ln>
+          <a:effectLst/>
+        </c:spPr>
+        <c:txPr>
+          <a:bodyPr rot="-60000000" spcFirstLastPara="1" vertOverflow="ellipsis" vert="horz" wrap="square" anchor="ctr" anchorCtr="1"/>
+          <a:lstStyle/>
+          <a:p>
+            <a:pPr>
+              <a:defRPr sz="900" b="0" i="0" u="none" strike="noStrike" kern="1200" baseline="0">
+                <a:solidFill>
+                  <a:schemeClr val="tx1">
+                    <a:lumMod val="65000"/>
+                    <a:lumOff val="35000"/>
+                  </a:schemeClr>
+                </a:solidFill>
+                <a:latin typeface="+mn-lt"/>
+                <a:ea typeface="+mn-ea"/>
+                <a:cs typeface="+mn-cs"/>
+              </a:defRPr>
+            </a:pPr>
+            <a:endParaRPr lang="en-US"/>
+          </a:p>
+        </c:txPr>
+        <c:crossAx val="483979983"/>
+        <c:crosses val="autoZero"/>
+        <c:crossBetween val="between"/>
+      </c:valAx>
+      <c:spPr>
+        <a:noFill/>
+        <a:ln>
+          <a:noFill/>
+        </a:ln>
+        <a:effectLst/>
+      </c:spPr>
+    </c:plotArea>
+    <c:plotVisOnly val="1"/>
+    <c:dispBlanksAs val="gap"/>
+    <c:showDLblsOverMax val="0"/>
+  </c:chart>
+  <c:spPr>
+    <a:solidFill>
+      <a:schemeClr val="bg1"/>
+    </a:solidFill>
+    <a:ln w="9525" cap="flat" cmpd="sng" algn="ctr">
+      <a:solidFill>
+        <a:schemeClr val="tx1">
+          <a:lumMod val="15000"/>
+          <a:lumOff val="85000"/>
+        </a:schemeClr>
+      </a:solidFill>
+      <a:round/>
+    </a:ln>
+    <a:effectLst/>
+  </c:spPr>
+  <c:txPr>
+    <a:bodyPr/>
+    <a:lstStyle/>
+    <a:p>
+      <a:pPr>
+        <a:defRPr/>
+      </a:pPr>
+      <a:endParaRPr lang="en-US"/>
+    </a:p>
+  </c:txPr>
+  <c:externalData r:id="rId3">
+    <c:autoUpdate val="0"/>
+  </c:externalData>
+</c:chartSpace>
+</file>
+
+<file path=word/charts/chart2.xml><?xml version="1.0" encoding="utf-8"?>
+<c:chartSpace xmlns:c="http://schemas.openxmlformats.org/drawingml/2006/chart" xmlns:a="http://schemas.openxmlformats.org/drawingml/2006/main" xmlns:r="http://schemas.openxmlformats.org/officeDocument/2006/relationships" xmlns:c16r2="http://schemas.microsoft.com/office/drawing/2015/06/chart">
+  <c:date1904 val="0"/>
+  <c:lang val="en-GB"/>
+  <c:roundedCorners val="0"/>
+  <mc:AlternateContent xmlns:mc="http://schemas.openxmlformats.org/markup-compatibility/2006">
+    <mc:Choice xmlns:c14="http://schemas.microsoft.com/office/drawing/2007/8/2/chart" Requires="c14">
+      <c14:style val="102"/>
+    </mc:Choice>
+    <mc:Fallback>
+      <c:style val="2"/>
+    </mc:Fallback>
+  </mc:AlternateContent>
+  <c:chart>
+    <c:title>
+      <c:tx>
+        <c:rich>
+          <a:bodyPr rot="0" spcFirstLastPara="1" vertOverflow="ellipsis" vert="horz" wrap="square" anchor="ctr" anchorCtr="1"/>
+          <a:lstStyle/>
+          <a:p>
+            <a:pPr>
+              <a:defRPr sz="1400" b="0" i="0" u="none" strike="noStrike" kern="1200" spc="0" baseline="0">
+                <a:solidFill>
+                  <a:schemeClr val="tx1">
+                    <a:lumMod val="65000"/>
+                    <a:lumOff val="35000"/>
+                  </a:schemeClr>
+                </a:solidFill>
+                <a:latin typeface="+mn-lt"/>
+                <a:ea typeface="+mn-ea"/>
+                <a:cs typeface="+mn-cs"/>
+              </a:defRPr>
+            </a:pPr>
+            <a:r>
+              <a:rPr lang="en-GB"/>
+              <a:t>FeedbackRRScheduler</a:t>
+            </a:r>
+          </a:p>
+        </c:rich>
+      </c:tx>
+      <c:overlay val="0"/>
+      <c:spPr>
+        <a:noFill/>
+        <a:ln>
+          <a:noFill/>
+        </a:ln>
+        <a:effectLst/>
+      </c:spPr>
+      <c:txPr>
+        <a:bodyPr rot="0" spcFirstLastPara="1" vertOverflow="ellipsis" vert="horz" wrap="square" anchor="ctr" anchorCtr="1"/>
+        <a:lstStyle/>
+        <a:p>
+          <a:pPr>
+            <a:defRPr sz="1400" b="0" i="0" u="none" strike="noStrike" kern="1200" spc="0" baseline="0">
+              <a:solidFill>
+                <a:schemeClr val="tx1">
+                  <a:lumMod val="65000"/>
+                  <a:lumOff val="35000"/>
+                </a:schemeClr>
+              </a:solidFill>
+              <a:latin typeface="+mn-lt"/>
+              <a:ea typeface="+mn-ea"/>
+              <a:cs typeface="+mn-cs"/>
+            </a:defRPr>
+          </a:pPr>
+          <a:endParaRPr lang="en-US"/>
+        </a:p>
+      </c:txPr>
+    </c:title>
+    <c:autoTitleDeleted val="0"/>
+    <c:plotArea>
+      <c:layout/>
+      <c:lineChart>
+        <c:grouping val="standard"/>
+        <c:varyColors val="0"/>
+        <c:ser>
+          <c:idx val="0"/>
+          <c:order val="0"/>
+          <c:spPr>
+            <a:ln w="28575" cap="rnd">
+              <a:solidFill>
+                <a:schemeClr val="accent1"/>
+              </a:solidFill>
+              <a:round/>
+            </a:ln>
+            <a:effectLst/>
+          </c:spPr>
+          <c:marker>
+            <c:symbol val="circle"/>
+            <c:size val="5"/>
+            <c:spPr>
+              <a:solidFill>
+                <a:schemeClr val="accent1"/>
+              </a:solidFill>
+              <a:ln w="9525">
+                <a:solidFill>
+                  <a:schemeClr val="accent1"/>
+                </a:solidFill>
+              </a:ln>
+              <a:effectLst/>
+            </c:spPr>
+          </c:marker>
+          <c:val>
+            <c:numRef>
+              <c:f>Sheet1!$B$2:$B$6</c:f>
+              <c:numCache>
+                <c:formatCode>General</c:formatCode>
+                <c:ptCount val="5"/>
+                <c:pt idx="0">
+                  <c:v>1970</c:v>
+                </c:pt>
+                <c:pt idx="1">
+                  <c:v>2174.9</c:v>
+                </c:pt>
+                <c:pt idx="2">
+                  <c:v>2159.3000000000002</c:v>
+                </c:pt>
+                <c:pt idx="3">
+                  <c:v>1807.6</c:v>
+                </c:pt>
+                <c:pt idx="4">
+                  <c:v>2334.4</c:v>
+                </c:pt>
+              </c:numCache>
+            </c:numRef>
+          </c:val>
+          <c:smooth val="0"/>
+          <c:extLst>
+            <c:ext xmlns:c15="http://schemas.microsoft.com/office/drawing/2012/chart" uri="{02D57815-91ED-43cb-92C2-25804820EDAC}">
+              <c15:filteredCategoryTitle>
+                <c15:cat>
+                  <c:multiLvlStrRef>
+                    <c:extLst>
+                      <c:ext uri="{02D57815-91ED-43cb-92C2-25804820EDAC}">
+                        <c15:formulaRef>
+                          <c15:sqref>Sheet1!#REF!</c15:sqref>
+                        </c15:formulaRef>
+                      </c:ext>
+                    </c:extLst>
+                  </c:multiLvlStrRef>
+                </c15:cat>
+              </c15:filteredCategoryTitle>
+            </c:ext>
+            <c:ext xmlns:c16="http://schemas.microsoft.com/office/drawing/2014/chart" uri="{C3380CC4-5D6E-409C-BE32-E72D297353CC}">
+              <c16:uniqueId val="{00000000-8922-423F-A70A-8F188064A7AE}"/>
+            </c:ext>
+          </c:extLst>
+        </c:ser>
+        <c:dLbls>
+          <c:showLegendKey val="0"/>
+          <c:showVal val="0"/>
+          <c:showCatName val="0"/>
+          <c:showSerName val="0"/>
+          <c:showPercent val="0"/>
+          <c:showBubbleSize val="0"/>
+        </c:dLbls>
+        <c:marker val="1"/>
+        <c:smooth val="0"/>
+        <c:axId val="599293024"/>
+        <c:axId val="599292064"/>
+      </c:lineChart>
+      <c:catAx>
+        <c:axId val="599293024"/>
+        <c:scaling>
+          <c:orientation val="minMax"/>
+        </c:scaling>
+        <c:delete val="0"/>
+        <c:axPos val="b"/>
+        <c:title>
+          <c:tx>
+            <c:rich>
+              <a:bodyPr rot="0" spcFirstLastPara="1" vertOverflow="ellipsis" vert="horz" wrap="square" anchor="ctr" anchorCtr="1"/>
+              <a:lstStyle/>
+              <a:p>
+                <a:pPr>
+                  <a:defRPr sz="1000" b="0" i="0" u="none" strike="noStrike" kern="1200" baseline="0">
+                    <a:solidFill>
+                      <a:schemeClr val="tx1">
+                        <a:lumMod val="65000"/>
+                        <a:lumOff val="35000"/>
+                      </a:schemeClr>
+                    </a:solidFill>
+                    <a:latin typeface="+mn-lt"/>
+                    <a:ea typeface="+mn-ea"/>
+                    <a:cs typeface="+mn-cs"/>
+                  </a:defRPr>
+                </a:pPr>
+                <a:r>
+                  <a:rPr lang="en-GB"/>
+                  <a:t>Seed</a:t>
+                </a:r>
+              </a:p>
+            </c:rich>
+          </c:tx>
+          <c:overlay val="0"/>
+          <c:spPr>
+            <a:noFill/>
+            <a:ln>
+              <a:noFill/>
+            </a:ln>
+            <a:effectLst/>
+          </c:spPr>
+          <c:txPr>
+            <a:bodyPr rot="0" spcFirstLastPara="1" vertOverflow="ellipsis" vert="horz" wrap="square" anchor="ctr" anchorCtr="1"/>
+            <a:lstStyle/>
+            <a:p>
+              <a:pPr>
+                <a:defRPr sz="1000" b="0" i="0" u="none" strike="noStrike" kern="1200" baseline="0">
+                  <a:solidFill>
+                    <a:schemeClr val="tx1">
+                      <a:lumMod val="65000"/>
+                      <a:lumOff val="35000"/>
+                    </a:schemeClr>
+                  </a:solidFill>
+                  <a:latin typeface="+mn-lt"/>
+                  <a:ea typeface="+mn-ea"/>
+                  <a:cs typeface="+mn-cs"/>
+                </a:defRPr>
+              </a:pPr>
+              <a:endParaRPr lang="en-US"/>
+            </a:p>
+          </c:txPr>
+        </c:title>
+        <c:numFmt formatCode="General" sourceLinked="1"/>
+        <c:majorTickMark val="none"/>
+        <c:minorTickMark val="none"/>
+        <c:tickLblPos val="nextTo"/>
+        <c:spPr>
+          <a:noFill/>
+          <a:ln w="9525" cap="flat" cmpd="sng" algn="ctr">
+            <a:solidFill>
+              <a:schemeClr val="tx1">
+                <a:lumMod val="15000"/>
+                <a:lumOff val="85000"/>
+              </a:schemeClr>
+            </a:solidFill>
+            <a:round/>
+          </a:ln>
+          <a:effectLst/>
+        </c:spPr>
+        <c:txPr>
+          <a:bodyPr rot="-60000000" spcFirstLastPara="1" vertOverflow="ellipsis" vert="horz" wrap="square" anchor="ctr" anchorCtr="1"/>
+          <a:lstStyle/>
+          <a:p>
+            <a:pPr>
+              <a:defRPr sz="900" b="0" i="0" u="none" strike="noStrike" kern="1200" baseline="0">
+                <a:solidFill>
+                  <a:schemeClr val="tx1">
+                    <a:lumMod val="65000"/>
+                    <a:lumOff val="35000"/>
+                  </a:schemeClr>
+                </a:solidFill>
+                <a:latin typeface="+mn-lt"/>
+                <a:ea typeface="+mn-ea"/>
+                <a:cs typeface="+mn-cs"/>
+              </a:defRPr>
+            </a:pPr>
+            <a:endParaRPr lang="en-US"/>
+          </a:p>
+        </c:txPr>
+        <c:crossAx val="599292064"/>
+        <c:crosses val="autoZero"/>
+        <c:auto val="1"/>
+        <c:lblAlgn val="ctr"/>
+        <c:lblOffset val="100"/>
+        <c:noMultiLvlLbl val="0"/>
+      </c:catAx>
+      <c:valAx>
+        <c:axId val="599292064"/>
+        <c:scaling>
+          <c:orientation val="minMax"/>
+        </c:scaling>
+        <c:delete val="0"/>
+        <c:axPos val="l"/>
+        <c:majorGridlines>
+          <c:spPr>
+            <a:ln w="9525" cap="flat" cmpd="sng" algn="ctr">
+              <a:solidFill>
+                <a:schemeClr val="tx1">
+                  <a:lumMod val="15000"/>
+                  <a:lumOff val="85000"/>
+                </a:schemeClr>
+              </a:solidFill>
+              <a:round/>
+            </a:ln>
+            <a:effectLst/>
+          </c:spPr>
+        </c:majorGridlines>
+        <c:title>
+          <c:tx>
+            <c:rich>
+              <a:bodyPr rot="-5400000" spcFirstLastPara="1" vertOverflow="ellipsis" vert="horz" wrap="square" anchor="ctr" anchorCtr="1"/>
+              <a:lstStyle/>
+              <a:p>
+                <a:pPr>
+                  <a:defRPr sz="1000" b="0" i="0" u="none" strike="noStrike" kern="1200" baseline="0">
+                    <a:solidFill>
+                      <a:schemeClr val="tx1">
+                        <a:lumMod val="65000"/>
+                        <a:lumOff val="35000"/>
+                      </a:schemeClr>
+                    </a:solidFill>
+                    <a:latin typeface="+mn-lt"/>
+                    <a:ea typeface="+mn-ea"/>
+                    <a:cs typeface="+mn-cs"/>
+                  </a:defRPr>
+                </a:pPr>
+                <a:r>
+                  <a:rPr lang="en-GB"/>
+                  <a:t>Average</a:t>
+                </a:r>
+                <a:r>
+                  <a:rPr lang="en-GB" baseline="0"/>
+                  <a:t> waiting time</a:t>
+                </a:r>
+                <a:endParaRPr lang="en-GB"/>
+              </a:p>
+            </c:rich>
+          </c:tx>
+          <c:overlay val="0"/>
+          <c:spPr>
+            <a:noFill/>
+            <a:ln>
+              <a:noFill/>
+            </a:ln>
+            <a:effectLst/>
+          </c:spPr>
+          <c:txPr>
+            <a:bodyPr rot="-5400000" spcFirstLastPara="1" vertOverflow="ellipsis" vert="horz" wrap="square" anchor="ctr" anchorCtr="1"/>
+            <a:lstStyle/>
+            <a:p>
+              <a:pPr>
+                <a:defRPr sz="1000" b="0" i="0" u="none" strike="noStrike" kern="1200" baseline="0">
+                  <a:solidFill>
+                    <a:schemeClr val="tx1">
+                      <a:lumMod val="65000"/>
+                      <a:lumOff val="35000"/>
+                    </a:schemeClr>
+                  </a:solidFill>
+                  <a:latin typeface="+mn-lt"/>
+                  <a:ea typeface="+mn-ea"/>
+                  <a:cs typeface="+mn-cs"/>
+                </a:defRPr>
+              </a:pPr>
+              <a:endParaRPr lang="en-US"/>
+            </a:p>
+          </c:txPr>
+        </c:title>
+        <c:numFmt formatCode="General" sourceLinked="1"/>
+        <c:majorTickMark val="none"/>
+        <c:minorTickMark val="none"/>
+        <c:tickLblPos val="nextTo"/>
+        <c:spPr>
+          <a:noFill/>
+          <a:ln>
+            <a:noFill/>
+          </a:ln>
+          <a:effectLst/>
+        </c:spPr>
+        <c:txPr>
+          <a:bodyPr rot="-60000000" spcFirstLastPara="1" vertOverflow="ellipsis" vert="horz" wrap="square" anchor="ctr" anchorCtr="1"/>
+          <a:lstStyle/>
+          <a:p>
+            <a:pPr>
+              <a:defRPr sz="900" b="0" i="0" u="none" strike="noStrike" kern="1200" baseline="0">
+                <a:solidFill>
+                  <a:schemeClr val="tx1">
+                    <a:lumMod val="65000"/>
+                    <a:lumOff val="35000"/>
+                  </a:schemeClr>
+                </a:solidFill>
+                <a:latin typeface="+mn-lt"/>
+                <a:ea typeface="+mn-ea"/>
+                <a:cs typeface="+mn-cs"/>
+              </a:defRPr>
+            </a:pPr>
+            <a:endParaRPr lang="en-US"/>
+          </a:p>
+        </c:txPr>
+        <c:crossAx val="599293024"/>
+        <c:crosses val="autoZero"/>
+        <c:crossBetween val="between"/>
+      </c:valAx>
+      <c:spPr>
+        <a:noFill/>
+        <a:ln>
+          <a:noFill/>
+        </a:ln>
+        <a:effectLst/>
+      </c:spPr>
+    </c:plotArea>
+    <c:plotVisOnly val="1"/>
+    <c:dispBlanksAs val="gap"/>
+    <c:extLst>
+      <c:ext xmlns:c16r3="http://schemas.microsoft.com/office/drawing/2017/03/chart" uri="{56B9EC1D-385E-4148-901F-78D8002777C0}">
+        <c16r3:dataDisplayOptions16>
+          <c16r3:dispNaAsBlank val="1"/>
+        </c16r3:dataDisplayOptions16>
+      </c:ext>
+    </c:extLst>
+    <c:showDLblsOverMax val="0"/>
+  </c:chart>
+  <c:spPr>
+    <a:solidFill>
+      <a:schemeClr val="bg1"/>
+    </a:solidFill>
+    <a:ln w="9525" cap="flat" cmpd="sng" algn="ctr">
+      <a:solidFill>
+        <a:schemeClr val="tx1">
+          <a:lumMod val="15000"/>
+          <a:lumOff val="85000"/>
+        </a:schemeClr>
+      </a:solidFill>
+      <a:round/>
+    </a:ln>
+    <a:effectLst/>
+  </c:spPr>
+  <c:txPr>
+    <a:bodyPr/>
+    <a:lstStyle/>
+    <a:p>
+      <a:pPr>
+        <a:defRPr/>
+      </a:pPr>
+      <a:endParaRPr lang="en-US"/>
+    </a:p>
+  </c:txPr>
+  <c:externalData r:id="rId3">
+    <c:autoUpdate val="0"/>
+  </c:externalData>
+</c:chartSpace>
+</file>
+
+<file path=word/charts/colors1.xml><?xml version="1.0" encoding="utf-8"?>
+<cs:colorStyle xmlns:cs="http://schemas.microsoft.com/office/drawing/2012/chartStyle" xmlns:a="http://schemas.openxmlformats.org/drawingml/2006/main" meth="cycle" id="10">
+  <a:schemeClr val="accent1"/>
+  <a:schemeClr val="accent2"/>
+  <a:schemeClr val="accent3"/>
+  <a:schemeClr val="accent4"/>
+  <a:schemeClr val="accent5"/>
+  <a:schemeClr val="accent6"/>
+  <cs:variation/>
+  <cs:variation>
+    <a:lumMod val="60000"/>
+  </cs:variation>
+  <cs:variation>
+    <a:lumMod val="80000"/>
+    <a:lumOff val="20000"/>
+  </cs:variation>
+  <cs:variation>
+    <a:lumMod val="80000"/>
+  </cs:variation>
+  <cs:variation>
+    <a:lumMod val="60000"/>
+    <a:lumOff val="40000"/>
+  </cs:variation>
+  <cs:variation>
+    <a:lumMod val="50000"/>
+  </cs:variation>
+  <cs:variation>
+    <a:lumMod val="70000"/>
+    <a:lumOff val="30000"/>
+  </cs:variation>
+  <cs:variation>
+    <a:lumMod val="70000"/>
+  </cs:variation>
+  <cs:variation>
+    <a:lumMod val="50000"/>
+    <a:lumOff val="50000"/>
+  </cs:variation>
+</cs:colorStyle>
+</file>
+
+<file path=word/charts/colors2.xml><?xml version="1.0" encoding="utf-8"?>
+<cs:colorStyle xmlns:cs="http://schemas.microsoft.com/office/drawing/2012/chartStyle" xmlns:a="http://schemas.openxmlformats.org/drawingml/2006/main" meth="cycle" id="10">
+  <a:schemeClr val="accent1"/>
+  <a:schemeClr val="accent2"/>
+  <a:schemeClr val="accent3"/>
+  <a:schemeClr val="accent4"/>
+  <a:schemeClr val="accent5"/>
+  <a:schemeClr val="accent6"/>
+  <cs:variation/>
+  <cs:variation>
+    <a:lumMod val="60000"/>
+  </cs:variation>
+  <cs:variation>
+    <a:lumMod val="80000"/>
+    <a:lumOff val="20000"/>
+  </cs:variation>
+  <cs:variation>
+    <a:lumMod val="80000"/>
+  </cs:variation>
+  <cs:variation>
+    <a:lumMod val="60000"/>
+    <a:lumOff val="40000"/>
+  </cs:variation>
+  <cs:variation>
+    <a:lumMod val="50000"/>
+  </cs:variation>
+  <cs:variation>
+    <a:lumMod val="70000"/>
+    <a:lumOff val="30000"/>
+  </cs:variation>
+  <cs:variation>
+    <a:lumMod val="70000"/>
+  </cs:variation>
+  <cs:variation>
+    <a:lumMod val="50000"/>
+    <a:lumOff val="50000"/>
+  </cs:variation>
+</cs:colorStyle>
+</file>
+
+<file path=word/charts/style1.xml><?xml version="1.0" encoding="utf-8"?>
+<cs:chartStyle xmlns:cs="http://schemas.microsoft.com/office/drawing/2012/chartStyle" xmlns:a="http://schemas.openxmlformats.org/drawingml/2006/main" id="216">
+  <cs:axisTitle>
+    <cs:lnRef idx="0"/>
+    <cs:fillRef idx="0"/>
+    <cs:effectRef idx="0"/>
+    <cs:fontRef idx="minor">
+      <a:schemeClr val="tx1">
+        <a:lumMod val="65000"/>
+        <a:lumOff val="35000"/>
+      </a:schemeClr>
+    </cs:fontRef>
+    <cs:defRPr sz="1000" kern="1200"/>
+  </cs:axisTitle>
+  <cs:categoryAxis>
+    <cs:lnRef idx="0"/>
+    <cs:fillRef idx="0"/>
+    <cs:effectRef idx="0"/>
+    <cs:fontRef idx="minor">
+      <a:schemeClr val="tx1">
+        <a:lumMod val="65000"/>
+        <a:lumOff val="35000"/>
+      </a:schemeClr>
+    </cs:fontRef>
+    <cs:spPr>
+      <a:ln w="9525" cap="flat" cmpd="sng" algn="ctr">
+        <a:solidFill>
+          <a:schemeClr val="tx1">
+            <a:lumMod val="15000"/>
+            <a:lumOff val="85000"/>
+          </a:schemeClr>
+        </a:solidFill>
+        <a:round/>
+      </a:ln>
+    </cs:spPr>
+    <cs:defRPr sz="900" kern="1200"/>
+  </cs:categoryAxis>
+  <cs:chartArea mods="allowNoFillOverride allowNoLineOverride">
+    <cs:lnRef idx="0"/>
+    <cs:fillRef idx="0"/>
+    <cs:effectRef idx="0"/>
+    <cs:fontRef idx="minor">
+      <a:schemeClr val="tx1"/>
+    </cs:fontRef>
+    <cs:spPr>
+      <a:solidFill>
+        <a:schemeClr val="bg1"/>
+      </a:solidFill>
+      <a:ln w="9525" cap="flat" cmpd="sng" algn="ctr">
+        <a:solidFill>
+          <a:schemeClr val="tx1">
+            <a:lumMod val="15000"/>
+            <a:lumOff val="85000"/>
+          </a:schemeClr>
+        </a:solidFill>
+        <a:round/>
+      </a:ln>
+    </cs:spPr>
+    <cs:defRPr sz="1000" kern="1200"/>
+  </cs:chartArea>
+  <cs:dataLabel>
+    <cs:lnRef idx="0"/>
+    <cs:fillRef idx="0"/>
+    <cs:effectRef idx="0"/>
+    <cs:fontRef idx="minor">
+      <a:schemeClr val="tx1">
+        <a:lumMod val="75000"/>
+        <a:lumOff val="25000"/>
+      </a:schemeClr>
+    </cs:fontRef>
+    <cs:defRPr sz="900" kern="1200"/>
+  </cs:dataLabel>
+  <cs:dataLabelCallout>
+    <cs:lnRef idx="0"/>
+    <cs:fillRef idx="0"/>
+    <cs:effectRef idx="0"/>
+    <cs:fontRef idx="minor">
+      <a:schemeClr val="dk1">
+        <a:lumMod val="65000"/>
+        <a:lumOff val="35000"/>
+      </a:schemeClr>
+    </cs:fontRef>
+    <cs:spPr>
+      <a:solidFill>
+        <a:schemeClr val="lt1"/>
+      </a:solidFill>
+      <a:ln>
+        <a:solidFill>
+          <a:schemeClr val="dk1">
+            <a:lumMod val="25000"/>
+            <a:lumOff val="75000"/>
+          </a:schemeClr>
+        </a:solidFill>
+      </a:ln>
+    </cs:spPr>
+    <cs:defRPr sz="900" kern="1200"/>
+    <cs:bodyPr rot="0" spcFirstLastPara="1" vertOverflow="clip" horzOverflow="clip" vert="horz" wrap="square" lIns="36576" tIns="18288" rIns="36576" bIns="18288" anchor="ctr" anchorCtr="1">
+      <a:spAutoFit/>
+    </cs:bodyPr>
+  </cs:dataLabelCallout>
+  <cs:dataPoint>
+    <cs:lnRef idx="0"/>
+    <cs:fillRef idx="1">
+      <cs:styleClr val="auto"/>
+    </cs:fillRef>
+    <cs:effectRef idx="0"/>
+    <cs:fontRef idx="minor">
+      <a:schemeClr val="tx1"/>
+    </cs:fontRef>
+  </cs:dataPoint>
+  <cs:dataPoint3D>
+    <cs:lnRef idx="0"/>
+    <cs:fillRef idx="1">
+      <cs:styleClr val="auto"/>
+    </cs:fillRef>
+    <cs:effectRef idx="0"/>
+    <cs:fontRef idx="minor">
+      <a:schemeClr val="tx1"/>
+    </cs:fontRef>
+  </cs:dataPoint3D>
+  <cs:dataPointLine>
+    <cs:lnRef idx="0">
+      <cs:styleClr val="auto"/>
+    </cs:lnRef>
+    <cs:fillRef idx="1"/>
+    <cs:effectRef idx="0"/>
+    <cs:fontRef idx="minor">
+      <a:schemeClr val="tx1"/>
+    </cs:fontRef>
+    <cs:spPr>
+      <a:ln w="28575" cap="rnd">
+        <a:solidFill>
+          <a:schemeClr val="phClr"/>
+        </a:solidFill>
+        <a:round/>
+      </a:ln>
+    </cs:spPr>
+  </cs:dataPointLine>
+  <cs:dataPointMarker>
+    <cs:lnRef idx="0">
+      <cs:styleClr val="auto"/>
+    </cs:lnRef>
+    <cs:fillRef idx="1">
+      <cs:styleClr val="auto"/>
+    </cs:fillRef>
+    <cs:effectRef idx="0"/>
+    <cs:fontRef idx="minor">
+      <a:schemeClr val="tx1"/>
+    </cs:fontRef>
+    <cs:spPr>
+      <a:ln w="9525">
+        <a:solidFill>
+          <a:schemeClr val="phClr"/>
+        </a:solidFill>
+      </a:ln>
+    </cs:spPr>
+  </cs:dataPointMarker>
+  <cs:dataPointMarkerLayout symbol="circle" size="5"/>
+  <cs:dataPointWireframe>
+    <cs:lnRef idx="0">
+      <cs:styleClr val="auto"/>
+    </cs:lnRef>
+    <cs:fillRef idx="1"/>
+    <cs:effectRef idx="0"/>
+    <cs:fontRef idx="minor">
+      <a:schemeClr val="tx1"/>
+    </cs:fontRef>
+    <cs:spPr>
+      <a:ln w="9525" cap="rnd">
+        <a:solidFill>
+          <a:schemeClr val="phClr"/>
+        </a:solidFill>
+        <a:round/>
+      </a:ln>
+    </cs:spPr>
+  </cs:dataPointWireframe>
+  <cs:dataTable>
+    <cs:lnRef idx="0"/>
+    <cs:fillRef idx="0"/>
+    <cs:effectRef idx="0"/>
+    <cs:fontRef idx="minor">
+      <a:schemeClr val="tx1">
+        <a:lumMod val="65000"/>
+        <a:lumOff val="35000"/>
+      </a:schemeClr>
+    </cs:fontRef>
+    <cs:spPr>
+      <a:noFill/>
+      <a:ln w="9525" cap="flat" cmpd="sng" algn="ctr">
+        <a:solidFill>
+          <a:schemeClr val="tx1">
+            <a:lumMod val="15000"/>
+            <a:lumOff val="85000"/>
+          </a:schemeClr>
+        </a:solidFill>
+        <a:round/>
+      </a:ln>
+    </cs:spPr>
+    <cs:defRPr sz="900" kern="1200"/>
+  </cs:dataTable>
+  <cs:downBar>
+    <cs:lnRef idx="0"/>
+    <cs:fillRef idx="0"/>
+    <cs:effectRef idx="0"/>
+    <cs:fontRef idx="minor">
+      <a:schemeClr val="tx1"/>
+    </cs:fontRef>
+    <cs:spPr>
+      <a:solidFill>
+        <a:schemeClr val="dk1">
+          <a:lumMod val="75000"/>
+          <a:lumOff val="25000"/>
+        </a:schemeClr>
+      </a:solidFill>
+      <a:ln w="9525" cap="flat" cmpd="sng" algn="ctr">
+        <a:solidFill>
+          <a:schemeClr val="tx1">
+            <a:lumMod val="65000"/>
+            <a:lumOff val="35000"/>
+          </a:schemeClr>
+        </a:solidFill>
+        <a:round/>
+      </a:ln>
+    </cs:spPr>
+  </cs:downBar>
+  <cs:dropLine>
+    <cs:lnRef idx="0"/>
+    <cs:fillRef idx="0"/>
+    <cs:effectRef idx="0"/>
+    <cs:fontRef idx="minor">
+      <a:schemeClr val="tx1"/>
+    </cs:fontRef>
+    <cs:spPr>
+      <a:ln w="9525" cap="flat" cmpd="sng" algn="ctr">
+        <a:solidFill>
+          <a:schemeClr val="tx1">
+            <a:lumMod val="35000"/>
+            <a:lumOff val="65000"/>
+          </a:schemeClr>
+        </a:solidFill>
+        <a:round/>
+      </a:ln>
+    </cs:spPr>
+  </cs:dropLine>
+  <cs:errorBar>
+    <cs:lnRef idx="0"/>
+    <cs:fillRef idx="0"/>
+    <cs:effectRef idx="0"/>
+    <cs:fontRef idx="minor">
+      <a:schemeClr val="tx1"/>
+    </cs:fontRef>
+    <cs:spPr>
+      <a:ln w="9525" cap="flat" cmpd="sng" algn="ctr">
+        <a:solidFill>
+          <a:schemeClr val="tx1">
+            <a:lumMod val="65000"/>
+            <a:lumOff val="35000"/>
+          </a:schemeClr>
+        </a:solidFill>
+        <a:round/>
+      </a:ln>
+    </cs:spPr>
+  </cs:errorBar>
+  <cs:floor>
+    <cs:lnRef idx="0"/>
+    <cs:fillRef idx="0"/>
+    <cs:effectRef idx="0"/>
+    <cs:fontRef idx="minor">
+      <a:schemeClr val="tx1"/>
+    </cs:fontRef>
+    <cs:spPr>
+      <a:noFill/>
+      <a:ln>
+        <a:noFill/>
+      </a:ln>
+    </cs:spPr>
+  </cs:floor>
+  <cs:gridlineMajor>
+    <cs:lnRef idx="0"/>
+    <cs:fillRef idx="0"/>
+    <cs:effectRef idx="0"/>
+    <cs:fontRef idx="minor">
+      <a:schemeClr val="tx1"/>
+    </cs:fontRef>
+    <cs:spPr>
+      <a:ln w="9525" cap="flat" cmpd="sng" algn="ctr">
+        <a:solidFill>
+          <a:schemeClr val="tx1">
+            <a:lumMod val="15000"/>
+            <a:lumOff val="85000"/>
+          </a:schemeClr>
+        </a:solidFill>
+        <a:round/>
+      </a:ln>
+    </cs:spPr>
+  </cs:gridlineMajor>
+  <cs:gridlineMinor>
+    <cs:lnRef idx="0"/>
+    <cs:fillRef idx="0"/>
+    <cs:effectRef idx="0"/>
+    <cs:fontRef idx="minor">
+      <a:schemeClr val="tx1"/>
+    </cs:fontRef>
+    <cs:spPr>
+      <a:ln w="9525" cap="flat" cmpd="sng" algn="ctr">
+        <a:solidFill>
+          <a:schemeClr val="tx1">
+            <a:lumMod val="5000"/>
+            <a:lumOff val="95000"/>
+          </a:schemeClr>
+        </a:solidFill>
+        <a:round/>
+      </a:ln>
+    </cs:spPr>
+  </cs:gridlineMinor>
+  <cs:hiLoLine>
+    <cs:lnRef idx="0"/>
+    <cs:fillRef idx="0"/>
+    <cs:effectRef idx="0"/>
+    <cs:fontRef idx="minor">
+      <a:schemeClr val="tx1"/>
+    </cs:fontRef>
+    <cs:spPr>
+      <a:ln w="9525" cap="flat" cmpd="sng" algn="ctr">
+        <a:solidFill>
+          <a:schemeClr val="tx1">
+            <a:lumMod val="50000"/>
+            <a:lumOff val="50000"/>
+          </a:schemeClr>
+        </a:solidFill>
+        <a:round/>
+      </a:ln>
+    </cs:spPr>
+  </cs:hiLoLine>
+  <cs:leaderLine>
+    <cs:lnRef idx="0"/>
+    <cs:fillRef idx="0"/>
+    <cs:effectRef idx="0"/>
+    <cs:fontRef idx="minor">
+      <a:schemeClr val="tx1"/>
+    </cs:fontRef>
+    <cs:spPr>
+      <a:ln w="9525" cap="flat" cmpd="sng" algn="ctr">
+        <a:solidFill>
+          <a:schemeClr val="tx1">
+            <a:lumMod val="35000"/>
+            <a:lumOff val="65000"/>
+          </a:schemeClr>
+        </a:solidFill>
+        <a:round/>
+      </a:ln>
+    </cs:spPr>
+  </cs:leaderLine>
+  <cs:legend>
+    <cs:lnRef idx="0"/>
+    <cs:fillRef idx="0"/>
+    <cs:effectRef idx="0"/>
+    <cs:fontRef idx="minor">
+      <a:schemeClr val="tx1">
+        <a:lumMod val="65000"/>
+        <a:lumOff val="35000"/>
+      </a:schemeClr>
+    </cs:fontRef>
+    <cs:defRPr sz="900" kern="1200"/>
+  </cs:legend>
+  <cs:plotArea mods="allowNoFillOverride allowNoLineOverride">
+    <cs:lnRef idx="0"/>
+    <cs:fillRef idx="0"/>
+    <cs:effectRef idx="0"/>
+    <cs:fontRef idx="minor">
+      <a:schemeClr val="tx1"/>
+    </cs:fontRef>
+  </cs:plotArea>
+  <cs:plotArea3D mods="allowNoFillOverride allowNoLineOverride">
+    <cs:lnRef idx="0"/>
+    <cs:fillRef idx="0"/>
+    <cs:effectRef idx="0"/>
+    <cs:fontRef idx="minor">
+      <a:schemeClr val="tx1"/>
+    </cs:fontRef>
+  </cs:plotArea3D>
+  <cs:seriesAxis>
+    <cs:lnRef idx="0"/>
+    <cs:fillRef idx="0"/>
+    <cs:effectRef idx="0"/>
+    <cs:fontRef idx="minor">
+      <a:schemeClr val="tx1">
+        <a:lumMod val="65000"/>
+        <a:lumOff val="35000"/>
+      </a:schemeClr>
+    </cs:fontRef>
+    <cs:defRPr sz="900" kern="1200"/>
+  </cs:seriesAxis>
+  <cs:seriesLine>
+    <cs:lnRef idx="0"/>
+    <cs:fillRef idx="0"/>
+    <cs:effectRef idx="0"/>
+    <cs:fontRef idx="minor">
+      <a:schemeClr val="tx1"/>
+    </cs:fontRef>
+    <cs:spPr>
+      <a:ln w="9525" cap="flat" cmpd="sng" algn="ctr">
+        <a:solidFill>
+          <a:schemeClr val="tx1">
+            <a:lumMod val="35000"/>
+            <a:lumOff val="65000"/>
+          </a:schemeClr>
+        </a:solidFill>
+        <a:round/>
+      </a:ln>
+    </cs:spPr>
+  </cs:seriesLine>
+  <cs:title>
+    <cs:lnRef idx="0"/>
+    <cs:fillRef idx="0"/>
+    <cs:effectRef idx="0"/>
+    <cs:fontRef idx="minor">
+      <a:schemeClr val="tx1">
+        <a:lumMod val="65000"/>
+        <a:lumOff val="35000"/>
+      </a:schemeClr>
+    </cs:fontRef>
+    <cs:defRPr sz="1400" b="0" kern="1200" spc="0" baseline="0"/>
+  </cs:title>
+  <cs:trendline>
+    <cs:lnRef idx="0">
+      <cs:styleClr val="auto"/>
+    </cs:lnRef>
+    <cs:fillRef idx="0"/>
+    <cs:effectRef idx="0"/>
+    <cs:fontRef idx="minor">
+      <a:schemeClr val="tx1"/>
+    </cs:fontRef>
+    <cs:spPr>
+      <a:ln w="19050" cap="rnd">
+        <a:solidFill>
+          <a:schemeClr val="phClr"/>
+        </a:solidFill>
+        <a:prstDash val="sysDot"/>
+      </a:ln>
+    </cs:spPr>
+  </cs:trendline>
+  <cs:trendlineLabel>
+    <cs:lnRef idx="0"/>
+    <cs:fillRef idx="0"/>
+    <cs:effectRef idx="0"/>
+    <cs:fontRef idx="minor">
+      <a:schemeClr val="tx1">
+        <a:lumMod val="65000"/>
+        <a:lumOff val="35000"/>
+      </a:schemeClr>
+    </cs:fontRef>
+    <cs:defRPr sz="900" kern="1200"/>
+  </cs:trendlineLabel>
+  <cs:upBar>
+    <cs:lnRef idx="0"/>
+    <cs:fillRef idx="0"/>
+    <cs:effectRef idx="0"/>
+    <cs:fontRef idx="minor">
+      <a:schemeClr val="tx1"/>
+    </cs:fontRef>
+    <cs:spPr>
+      <a:solidFill>
+        <a:schemeClr val="lt1"/>
+      </a:solidFill>
+      <a:ln w="9525" cap="flat" cmpd="sng" algn="ctr">
+        <a:solidFill>
+          <a:schemeClr val="tx1">
+            <a:lumMod val="65000"/>
+            <a:lumOff val="35000"/>
+          </a:schemeClr>
+        </a:solidFill>
+        <a:round/>
+      </a:ln>
+    </cs:spPr>
+  </cs:upBar>
+  <cs:valueAxis>
+    <cs:lnRef idx="0"/>
+    <cs:fillRef idx="0"/>
+    <cs:effectRef idx="0"/>
+    <cs:fontRef idx="minor">
+      <a:schemeClr val="tx1">
+        <a:lumMod val="65000"/>
+        <a:lumOff val="35000"/>
+      </a:schemeClr>
+    </cs:fontRef>
+    <cs:defRPr sz="900" kern="1200"/>
+  </cs:valueAxis>
+  <cs:wall>
+    <cs:lnRef idx="0"/>
+    <cs:fillRef idx="0"/>
+    <cs:effectRef idx="0"/>
+    <cs:fontRef idx="minor">
+      <a:schemeClr val="tx1"/>
+    </cs:fontRef>
+    <cs:spPr>
+      <a:noFill/>
+      <a:ln>
+        <a:noFill/>
+      </a:ln>
+    </cs:spPr>
+  </cs:wall>
+</cs:chartStyle>
+</file>
+
+<file path=word/charts/style2.xml><?xml version="1.0" encoding="utf-8"?>
+<cs:chartStyle xmlns:cs="http://schemas.microsoft.com/office/drawing/2012/chartStyle" xmlns:a="http://schemas.openxmlformats.org/drawingml/2006/main" id="332">
+  <cs:axisTitle>
+    <cs:lnRef idx="0"/>
+    <cs:fillRef idx="0"/>
+    <cs:effectRef idx="0"/>
+    <cs:fontRef idx="minor">
+      <a:schemeClr val="tx1">
+        <a:lumMod val="65000"/>
+        <a:lumOff val="35000"/>
+      </a:schemeClr>
+    </cs:fontRef>
+    <cs:defRPr sz="1000" kern="1200"/>
+  </cs:axisTitle>
+  <cs:categoryAxis>
+    <cs:lnRef idx="0"/>
+    <cs:fillRef idx="0"/>
+    <cs:effectRef idx="0"/>
+    <cs:fontRef idx="minor">
+      <a:schemeClr val="tx1">
+        <a:lumMod val="65000"/>
+        <a:lumOff val="35000"/>
+      </a:schemeClr>
+    </cs:fontRef>
+    <cs:spPr>
+      <a:ln w="9525" cap="flat" cmpd="sng" algn="ctr">
+        <a:solidFill>
+          <a:schemeClr val="tx1">
+            <a:lumMod val="15000"/>
+            <a:lumOff val="85000"/>
+          </a:schemeClr>
+        </a:solidFill>
+        <a:round/>
+      </a:ln>
+    </cs:spPr>
+    <cs:defRPr sz="900" kern="1200"/>
+  </cs:categoryAxis>
+  <cs:chartArea mods="allowNoFillOverride allowNoLineOverride">
+    <cs:lnRef idx="0"/>
+    <cs:fillRef idx="0"/>
+    <cs:effectRef idx="0"/>
+    <cs:fontRef idx="minor">
+      <a:schemeClr val="tx1"/>
+    </cs:fontRef>
+    <cs:spPr>
+      <a:solidFill>
+        <a:schemeClr val="bg1"/>
+      </a:solidFill>
+      <a:ln w="9525" cap="flat" cmpd="sng" algn="ctr">
+        <a:solidFill>
+          <a:schemeClr val="tx1">
+            <a:lumMod val="15000"/>
+            <a:lumOff val="85000"/>
+          </a:schemeClr>
+        </a:solidFill>
+        <a:round/>
+      </a:ln>
+    </cs:spPr>
+    <cs:defRPr sz="1000" kern="1200"/>
+  </cs:chartArea>
+  <cs:dataLabel>
+    <cs:lnRef idx="0"/>
+    <cs:fillRef idx="0"/>
+    <cs:effectRef idx="0"/>
+    <cs:fontRef idx="minor">
+      <a:schemeClr val="tx1">
+        <a:lumMod val="75000"/>
+        <a:lumOff val="25000"/>
+      </a:schemeClr>
+    </cs:fontRef>
+    <cs:defRPr sz="900" kern="1200"/>
+  </cs:dataLabel>
+  <cs:dataLabelCallout>
+    <cs:lnRef idx="0"/>
+    <cs:fillRef idx="0"/>
+    <cs:effectRef idx="0"/>
+    <cs:fontRef idx="minor">
+      <a:schemeClr val="dk1">
+        <a:lumMod val="65000"/>
+        <a:lumOff val="35000"/>
+      </a:schemeClr>
+    </cs:fontRef>
+    <cs:spPr>
+      <a:solidFill>
+        <a:schemeClr val="lt1"/>
+      </a:solidFill>
+      <a:ln>
+        <a:solidFill>
+          <a:schemeClr val="dk1">
+            <a:lumMod val="25000"/>
+            <a:lumOff val="75000"/>
+          </a:schemeClr>
+        </a:solidFill>
+      </a:ln>
+    </cs:spPr>
+    <cs:defRPr sz="900" kern="1200"/>
+    <cs:bodyPr rot="0" spcFirstLastPara="1" vertOverflow="clip" horzOverflow="clip" vert="horz" wrap="square" lIns="36576" tIns="18288" rIns="36576" bIns="18288" anchor="ctr" anchorCtr="1">
+      <a:spAutoFit/>
+    </cs:bodyPr>
+  </cs:dataLabelCallout>
+  <cs:dataPoint>
+    <cs:lnRef idx="0"/>
+    <cs:fillRef idx="1">
+      <cs:styleClr val="auto"/>
+    </cs:fillRef>
+    <cs:effectRef idx="0"/>
+    <cs:fontRef idx="minor">
+      <a:schemeClr val="tx1"/>
+    </cs:fontRef>
+  </cs:dataPoint>
+  <cs:dataPoint3D>
+    <cs:lnRef idx="0"/>
+    <cs:fillRef idx="1">
+      <cs:styleClr val="auto"/>
+    </cs:fillRef>
+    <cs:effectRef idx="0"/>
+    <cs:fontRef idx="minor">
+      <a:schemeClr val="tx1"/>
+    </cs:fontRef>
+  </cs:dataPoint3D>
+  <cs:dataPointLine>
+    <cs:lnRef idx="0">
+      <cs:styleClr val="auto"/>
+    </cs:lnRef>
+    <cs:fillRef idx="1"/>
+    <cs:effectRef idx="0"/>
+    <cs:fontRef idx="minor">
+      <a:schemeClr val="tx1"/>
+    </cs:fontRef>
+    <cs:spPr>
+      <a:ln w="28575" cap="rnd">
+        <a:solidFill>
+          <a:schemeClr val="phClr"/>
+        </a:solidFill>
+        <a:round/>
+      </a:ln>
+    </cs:spPr>
+  </cs:dataPointLine>
+  <cs:dataPointMarker>
+    <cs:lnRef idx="0">
+      <cs:styleClr val="auto"/>
+    </cs:lnRef>
+    <cs:fillRef idx="1">
+      <cs:styleClr val="auto"/>
+    </cs:fillRef>
+    <cs:effectRef idx="0"/>
+    <cs:fontRef idx="minor">
+      <a:schemeClr val="tx1"/>
+    </cs:fontRef>
+    <cs:spPr>
+      <a:ln w="9525">
+        <a:solidFill>
+          <a:schemeClr val="phClr"/>
+        </a:solidFill>
+      </a:ln>
+    </cs:spPr>
+  </cs:dataPointMarker>
+  <cs:dataPointMarkerLayout symbol="circle" size="5"/>
+  <cs:dataPointWireframe>
+    <cs:lnRef idx="0">
+      <cs:styleClr val="auto"/>
+    </cs:lnRef>
+    <cs:fillRef idx="1"/>
+    <cs:effectRef idx="0"/>
+    <cs:fontRef idx="minor">
+      <a:schemeClr val="tx1"/>
+    </cs:fontRef>
+    <cs:spPr>
+      <a:ln w="9525" cap="rnd">
+        <a:solidFill>
+          <a:schemeClr val="phClr"/>
+        </a:solidFill>
+        <a:round/>
+      </a:ln>
+    </cs:spPr>
+  </cs:dataPointWireframe>
+  <cs:dataTable>
+    <cs:lnRef idx="0"/>
+    <cs:fillRef idx="0"/>
+    <cs:effectRef idx="0"/>
+    <cs:fontRef idx="minor">
+      <a:schemeClr val="tx1">
+        <a:lumMod val="65000"/>
+        <a:lumOff val="35000"/>
+      </a:schemeClr>
+    </cs:fontRef>
+    <cs:spPr>
+      <a:noFill/>
+      <a:ln w="9525" cap="flat" cmpd="sng" algn="ctr">
+        <a:solidFill>
+          <a:schemeClr val="tx1">
+            <a:lumMod val="15000"/>
+            <a:lumOff val="85000"/>
+          </a:schemeClr>
+        </a:solidFill>
+        <a:round/>
+      </a:ln>
+    </cs:spPr>
+    <cs:defRPr sz="900" kern="1200"/>
+  </cs:dataTable>
+  <cs:downBar>
+    <cs:lnRef idx="0"/>
+    <cs:fillRef idx="0"/>
+    <cs:effectRef idx="0"/>
+    <cs:fontRef idx="minor">
+      <a:schemeClr val="dk1"/>
+    </cs:fontRef>
+    <cs:spPr>
+      <a:solidFill>
+        <a:schemeClr val="dk1">
+          <a:lumMod val="65000"/>
+          <a:lumOff val="35000"/>
+        </a:schemeClr>
+      </a:solidFill>
+      <a:ln w="9525">
+        <a:solidFill>
+          <a:schemeClr val="tx1">
+            <a:lumMod val="65000"/>
+            <a:lumOff val="35000"/>
+          </a:schemeClr>
+        </a:solidFill>
+      </a:ln>
+    </cs:spPr>
+  </cs:downBar>
+  <cs:dropLine>
+    <cs:lnRef idx="0"/>
+    <cs:fillRef idx="0"/>
+    <cs:effectRef idx="0"/>
+    <cs:fontRef idx="minor">
+      <a:schemeClr val="tx1"/>
+    </cs:fontRef>
+    <cs:spPr>
+      <a:ln w="9525" cap="flat" cmpd="sng" algn="ctr">
+        <a:solidFill>
+          <a:schemeClr val="tx1">
+            <a:lumMod val="35000"/>
+            <a:lumOff val="65000"/>
+          </a:schemeClr>
+        </a:solidFill>
+        <a:round/>
+      </a:ln>
+    </cs:spPr>
+  </cs:dropLine>
+  <cs:errorBar>
+    <cs:lnRef idx="0"/>
+    <cs:fillRef idx="0"/>
+    <cs:effectRef idx="0"/>
+    <cs:fontRef idx="minor">
+      <a:schemeClr val="tx1"/>
+    </cs:fontRef>
+    <cs:spPr>
+      <a:ln w="9525" cap="flat" cmpd="sng" algn="ctr">
+        <a:solidFill>
+          <a:schemeClr val="tx1">
+            <a:lumMod val="65000"/>
+            <a:lumOff val="35000"/>
+          </a:schemeClr>
+        </a:solidFill>
+        <a:round/>
+      </a:ln>
+    </cs:spPr>
+  </cs:errorBar>
+  <cs:floor>
+    <cs:lnRef idx="0"/>
+    <cs:fillRef idx="0"/>
+    <cs:effectRef idx="0"/>
+    <cs:fontRef idx="minor">
+      <a:schemeClr val="tx1"/>
+    </cs:fontRef>
+    <cs:spPr>
+      <a:noFill/>
+      <a:ln>
+        <a:noFill/>
+      </a:ln>
+    </cs:spPr>
+  </cs:floor>
+  <cs:gridlineMajor>
+    <cs:lnRef idx="0"/>
+    <cs:fillRef idx="0"/>
+    <cs:effectRef idx="0"/>
+    <cs:fontRef idx="minor">
+      <a:schemeClr val="tx1"/>
+    </cs:fontRef>
+    <cs:spPr>
+      <a:ln w="9525" cap="flat" cmpd="sng" algn="ctr">
+        <a:solidFill>
+          <a:schemeClr val="tx1">
+            <a:lumMod val="15000"/>
+            <a:lumOff val="85000"/>
+          </a:schemeClr>
+        </a:solidFill>
+        <a:round/>
+      </a:ln>
+    </cs:spPr>
+  </cs:gridlineMajor>
+  <cs:gridlineMinor>
+    <cs:lnRef idx="0"/>
+    <cs:fillRef idx="0"/>
+    <cs:effectRef idx="0"/>
+    <cs:fontRef idx="minor">
+      <a:schemeClr val="tx1"/>
+    </cs:fontRef>
+    <cs:spPr>
+      <a:ln w="9525" cap="flat" cmpd="sng" algn="ctr">
+        <a:solidFill>
+          <a:schemeClr val="tx1">
+            <a:lumMod val="5000"/>
+            <a:lumOff val="95000"/>
+          </a:schemeClr>
+        </a:solidFill>
+        <a:round/>
+      </a:ln>
+    </cs:spPr>
+  </cs:gridlineMinor>
+  <cs:hiLoLine>
+    <cs:lnRef idx="0"/>
+    <cs:fillRef idx="0"/>
+    <cs:effectRef idx="0"/>
+    <cs:fontRef idx="minor">
+      <a:schemeClr val="tx1"/>
+    </cs:fontRef>
+    <cs:spPr>
+      <a:ln w="9525" cap="flat" cmpd="sng" algn="ctr">
+        <a:solidFill>
+          <a:schemeClr val="tx1">
+            <a:lumMod val="75000"/>
+            <a:lumOff val="25000"/>
+          </a:schemeClr>
+        </a:solidFill>
+        <a:round/>
+      </a:ln>
+    </cs:spPr>
+  </cs:hiLoLine>
+  <cs:leaderLine>
+    <cs:lnRef idx="0"/>
+    <cs:fillRef idx="0"/>
+    <cs:effectRef idx="0"/>
+    <cs:fontRef idx="minor">
+      <a:schemeClr val="tx1"/>
+    </cs:fontRef>
+    <cs:spPr>
+      <a:ln w="9525" cap="flat" cmpd="sng" algn="ctr">
+        <a:solidFill>
+          <a:schemeClr val="tx1">
+            <a:lumMod val="35000"/>
+            <a:lumOff val="65000"/>
+          </a:schemeClr>
+        </a:solidFill>
+        <a:round/>
+      </a:ln>
+    </cs:spPr>
+  </cs:leaderLine>
+  <cs:legend>
+    <cs:lnRef idx="0"/>
+    <cs:fillRef idx="0"/>
+    <cs:effectRef idx="0"/>
+    <cs:fontRef idx="minor">
+      <a:schemeClr val="tx1">
+        <a:lumMod val="65000"/>
+        <a:lumOff val="35000"/>
+      </a:schemeClr>
+    </cs:fontRef>
+    <cs:defRPr sz="900" kern="1200"/>
+  </cs:legend>
+  <cs:plotArea mods="allowNoFillOverride allowNoLineOverride">
+    <cs:lnRef idx="0"/>
+    <cs:fillRef idx="0"/>
+    <cs:effectRef idx="0"/>
+    <cs:fontRef idx="minor">
+      <a:schemeClr val="tx1"/>
+    </cs:fontRef>
+  </cs:plotArea>
+  <cs:plotArea3D mods="allowNoFillOverride allowNoLineOverride">
+    <cs:lnRef idx="0"/>
+    <cs:fillRef idx="0"/>
+    <cs:effectRef idx="0"/>
+    <cs:fontRef idx="minor">
+      <a:schemeClr val="tx1"/>
+    </cs:fontRef>
+  </cs:plotArea3D>
+  <cs:seriesAxis>
+    <cs:lnRef idx="0"/>
+    <cs:fillRef idx="0"/>
+    <cs:effectRef idx="0"/>
+    <cs:fontRef idx="minor">
+      <a:schemeClr val="tx1">
+        <a:lumMod val="65000"/>
+        <a:lumOff val="35000"/>
+      </a:schemeClr>
+    </cs:fontRef>
+    <cs:defRPr sz="900" kern="1200"/>
+  </cs:seriesAxis>
+  <cs:seriesLine>
+    <cs:lnRef idx="0"/>
+    <cs:fillRef idx="0"/>
+    <cs:effectRef idx="0"/>
+    <cs:fontRef idx="minor">
+      <a:schemeClr val="tx1"/>
+    </cs:fontRef>
+    <cs:spPr>
+      <a:ln w="9525" cap="flat" cmpd="sng" algn="ctr">
+        <a:solidFill>
+          <a:schemeClr val="tx1">
+            <a:lumMod val="35000"/>
+            <a:lumOff val="65000"/>
+          </a:schemeClr>
+        </a:solidFill>
+        <a:round/>
+      </a:ln>
+    </cs:spPr>
+  </cs:seriesLine>
+  <cs:title>
+    <cs:lnRef idx="0"/>
+    <cs:fillRef idx="0"/>
+    <cs:effectRef idx="0"/>
+    <cs:fontRef idx="minor">
+      <a:schemeClr val="tx1">
+        <a:lumMod val="65000"/>
+        <a:lumOff val="35000"/>
+      </a:schemeClr>
+    </cs:fontRef>
+    <cs:defRPr sz="1400" b="0" kern="1200" spc="0" baseline="0"/>
+  </cs:title>
+  <cs:trendline>
+    <cs:lnRef idx="0">
+      <cs:styleClr val="auto"/>
+    </cs:lnRef>
+    <cs:fillRef idx="0"/>
+    <cs:effectRef idx="0"/>
+    <cs:fontRef idx="minor">
+      <a:schemeClr val="tx1"/>
+    </cs:fontRef>
+    <cs:spPr>
+      <a:ln w="19050" cap="rnd">
+        <a:solidFill>
+          <a:schemeClr val="phClr"/>
+        </a:solidFill>
+        <a:prstDash val="sysDot"/>
+      </a:ln>
+    </cs:spPr>
+  </cs:trendline>
+  <cs:trendlineLabel>
+    <cs:lnRef idx="0"/>
+    <cs:fillRef idx="0"/>
+    <cs:effectRef idx="0"/>
+    <cs:fontRef idx="minor">
+      <a:schemeClr val="tx1">
+        <a:lumMod val="65000"/>
+        <a:lumOff val="35000"/>
+      </a:schemeClr>
+    </cs:fontRef>
+    <cs:defRPr sz="900" kern="1200"/>
+  </cs:trendlineLabel>
+  <cs:upBar>
+    <cs:lnRef idx="0"/>
+    <cs:fillRef idx="0"/>
+    <cs:effectRef idx="0"/>
+    <cs:fontRef idx="minor">
+      <a:schemeClr val="dk1"/>
+    </cs:fontRef>
+    <cs:spPr>
+      <a:solidFill>
+        <a:schemeClr val="lt1"/>
+      </a:solidFill>
+      <a:ln w="9525">
+        <a:solidFill>
+          <a:schemeClr val="tx1">
+            <a:lumMod val="15000"/>
+            <a:lumOff val="85000"/>
+          </a:schemeClr>
+        </a:solidFill>
+      </a:ln>
+    </cs:spPr>
+  </cs:upBar>
+  <cs:valueAxis>
+    <cs:lnRef idx="0"/>
+    <cs:fillRef idx="0"/>
+    <cs:effectRef idx="0"/>
+    <cs:fontRef idx="minor">
+      <a:schemeClr val="tx1">
+        <a:lumMod val="65000"/>
+        <a:lumOff val="35000"/>
+      </a:schemeClr>
+    </cs:fontRef>
+    <cs:defRPr sz="900" kern="1200"/>
+  </cs:valueAxis>
+  <cs:wall>
+    <cs:lnRef idx="0"/>
+    <cs:fillRef idx="0"/>
+    <cs:effectRef idx="0"/>
+    <cs:fontRef idx="minor">
+      <a:schemeClr val="tx1"/>
+    </cs:fontRef>
+    <cs:spPr>
+      <a:noFill/>
+      <a:ln>
+        <a:noFill/>
+      </a:ln>
+    </cs:spPr>
+  </cs:wall>
+</cs:chartStyle>
+</file>
+
 <file path=word/theme/theme1.xml><?xml version="1.0" encoding="utf-8"?>
 <a:theme xmlns:a="http://schemas.openxmlformats.org/drawingml/2006/main" name="Office Theme">
   <a:themeElements>

</xml_diff>